<commit_message>
answer to all feedback that Briana provided
</commit_message>
<xml_diff>
--- a/TestPlan_AliNouri_v2_BrianasRevision.docx
+++ b/TestPlan_AliNouri_v2_BrianasRevision.docx
@@ -1,6 +1,6 @@
 
 <file path=word/document.xml><?xml version="1.0" encoding="utf-8"?>
-<w:document xmlns:wpc="http://schemas.microsoft.com/office/word/2010/wordprocessingCanvas" xmlns:cx="http://schemas.microsoft.com/office/drawing/2014/chartex" xmlns:cx1="http://schemas.microsoft.com/office/drawing/2015/9/8/chartex" xmlns:cx2="http://schemas.microsoft.com/office/drawing/2015/10/21/chartex" xmlns:cx3="http://schemas.microsoft.com/office/drawing/2016/5/9/chartex" xmlns:cx4="http://schemas.microsoft.com/office/drawing/2016/5/10/chartex" xmlns:cx5="http://schemas.microsoft.com/office/drawing/2016/5/11/chartex" xmlns:cx6="http://schemas.microsoft.com/office/drawing/2016/5/12/chartex" xmlns:cx7="http://schemas.microsoft.com/office/drawing/2016/5/13/chartex" xmlns:cx8="http://schemas.microsoft.com/office/drawing/2016/5/14/chartex" xmlns:mc="http://schemas.openxmlformats.org/markup-compatibility/2006" xmlns:aink="http://schemas.microsoft.com/office/drawing/2016/ink" xmlns:am3d="http://schemas.microsoft.com/office/drawing/2017/model3d" xmlns:o="urn:schemas-microsoft-com:office:office" xmlns:r="http://schemas.openxmlformats.org/officeDocument/2006/relationships" xmlns:m="http://schemas.openxmlformats.org/officeDocument/2006/math" xmlns:v="urn:schemas-microsoft-com:vml" xmlns:wp14="http://schemas.microsoft.com/office/word/2010/wordprocessingDrawing" xmlns:wp="http://schemas.openxmlformats.org/drawingml/2006/wordprocessingDrawing" xmlns:w10="urn:schemas-microsoft-com:office:word" xmlns:w="http://schemas.openxmlformats.org/wordprocessingml/2006/main" xmlns:w14="http://schemas.microsoft.com/office/word/2010/wordml" xmlns:w15="http://schemas.microsoft.com/office/word/2012/wordml" xmlns:w16cid="http://schemas.microsoft.com/office/word/2016/wordml/cid" xmlns:w16se="http://schemas.microsoft.com/office/word/2015/wordml/symex" xmlns:wpg="http://schemas.microsoft.com/office/word/2010/wordprocessingGroup" xmlns:wpi="http://schemas.microsoft.com/office/word/2010/wordprocessingInk" xmlns:wne="http://schemas.microsoft.com/office/word/2006/wordml" xmlns:wps="http://schemas.microsoft.com/office/word/2010/wordprocessingShape" mc:Ignorable="w14 w15 w16se w16cid wp14">
+<w:document xmlns:wpc="http://schemas.microsoft.com/office/word/2010/wordprocessingCanvas" xmlns:cx="http://schemas.microsoft.com/office/drawing/2014/chartex" xmlns:cx1="http://schemas.microsoft.com/office/drawing/2015/9/8/chartex" xmlns:cx2="http://schemas.microsoft.com/office/drawing/2015/10/21/chartex" xmlns:cx3="http://schemas.microsoft.com/office/drawing/2016/5/9/chartex" xmlns:cx4="http://schemas.microsoft.com/office/drawing/2016/5/10/chartex" xmlns:cx5="http://schemas.microsoft.com/office/drawing/2016/5/11/chartex" xmlns:cx6="http://schemas.microsoft.com/office/drawing/2016/5/12/chartex" xmlns:cx7="http://schemas.microsoft.com/office/drawing/2016/5/13/chartex" xmlns:cx8="http://schemas.microsoft.com/office/drawing/2016/5/14/chartex" xmlns:mc="http://schemas.openxmlformats.org/markup-compatibility/2006" xmlns:aink="http://schemas.microsoft.com/office/drawing/2016/ink" xmlns:am3d="http://schemas.microsoft.com/office/drawing/2017/model3d" xmlns:o="urn:schemas-microsoft-com:office:office" xmlns:r="http://schemas.openxmlformats.org/officeDocument/2006/relationships" xmlns:m="http://schemas.openxmlformats.org/officeDocument/2006/math" xmlns:v="urn:schemas-microsoft-com:vml" xmlns:wp14="http://schemas.microsoft.com/office/word/2010/wordprocessingDrawing" xmlns:wp="http://schemas.openxmlformats.org/drawingml/2006/wordprocessingDrawing" xmlns:w10="urn:schemas-microsoft-com:office:word" xmlns:w="http://schemas.openxmlformats.org/wordprocessingml/2006/main" xmlns:w14="http://schemas.microsoft.com/office/word/2010/wordml" xmlns:w15="http://schemas.microsoft.com/office/word/2012/wordml" xmlns:w16cid="http://schemas.microsoft.com/office/word/2016/wordml/cid" xmlns:w16se="http://schemas.microsoft.com/office/word/2015/wordml/symex" xmlns:wpg="http://schemas.microsoft.com/office/word/2010/wordprocessingGroup" xmlns:wpi="http://schemas.microsoft.com/office/word/2010/wordprocessingInk" xmlns:wne="http://schemas.microsoft.com/office/word/2006/wordml" xmlns:wps="http://schemas.microsoft.com/office/word/2010/wordprocessingShape" xmlns:a="http://schemas.openxmlformats.org/drawingml/2006/main" xmlns:pic="http://schemas.openxmlformats.org/drawingml/2006/picture" xmlns:a14="http://schemas.microsoft.com/office/drawing/2010/main" mc:Ignorable="w14 w15 w16se w16cid wp14">
   <w:body>
     <w:p>
       <w:pPr>
@@ -36,25 +36,32 @@
         <w:t xml:space="preserve">Test plan </w:t>
       </w:r>
     </w:p>
-    <w:p>
+    <w:p w14:noSpellErr="1">
       <w:pPr>
         <w:pStyle w:val="Title"/>
       </w:pPr>
       <w:commentRangeStart w:id="0"/>
-      <w:r>
+      <w:commentRangeStart w:id="1069098068"/>
+      <w:r>
+        <w:rPr/>
         <w:t>Version &lt;1.0&gt;</w:t>
       </w:r>
       <w:commentRangeEnd w:id="0"/>
       <w:r>
         <w:rPr>
           <w:rStyle w:val="CommentReference"/>
-          <w:rFonts w:ascii="Times New Roman" w:hAnsi="Times New Roman"/>
-          <w:b w:val="0"/>
         </w:rPr>
         <w:commentReference w:id="0"/>
       </w:r>
-    </w:p>
-    <w:p>
+      <w:commentRangeEnd w:id="1069098068"/>
+      <w:r>
+        <w:rPr>
+          <w:rStyle w:val="CommentReference"/>
+        </w:rPr>
+        <w:commentReference w:id="1069098068"/>
+      </w:r>
+    </w:p>
+    <w:p w14:noSpellErr="1">
       <w:pPr>
         <w:pStyle w:val="Subtitle"/>
         <w:rPr>
@@ -62,23 +69,32 @@
         </w:rPr>
       </w:pPr>
       <w:commentRangeStart w:id="1"/>
-      <w:r>
+      <w:commentRangeStart w:id="1334389456"/>
+      <w:r>
+        <w:rPr/>
         <w:t>&lt;</w:t>
       </w:r>
       <w:r>
+        <w:rPr/>
         <w:t>April 2020</w:t>
       </w:r>
       <w:r>
+        <w:rPr/>
         <w:t>&gt;</w:t>
       </w:r>
       <w:commentRangeEnd w:id="1"/>
       <w:r>
         <w:rPr>
           <w:rStyle w:val="CommentReference"/>
-          <w:rFonts w:ascii="Times New Roman" w:hAnsi="Times New Roman"/>
-          <w:b w:val="0"/>
         </w:rPr>
         <w:commentReference w:id="1"/>
+      </w:r>
+      <w:commentRangeEnd w:id="1334389456"/>
+      <w:r>
+        <w:rPr>
+          <w:rStyle w:val="CommentReference"/>
+        </w:rPr>
+        <w:commentReference w:id="1334389456"/>
       </w:r>
     </w:p>
     <w:p>
@@ -87,21 +103,21 @@
         <w:sectPr>
           <w:headerReference w:type="default" r:id="rId10"/>
           <w:footerReference w:type="default" r:id="rId11"/>
-          <w:pgSz w:w="12240" w:h="15840" w:code="1"/>
+          <w:pgSz w:w="12240" w:h="15840" w:orient="portrait" w:code="1"/>
           <w:pgMar w:top="1440" w:right="1440" w:bottom="1440" w:left="1800" w:header="720" w:footer="720" w:gutter="0"/>
           <w:pgNumType w:fmt="lowerRoman"/>
           <w:cols w:space="720"/>
         </w:sectPr>
       </w:pPr>
-      <w:bookmarkStart w:id="2" w:name="_Toc461626763"/>
-      <w:bookmarkStart w:id="3" w:name="_Toc461628993"/>
-      <w:bookmarkStart w:id="4" w:name="_Toc461632035"/>
+      <w:bookmarkStart w:name="_Toc461626763" w:id="2"/>
+      <w:bookmarkStart w:name="_Toc461628993" w:id="3"/>
+      <w:bookmarkStart w:name="_Toc461632035" w:id="4"/>
     </w:p>
     <w:p>
       <w:pPr>
         <w:pStyle w:val="DocControlHeading"/>
       </w:pPr>
-      <w:bookmarkStart w:id="5" w:name="_Toc38213605"/>
+      <w:bookmarkStart w:name="_Toc38213605" w:id="5"/>
       <w:r>
         <w:lastRenderedPageBreak/>
         <w:t>Document Control</w:t>
@@ -115,10 +131,10 @@
       <w:pPr>
         <w:pStyle w:val="DocControlHeading2"/>
       </w:pPr>
-      <w:bookmarkStart w:id="6" w:name="_Toc461626764"/>
-      <w:bookmarkStart w:id="7" w:name="_Toc461628994"/>
-      <w:bookmarkStart w:id="8" w:name="_Toc461632036"/>
-      <w:bookmarkStart w:id="9" w:name="_Toc38213606"/>
+      <w:bookmarkStart w:name="_Toc461626764" w:id="6"/>
+      <w:bookmarkStart w:name="_Toc461628994" w:id="7"/>
+      <w:bookmarkStart w:name="_Toc461632036" w:id="8"/>
+      <w:bookmarkStart w:name="_Toc38213606" w:id="9"/>
       <w:r>
         <w:t>Approval</w:t>
       </w:r>
@@ -139,10 +155,10 @@
       <w:pPr>
         <w:pStyle w:val="DocControlHeading2"/>
       </w:pPr>
-      <w:bookmarkStart w:id="10" w:name="_Toc461626765"/>
-      <w:bookmarkStart w:id="11" w:name="_Toc461628995"/>
-      <w:bookmarkStart w:id="12" w:name="_Toc461632037"/>
-      <w:bookmarkStart w:id="13" w:name="_Toc38213607"/>
+      <w:bookmarkStart w:name="_Toc461626765" w:id="10"/>
+      <w:bookmarkStart w:name="_Toc461628995" w:id="11"/>
+      <w:bookmarkStart w:name="_Toc461632037" w:id="12"/>
+      <w:bookmarkStart w:name="_Toc38213607" w:id="13"/>
       <w:r>
         <w:t>Document Change Control</w:t>
       </w:r>
@@ -155,12 +171,12 @@
       <w:tblPr>
         <w:tblW w:w="0" w:type="auto"/>
         <w:tblBorders>
-          <w:top w:val="single" w:sz="4" w:space="0" w:color="auto"/>
-          <w:left w:val="single" w:sz="4" w:space="0" w:color="auto"/>
-          <w:bottom w:val="single" w:sz="4" w:space="0" w:color="auto"/>
-          <w:right w:val="single" w:sz="4" w:space="0" w:color="auto"/>
-          <w:insideH w:val="single" w:sz="4" w:space="0" w:color="auto"/>
-          <w:insideV w:val="single" w:sz="4" w:space="0" w:color="auto"/>
+          <w:top w:val="single" w:color="auto" w:sz="4" w:space="0"/>
+          <w:left w:val="single" w:color="auto" w:sz="4" w:space="0"/>
+          <w:bottom w:val="single" w:color="auto" w:sz="4" w:space="0"/>
+          <w:right w:val="single" w:color="auto" w:sz="4" w:space="0"/>
+          <w:insideH w:val="single" w:color="auto" w:sz="4" w:space="0"/>
+          <w:insideV w:val="single" w:color="auto" w:sz="4" w:space="0"/>
         </w:tblBorders>
         <w:tblLook w:val="0000" w:firstRow="0" w:lastRow="0" w:firstColumn="0" w:lastColumn="0" w:noHBand="0" w:noVBand="0"/>
       </w:tblPr>
@@ -322,10 +338,10 @@
       <w:pPr>
         <w:pStyle w:val="DocControlHeading2"/>
       </w:pPr>
-      <w:bookmarkStart w:id="14" w:name="_Toc461626766"/>
-      <w:bookmarkStart w:id="15" w:name="_Toc461628996"/>
-      <w:bookmarkStart w:id="16" w:name="_Toc461632038"/>
-      <w:bookmarkStart w:id="17" w:name="_Toc38213608"/>
+      <w:bookmarkStart w:name="_Toc461626766" w:id="14"/>
+      <w:bookmarkStart w:name="_Toc461628996" w:id="15"/>
+      <w:bookmarkStart w:name="_Toc461632038" w:id="16"/>
+      <w:bookmarkStart w:name="_Toc38213608" w:id="17"/>
       <w:r>
         <w:t>Distribution List</w:t>
       </w:r>
@@ -422,10 +438,10 @@
       <w:pPr>
         <w:pStyle w:val="DocControlHeading2"/>
       </w:pPr>
-      <w:bookmarkStart w:id="18" w:name="_Toc461626767"/>
-      <w:bookmarkStart w:id="19" w:name="_Toc461628997"/>
-      <w:bookmarkStart w:id="20" w:name="_Toc461632039"/>
-      <w:bookmarkStart w:id="21" w:name="_Toc38213609"/>
+      <w:bookmarkStart w:name="_Toc461626767" w:id="18"/>
+      <w:bookmarkStart w:name="_Toc461628997" w:id="19"/>
+      <w:bookmarkStart w:name="_Toc461632039" w:id="20"/>
+      <w:bookmarkStart w:name="_Toc38213609" w:id="21"/>
       <w:r>
         <w:t>Change Summary</w:t>
       </w:r>
@@ -452,12 +468,12 @@
         <w:tblW w:w="0" w:type="auto"/>
         <w:tblInd w:w="144" w:type="dxa"/>
         <w:tblBorders>
-          <w:top w:val="single" w:sz="4" w:space="0" w:color="auto"/>
-          <w:left w:val="single" w:sz="4" w:space="0" w:color="auto"/>
-          <w:bottom w:val="single" w:sz="4" w:space="0" w:color="auto"/>
-          <w:right w:val="single" w:sz="4" w:space="0" w:color="auto"/>
-          <w:insideH w:val="single" w:sz="4" w:space="0" w:color="auto"/>
-          <w:insideV w:val="single" w:sz="4" w:space="0" w:color="auto"/>
+          <w:top w:val="single" w:color="auto" w:sz="4" w:space="0"/>
+          <w:left w:val="single" w:color="auto" w:sz="4" w:space="0"/>
+          <w:bottom w:val="single" w:color="auto" w:sz="4" w:space="0"/>
+          <w:right w:val="single" w:color="auto" w:sz="4" w:space="0"/>
+          <w:insideH w:val="single" w:color="auto" w:sz="4" w:space="0"/>
+          <w:insideV w:val="single" w:color="auto" w:sz="4" w:space="0"/>
         </w:tblBorders>
         <w:tblLook w:val="0000" w:firstRow="0" w:lastRow="0" w:firstColumn="0" w:lastColumn="0" w:noHBand="0" w:noVBand="0"/>
       </w:tblPr>
@@ -872,7 +888,7 @@
       <w:pPr>
         <w:pStyle w:val="TOC1"/>
         <w:rPr>
-          <w:rFonts w:asciiTheme="minorHAnsi" w:eastAsiaTheme="minorEastAsia" w:hAnsiTheme="minorHAnsi" w:cstheme="minorBidi"/>
+          <w:rFonts w:asciiTheme="minorHAnsi" w:hAnsiTheme="minorHAnsi" w:eastAsiaTheme="minorEastAsia" w:cstheme="minorBidi"/>
           <w:b w:val="0"/>
           <w:caps w:val="0"/>
           <w:noProof/>
@@ -902,7 +918,7 @@
         </w:rPr>
         <w:fldChar w:fldCharType="separate"/>
       </w:r>
-      <w:hyperlink w:anchor="_Toc38213605" w:history="1">
+      <w:hyperlink w:history="1" w:anchor="_Toc38213605">
         <w:r>
           <w:rPr>
             <w:rStyle w:val="Hyperlink"/>
@@ -964,7 +980,7 @@
       <w:pPr>
         <w:pStyle w:val="TOC2"/>
         <w:rPr>
-          <w:rFonts w:asciiTheme="minorHAnsi" w:eastAsiaTheme="minorEastAsia" w:hAnsiTheme="minorHAnsi" w:cstheme="minorBidi"/>
+          <w:rFonts w:asciiTheme="minorHAnsi" w:hAnsiTheme="minorHAnsi" w:eastAsiaTheme="minorEastAsia" w:cstheme="minorBidi"/>
           <w:b w:val="0"/>
           <w:bCs w:val="0"/>
           <w:smallCaps w:val="0"/>
@@ -974,7 +990,7 @@
           <w:lang w:eastAsia="ja-JP"/>
         </w:rPr>
       </w:pPr>
-      <w:hyperlink w:anchor="_Toc38213606" w:history="1">
+      <w:hyperlink w:history="1" w:anchor="_Toc38213606">
         <w:r>
           <w:rPr>
             <w:rStyle w:val="Hyperlink"/>
@@ -1036,7 +1052,7 @@
       <w:pPr>
         <w:pStyle w:val="TOC2"/>
         <w:rPr>
-          <w:rFonts w:asciiTheme="minorHAnsi" w:eastAsiaTheme="minorEastAsia" w:hAnsiTheme="minorHAnsi" w:cstheme="minorBidi"/>
+          <w:rFonts w:asciiTheme="minorHAnsi" w:hAnsiTheme="minorHAnsi" w:eastAsiaTheme="minorEastAsia" w:cstheme="minorBidi"/>
           <w:b w:val="0"/>
           <w:bCs w:val="0"/>
           <w:smallCaps w:val="0"/>
@@ -1046,7 +1062,7 @@
           <w:lang w:eastAsia="ja-JP"/>
         </w:rPr>
       </w:pPr>
-      <w:hyperlink w:anchor="_Toc38213607" w:history="1">
+      <w:hyperlink w:history="1" w:anchor="_Toc38213607">
         <w:r>
           <w:rPr>
             <w:rStyle w:val="Hyperlink"/>
@@ -1108,7 +1124,7 @@
       <w:pPr>
         <w:pStyle w:val="TOC2"/>
         <w:rPr>
-          <w:rFonts w:asciiTheme="minorHAnsi" w:eastAsiaTheme="minorEastAsia" w:hAnsiTheme="minorHAnsi" w:cstheme="minorBidi"/>
+          <w:rFonts w:asciiTheme="minorHAnsi" w:hAnsiTheme="minorHAnsi" w:eastAsiaTheme="minorEastAsia" w:cstheme="minorBidi"/>
           <w:b w:val="0"/>
           <w:bCs w:val="0"/>
           <w:smallCaps w:val="0"/>
@@ -1118,7 +1134,7 @@
           <w:lang w:eastAsia="ja-JP"/>
         </w:rPr>
       </w:pPr>
-      <w:hyperlink w:anchor="_Toc38213608" w:history="1">
+      <w:hyperlink w:history="1" w:anchor="_Toc38213608">
         <w:r>
           <w:rPr>
             <w:rStyle w:val="Hyperlink"/>
@@ -1180,7 +1196,7 @@
       <w:pPr>
         <w:pStyle w:val="TOC2"/>
         <w:rPr>
-          <w:rFonts w:asciiTheme="minorHAnsi" w:eastAsiaTheme="minorEastAsia" w:hAnsiTheme="minorHAnsi" w:cstheme="minorBidi"/>
+          <w:rFonts w:asciiTheme="minorHAnsi" w:hAnsiTheme="minorHAnsi" w:eastAsiaTheme="minorEastAsia" w:cstheme="minorBidi"/>
           <w:b w:val="0"/>
           <w:bCs w:val="0"/>
           <w:smallCaps w:val="0"/>
@@ -1190,7 +1206,7 @@
           <w:lang w:eastAsia="ja-JP"/>
         </w:rPr>
       </w:pPr>
-      <w:hyperlink w:anchor="_Toc38213609" w:history="1">
+      <w:hyperlink w:history="1" w:anchor="_Toc38213609">
         <w:r>
           <w:rPr>
             <w:rStyle w:val="Hyperlink"/>
@@ -1255,7 +1271,7 @@
           <w:tab w:val="left" w:pos="400"/>
         </w:tabs>
         <w:rPr>
-          <w:rFonts w:asciiTheme="minorHAnsi" w:eastAsiaTheme="minorEastAsia" w:hAnsiTheme="minorHAnsi" w:cstheme="minorBidi"/>
+          <w:rFonts w:asciiTheme="minorHAnsi" w:hAnsiTheme="minorHAnsi" w:eastAsiaTheme="minorEastAsia" w:cstheme="minorBidi"/>
           <w:b w:val="0"/>
           <w:caps w:val="0"/>
           <w:noProof/>
@@ -1264,7 +1280,7 @@
           <w:lang w:eastAsia="ja-JP"/>
         </w:rPr>
       </w:pPr>
-      <w:hyperlink w:anchor="_Toc38213610" w:history="1">
+      <w:hyperlink w:history="1" w:anchor="_Toc38213610">
         <w:r>
           <w:rPr>
             <w:rStyle w:val="Hyperlink"/>
@@ -1274,7 +1290,7 @@
         </w:r>
         <w:r>
           <w:rPr>
-            <w:rFonts w:asciiTheme="minorHAnsi" w:eastAsiaTheme="minorEastAsia" w:hAnsiTheme="minorHAnsi" w:cstheme="minorBidi"/>
+            <w:rFonts w:asciiTheme="minorHAnsi" w:hAnsiTheme="minorHAnsi" w:eastAsiaTheme="minorEastAsia" w:cstheme="minorBidi"/>
             <w:b w:val="0"/>
             <w:caps w:val="0"/>
             <w:noProof/>
@@ -1348,7 +1364,7 @@
           <w:tab w:val="left" w:pos="1200"/>
         </w:tabs>
         <w:rPr>
-          <w:rFonts w:asciiTheme="minorHAnsi" w:eastAsiaTheme="minorEastAsia" w:hAnsiTheme="minorHAnsi" w:cstheme="minorBidi"/>
+          <w:rFonts w:asciiTheme="minorHAnsi" w:hAnsiTheme="minorHAnsi" w:eastAsiaTheme="minorEastAsia" w:cstheme="minorBidi"/>
           <w:b w:val="0"/>
           <w:bCs w:val="0"/>
           <w:smallCaps w:val="0"/>
@@ -1358,7 +1374,7 @@
           <w:lang w:eastAsia="ja-JP"/>
         </w:rPr>
       </w:pPr>
-      <w:hyperlink w:anchor="_Toc38213611" w:history="1">
+      <w:hyperlink w:history="1" w:anchor="_Toc38213611">
         <w:r>
           <w:rPr>
             <w:rStyle w:val="Hyperlink"/>
@@ -1368,7 +1384,7 @@
         </w:r>
         <w:r>
           <w:rPr>
-            <w:rFonts w:asciiTheme="minorHAnsi" w:eastAsiaTheme="minorEastAsia" w:hAnsiTheme="minorHAnsi" w:cstheme="minorBidi"/>
+            <w:rFonts w:asciiTheme="minorHAnsi" w:hAnsiTheme="minorHAnsi" w:eastAsiaTheme="minorEastAsia" w:cstheme="minorBidi"/>
             <w:b w:val="0"/>
             <w:bCs w:val="0"/>
             <w:smallCaps w:val="0"/>
@@ -1443,7 +1459,7 @@
           <w:tab w:val="left" w:pos="1200"/>
         </w:tabs>
         <w:rPr>
-          <w:rFonts w:asciiTheme="minorHAnsi" w:eastAsiaTheme="minorEastAsia" w:hAnsiTheme="minorHAnsi" w:cstheme="minorBidi"/>
+          <w:rFonts w:asciiTheme="minorHAnsi" w:hAnsiTheme="minorHAnsi" w:eastAsiaTheme="minorEastAsia" w:cstheme="minorBidi"/>
           <w:b w:val="0"/>
           <w:bCs w:val="0"/>
           <w:smallCaps w:val="0"/>
@@ -1453,7 +1469,7 @@
           <w:lang w:eastAsia="ja-JP"/>
         </w:rPr>
       </w:pPr>
-      <w:hyperlink w:anchor="_Toc38213612" w:history="1">
+      <w:hyperlink w:history="1" w:anchor="_Toc38213612">
         <w:r>
           <w:rPr>
             <w:rStyle w:val="Hyperlink"/>
@@ -1463,7 +1479,7 @@
         </w:r>
         <w:r>
           <w:rPr>
-            <w:rFonts w:asciiTheme="minorHAnsi" w:eastAsiaTheme="minorEastAsia" w:hAnsiTheme="minorHAnsi" w:cstheme="minorBidi"/>
+            <w:rFonts w:asciiTheme="minorHAnsi" w:hAnsiTheme="minorHAnsi" w:eastAsiaTheme="minorEastAsia" w:cstheme="minorBidi"/>
             <w:b w:val="0"/>
             <w:bCs w:val="0"/>
             <w:smallCaps w:val="0"/>
@@ -1538,7 +1554,7 @@
           <w:tab w:val="left" w:pos="1200"/>
         </w:tabs>
         <w:rPr>
-          <w:rFonts w:asciiTheme="minorHAnsi" w:eastAsiaTheme="minorEastAsia" w:hAnsiTheme="minorHAnsi" w:cstheme="minorBidi"/>
+          <w:rFonts w:asciiTheme="minorHAnsi" w:hAnsiTheme="minorHAnsi" w:eastAsiaTheme="minorEastAsia" w:cstheme="minorBidi"/>
           <w:b w:val="0"/>
           <w:bCs w:val="0"/>
           <w:smallCaps w:val="0"/>
@@ -1548,7 +1564,7 @@
           <w:lang w:eastAsia="ja-JP"/>
         </w:rPr>
       </w:pPr>
-      <w:hyperlink w:anchor="_Toc38213613" w:history="1">
+      <w:hyperlink w:history="1" w:anchor="_Toc38213613">
         <w:r>
           <w:rPr>
             <w:rStyle w:val="Hyperlink"/>
@@ -1558,7 +1574,7 @@
         </w:r>
         <w:r>
           <w:rPr>
-            <w:rFonts w:asciiTheme="minorHAnsi" w:eastAsiaTheme="minorEastAsia" w:hAnsiTheme="minorHAnsi" w:cstheme="minorBidi"/>
+            <w:rFonts w:asciiTheme="minorHAnsi" w:hAnsiTheme="minorHAnsi" w:eastAsiaTheme="minorEastAsia" w:cstheme="minorBidi"/>
             <w:b w:val="0"/>
             <w:bCs w:val="0"/>
             <w:smallCaps w:val="0"/>
@@ -1633,7 +1649,7 @@
           <w:tab w:val="left" w:pos="1200"/>
         </w:tabs>
         <w:rPr>
-          <w:rFonts w:asciiTheme="minorHAnsi" w:eastAsiaTheme="minorEastAsia" w:hAnsiTheme="minorHAnsi" w:cstheme="minorBidi"/>
+          <w:rFonts w:asciiTheme="minorHAnsi" w:hAnsiTheme="minorHAnsi" w:eastAsiaTheme="minorEastAsia" w:cstheme="minorBidi"/>
           <w:b w:val="0"/>
           <w:bCs w:val="0"/>
           <w:smallCaps w:val="0"/>
@@ -1643,7 +1659,7 @@
           <w:lang w:eastAsia="ja-JP"/>
         </w:rPr>
       </w:pPr>
-      <w:hyperlink w:anchor="_Toc38213614" w:history="1">
+      <w:hyperlink w:history="1" w:anchor="_Toc38213614">
         <w:r>
           <w:rPr>
             <w:rStyle w:val="Hyperlink"/>
@@ -1653,7 +1669,7 @@
         </w:r>
         <w:r>
           <w:rPr>
-            <w:rFonts w:asciiTheme="minorHAnsi" w:eastAsiaTheme="minorEastAsia" w:hAnsiTheme="minorHAnsi" w:cstheme="minorBidi"/>
+            <w:rFonts w:asciiTheme="minorHAnsi" w:hAnsiTheme="minorHAnsi" w:eastAsiaTheme="minorEastAsia" w:cstheme="minorBidi"/>
             <w:b w:val="0"/>
             <w:bCs w:val="0"/>
             <w:smallCaps w:val="0"/>
@@ -1728,7 +1744,7 @@
           <w:tab w:val="left" w:pos="1200"/>
         </w:tabs>
         <w:rPr>
-          <w:rFonts w:asciiTheme="minorHAnsi" w:eastAsiaTheme="minorEastAsia" w:hAnsiTheme="minorHAnsi" w:cstheme="minorBidi"/>
+          <w:rFonts w:asciiTheme="minorHAnsi" w:hAnsiTheme="minorHAnsi" w:eastAsiaTheme="minorEastAsia" w:cstheme="minorBidi"/>
           <w:b w:val="0"/>
           <w:bCs w:val="0"/>
           <w:smallCaps w:val="0"/>
@@ -1738,7 +1754,7 @@
           <w:lang w:eastAsia="ja-JP"/>
         </w:rPr>
       </w:pPr>
-      <w:hyperlink w:anchor="_Toc38213615" w:history="1">
+      <w:hyperlink w:history="1" w:anchor="_Toc38213615">
         <w:r>
           <w:rPr>
             <w:rStyle w:val="Hyperlink"/>
@@ -1748,7 +1764,7 @@
         </w:r>
         <w:r>
           <w:rPr>
-            <w:rFonts w:asciiTheme="minorHAnsi" w:eastAsiaTheme="minorEastAsia" w:hAnsiTheme="minorHAnsi" w:cstheme="minorBidi"/>
+            <w:rFonts w:asciiTheme="minorHAnsi" w:hAnsiTheme="minorHAnsi" w:eastAsiaTheme="minorEastAsia" w:cstheme="minorBidi"/>
             <w:b w:val="0"/>
             <w:bCs w:val="0"/>
             <w:smallCaps w:val="0"/>
@@ -1823,7 +1839,7 @@
           <w:tab w:val="left" w:pos="1200"/>
         </w:tabs>
         <w:rPr>
-          <w:rFonts w:asciiTheme="minorHAnsi" w:eastAsiaTheme="minorEastAsia" w:hAnsiTheme="minorHAnsi" w:cstheme="minorBidi"/>
+          <w:rFonts w:asciiTheme="minorHAnsi" w:hAnsiTheme="minorHAnsi" w:eastAsiaTheme="minorEastAsia" w:cstheme="minorBidi"/>
           <w:b w:val="0"/>
           <w:bCs w:val="0"/>
           <w:smallCaps w:val="0"/>
@@ -1833,7 +1849,7 @@
           <w:lang w:eastAsia="ja-JP"/>
         </w:rPr>
       </w:pPr>
-      <w:hyperlink w:anchor="_Toc38213616" w:history="1">
+      <w:hyperlink w:history="1" w:anchor="_Toc38213616">
         <w:r>
           <w:rPr>
             <w:rStyle w:val="Hyperlink"/>
@@ -1843,7 +1859,7 @@
         </w:r>
         <w:r>
           <w:rPr>
-            <w:rFonts w:asciiTheme="minorHAnsi" w:eastAsiaTheme="minorEastAsia" w:hAnsiTheme="minorHAnsi" w:cstheme="minorBidi"/>
+            <w:rFonts w:asciiTheme="minorHAnsi" w:hAnsiTheme="minorHAnsi" w:eastAsiaTheme="minorEastAsia" w:cstheme="minorBidi"/>
             <w:b w:val="0"/>
             <w:bCs w:val="0"/>
             <w:smallCaps w:val="0"/>
@@ -1918,7 +1934,7 @@
           <w:tab w:val="left" w:pos="400"/>
         </w:tabs>
         <w:rPr>
-          <w:rFonts w:asciiTheme="minorHAnsi" w:eastAsiaTheme="minorEastAsia" w:hAnsiTheme="minorHAnsi" w:cstheme="minorBidi"/>
+          <w:rFonts w:asciiTheme="minorHAnsi" w:hAnsiTheme="minorHAnsi" w:eastAsiaTheme="minorEastAsia" w:cstheme="minorBidi"/>
           <w:b w:val="0"/>
           <w:caps w:val="0"/>
           <w:noProof/>
@@ -1927,7 +1943,7 @@
           <w:lang w:eastAsia="ja-JP"/>
         </w:rPr>
       </w:pPr>
-      <w:hyperlink w:anchor="_Toc38213617" w:history="1">
+      <w:hyperlink w:history="1" w:anchor="_Toc38213617">
         <w:r>
           <w:rPr>
             <w:rStyle w:val="Hyperlink"/>
@@ -1937,7 +1953,7 @@
         </w:r>
         <w:r>
           <w:rPr>
-            <w:rFonts w:asciiTheme="minorHAnsi" w:eastAsiaTheme="minorEastAsia" w:hAnsiTheme="minorHAnsi" w:cstheme="minorBidi"/>
+            <w:rFonts w:asciiTheme="minorHAnsi" w:hAnsiTheme="minorHAnsi" w:eastAsiaTheme="minorEastAsia" w:cstheme="minorBidi"/>
             <w:b w:val="0"/>
             <w:caps w:val="0"/>
             <w:noProof/>
@@ -2011,7 +2027,7 @@
           <w:tab w:val="left" w:pos="1200"/>
         </w:tabs>
         <w:rPr>
-          <w:rFonts w:asciiTheme="minorHAnsi" w:eastAsiaTheme="minorEastAsia" w:hAnsiTheme="minorHAnsi" w:cstheme="minorBidi"/>
+          <w:rFonts w:asciiTheme="minorHAnsi" w:hAnsiTheme="minorHAnsi" w:eastAsiaTheme="minorEastAsia" w:cstheme="minorBidi"/>
           <w:b w:val="0"/>
           <w:bCs w:val="0"/>
           <w:smallCaps w:val="0"/>
@@ -2021,7 +2037,7 @@
           <w:lang w:eastAsia="ja-JP"/>
         </w:rPr>
       </w:pPr>
-      <w:hyperlink w:anchor="_Toc38213618" w:history="1">
+      <w:hyperlink w:history="1" w:anchor="_Toc38213618">
         <w:r>
           <w:rPr>
             <w:rStyle w:val="Hyperlink"/>
@@ -2031,7 +2047,7 @@
         </w:r>
         <w:r>
           <w:rPr>
-            <w:rFonts w:asciiTheme="minorHAnsi" w:eastAsiaTheme="minorEastAsia" w:hAnsiTheme="minorHAnsi" w:cstheme="minorBidi"/>
+            <w:rFonts w:asciiTheme="minorHAnsi" w:hAnsiTheme="minorHAnsi" w:eastAsiaTheme="minorEastAsia" w:cstheme="minorBidi"/>
             <w:b w:val="0"/>
             <w:bCs w:val="0"/>
             <w:smallCaps w:val="0"/>
@@ -2106,7 +2122,7 @@
           <w:tab w:val="left" w:pos="1200"/>
         </w:tabs>
         <w:rPr>
-          <w:rFonts w:asciiTheme="minorHAnsi" w:eastAsiaTheme="minorEastAsia" w:hAnsiTheme="minorHAnsi" w:cstheme="minorBidi"/>
+          <w:rFonts w:asciiTheme="minorHAnsi" w:hAnsiTheme="minorHAnsi" w:eastAsiaTheme="minorEastAsia" w:cstheme="minorBidi"/>
           <w:b w:val="0"/>
           <w:bCs w:val="0"/>
           <w:smallCaps w:val="0"/>
@@ -2116,7 +2132,7 @@
           <w:lang w:eastAsia="ja-JP"/>
         </w:rPr>
       </w:pPr>
-      <w:hyperlink w:anchor="_Toc38213619" w:history="1">
+      <w:hyperlink w:history="1" w:anchor="_Toc38213619">
         <w:r>
           <w:rPr>
             <w:rStyle w:val="Hyperlink"/>
@@ -2126,7 +2142,7 @@
         </w:r>
         <w:r>
           <w:rPr>
-            <w:rFonts w:asciiTheme="minorHAnsi" w:eastAsiaTheme="minorEastAsia" w:hAnsiTheme="minorHAnsi" w:cstheme="minorBidi"/>
+            <w:rFonts w:asciiTheme="minorHAnsi" w:hAnsiTheme="minorHAnsi" w:eastAsiaTheme="minorEastAsia" w:cstheme="minorBidi"/>
             <w:b w:val="0"/>
             <w:bCs w:val="0"/>
             <w:smallCaps w:val="0"/>
@@ -2201,7 +2217,7 @@
           <w:tab w:val="left" w:pos="1200"/>
         </w:tabs>
         <w:rPr>
-          <w:rFonts w:asciiTheme="minorHAnsi" w:eastAsiaTheme="minorEastAsia" w:hAnsiTheme="minorHAnsi" w:cstheme="minorBidi"/>
+          <w:rFonts w:asciiTheme="minorHAnsi" w:hAnsiTheme="minorHAnsi" w:eastAsiaTheme="minorEastAsia" w:cstheme="minorBidi"/>
           <w:b w:val="0"/>
           <w:bCs w:val="0"/>
           <w:smallCaps w:val="0"/>
@@ -2211,7 +2227,7 @@
           <w:lang w:eastAsia="ja-JP"/>
         </w:rPr>
       </w:pPr>
-      <w:hyperlink w:anchor="_Toc38213620" w:history="1">
+      <w:hyperlink w:history="1" w:anchor="_Toc38213620">
         <w:r>
           <w:rPr>
             <w:rStyle w:val="Hyperlink"/>
@@ -2221,7 +2237,7 @@
         </w:r>
         <w:r>
           <w:rPr>
-            <w:rFonts w:asciiTheme="minorHAnsi" w:eastAsiaTheme="minorEastAsia" w:hAnsiTheme="minorHAnsi" w:cstheme="minorBidi"/>
+            <w:rFonts w:asciiTheme="minorHAnsi" w:hAnsiTheme="minorHAnsi" w:eastAsiaTheme="minorEastAsia" w:cstheme="minorBidi"/>
             <w:b w:val="0"/>
             <w:bCs w:val="0"/>
             <w:smallCaps w:val="0"/>
@@ -2296,7 +2312,7 @@
           <w:tab w:val="left" w:pos="1200"/>
         </w:tabs>
         <w:rPr>
-          <w:rFonts w:asciiTheme="minorHAnsi" w:eastAsiaTheme="minorEastAsia" w:hAnsiTheme="minorHAnsi" w:cstheme="minorBidi"/>
+          <w:rFonts w:asciiTheme="minorHAnsi" w:hAnsiTheme="minorHAnsi" w:eastAsiaTheme="minorEastAsia" w:cstheme="minorBidi"/>
           <w:b w:val="0"/>
           <w:bCs w:val="0"/>
           <w:smallCaps w:val="0"/>
@@ -2306,7 +2322,7 @@
           <w:lang w:eastAsia="ja-JP"/>
         </w:rPr>
       </w:pPr>
-      <w:hyperlink w:anchor="_Toc38213621" w:history="1">
+      <w:hyperlink w:history="1" w:anchor="_Toc38213621">
         <w:r>
           <w:rPr>
             <w:rStyle w:val="Hyperlink"/>
@@ -2316,7 +2332,7 @@
         </w:r>
         <w:r>
           <w:rPr>
-            <w:rFonts w:asciiTheme="minorHAnsi" w:eastAsiaTheme="minorEastAsia" w:hAnsiTheme="minorHAnsi" w:cstheme="minorBidi"/>
+            <w:rFonts w:asciiTheme="minorHAnsi" w:hAnsiTheme="minorHAnsi" w:eastAsiaTheme="minorEastAsia" w:cstheme="minorBidi"/>
             <w:b w:val="0"/>
             <w:bCs w:val="0"/>
             <w:smallCaps w:val="0"/>
@@ -2391,7 +2407,7 @@
           <w:tab w:val="left" w:pos="1200"/>
         </w:tabs>
         <w:rPr>
-          <w:rFonts w:asciiTheme="minorHAnsi" w:eastAsiaTheme="minorEastAsia" w:hAnsiTheme="minorHAnsi" w:cstheme="minorBidi"/>
+          <w:rFonts w:asciiTheme="minorHAnsi" w:hAnsiTheme="minorHAnsi" w:eastAsiaTheme="minorEastAsia" w:cstheme="minorBidi"/>
           <w:b w:val="0"/>
           <w:bCs w:val="0"/>
           <w:smallCaps w:val="0"/>
@@ -2401,7 +2417,7 @@
           <w:lang w:eastAsia="ja-JP"/>
         </w:rPr>
       </w:pPr>
-      <w:hyperlink w:anchor="_Toc38213622" w:history="1">
+      <w:hyperlink w:history="1" w:anchor="_Toc38213622">
         <w:r>
           <w:rPr>
             <w:rStyle w:val="Hyperlink"/>
@@ -2411,7 +2427,7 @@
         </w:r>
         <w:r>
           <w:rPr>
-            <w:rFonts w:asciiTheme="minorHAnsi" w:eastAsiaTheme="minorEastAsia" w:hAnsiTheme="minorHAnsi" w:cstheme="minorBidi"/>
+            <w:rFonts w:asciiTheme="minorHAnsi" w:hAnsiTheme="minorHAnsi" w:eastAsiaTheme="minorEastAsia" w:cstheme="minorBidi"/>
             <w:b w:val="0"/>
             <w:bCs w:val="0"/>
             <w:smallCaps w:val="0"/>
@@ -2486,7 +2502,7 @@
           <w:tab w:val="left" w:pos="1200"/>
         </w:tabs>
         <w:rPr>
-          <w:rFonts w:asciiTheme="minorHAnsi" w:eastAsiaTheme="minorEastAsia" w:hAnsiTheme="minorHAnsi" w:cstheme="minorBidi"/>
+          <w:rFonts w:asciiTheme="minorHAnsi" w:hAnsiTheme="minorHAnsi" w:eastAsiaTheme="minorEastAsia" w:cstheme="minorBidi"/>
           <w:b w:val="0"/>
           <w:bCs w:val="0"/>
           <w:smallCaps w:val="0"/>
@@ -2496,7 +2512,7 @@
           <w:lang w:eastAsia="ja-JP"/>
         </w:rPr>
       </w:pPr>
-      <w:hyperlink w:anchor="_Toc38213623" w:history="1">
+      <w:hyperlink w:history="1" w:anchor="_Toc38213623">
         <w:r>
           <w:rPr>
             <w:rStyle w:val="Hyperlink"/>
@@ -2506,7 +2522,7 @@
         </w:r>
         <w:r>
           <w:rPr>
-            <w:rFonts w:asciiTheme="minorHAnsi" w:eastAsiaTheme="minorEastAsia" w:hAnsiTheme="minorHAnsi" w:cstheme="minorBidi"/>
+            <w:rFonts w:asciiTheme="minorHAnsi" w:hAnsiTheme="minorHAnsi" w:eastAsiaTheme="minorEastAsia" w:cstheme="minorBidi"/>
             <w:b w:val="0"/>
             <w:bCs w:val="0"/>
             <w:smallCaps w:val="0"/>
@@ -2581,7 +2597,7 @@
           <w:tab w:val="left" w:pos="1200"/>
         </w:tabs>
         <w:rPr>
-          <w:rFonts w:asciiTheme="minorHAnsi" w:eastAsiaTheme="minorEastAsia" w:hAnsiTheme="minorHAnsi" w:cstheme="minorBidi"/>
+          <w:rFonts w:asciiTheme="minorHAnsi" w:hAnsiTheme="minorHAnsi" w:eastAsiaTheme="minorEastAsia" w:cstheme="minorBidi"/>
           <w:i w:val="0"/>
           <w:noProof/>
           <w:sz w:val="22"/>
@@ -2589,7 +2605,7 @@
           <w:lang w:eastAsia="ja-JP"/>
         </w:rPr>
       </w:pPr>
-      <w:hyperlink w:anchor="_Toc38213624" w:history="1">
+      <w:hyperlink w:history="1" w:anchor="_Toc38213624">
         <w:r>
           <w:rPr>
             <w:rStyle w:val="Hyperlink"/>
@@ -2599,7 +2615,7 @@
         </w:r>
         <w:r>
           <w:rPr>
-            <w:rFonts w:asciiTheme="minorHAnsi" w:eastAsiaTheme="minorEastAsia" w:hAnsiTheme="minorHAnsi" w:cstheme="minorBidi"/>
+            <w:rFonts w:asciiTheme="minorHAnsi" w:hAnsiTheme="minorHAnsi" w:eastAsiaTheme="minorEastAsia" w:cstheme="minorBidi"/>
             <w:i w:val="0"/>
             <w:noProof/>
             <w:sz w:val="22"/>
@@ -2672,7 +2688,7 @@
           <w:tab w:val="left" w:pos="1200"/>
         </w:tabs>
         <w:rPr>
-          <w:rFonts w:asciiTheme="minorHAnsi" w:eastAsiaTheme="minorEastAsia" w:hAnsiTheme="minorHAnsi" w:cstheme="minorBidi"/>
+          <w:rFonts w:asciiTheme="minorHAnsi" w:hAnsiTheme="minorHAnsi" w:eastAsiaTheme="minorEastAsia" w:cstheme="minorBidi"/>
           <w:i w:val="0"/>
           <w:noProof/>
           <w:sz w:val="22"/>
@@ -2680,7 +2696,7 @@
           <w:lang w:eastAsia="ja-JP"/>
         </w:rPr>
       </w:pPr>
-      <w:hyperlink w:anchor="_Toc38213625" w:history="1">
+      <w:hyperlink w:history="1" w:anchor="_Toc38213625">
         <w:r>
           <w:rPr>
             <w:rStyle w:val="Hyperlink"/>
@@ -2690,7 +2706,7 @@
         </w:r>
         <w:r>
           <w:rPr>
-            <w:rFonts w:asciiTheme="minorHAnsi" w:eastAsiaTheme="minorEastAsia" w:hAnsiTheme="minorHAnsi" w:cstheme="minorBidi"/>
+            <w:rFonts w:asciiTheme="minorHAnsi" w:hAnsiTheme="minorHAnsi" w:eastAsiaTheme="minorEastAsia" w:cstheme="minorBidi"/>
             <w:i w:val="0"/>
             <w:noProof/>
             <w:sz w:val="22"/>
@@ -2763,7 +2779,7 @@
           <w:tab w:val="left" w:pos="1200"/>
         </w:tabs>
         <w:rPr>
-          <w:rFonts w:asciiTheme="minorHAnsi" w:eastAsiaTheme="minorEastAsia" w:hAnsiTheme="minorHAnsi" w:cstheme="minorBidi"/>
+          <w:rFonts w:asciiTheme="minorHAnsi" w:hAnsiTheme="minorHAnsi" w:eastAsiaTheme="minorEastAsia" w:cstheme="minorBidi"/>
           <w:i w:val="0"/>
           <w:noProof/>
           <w:sz w:val="22"/>
@@ -2771,7 +2787,7 @@
           <w:lang w:eastAsia="ja-JP"/>
         </w:rPr>
       </w:pPr>
-      <w:hyperlink w:anchor="_Toc38213626" w:history="1">
+      <w:hyperlink w:history="1" w:anchor="_Toc38213626">
         <w:r>
           <w:rPr>
             <w:rStyle w:val="Hyperlink"/>
@@ -2781,7 +2797,7 @@
         </w:r>
         <w:r>
           <w:rPr>
-            <w:rFonts w:asciiTheme="minorHAnsi" w:eastAsiaTheme="minorEastAsia" w:hAnsiTheme="minorHAnsi" w:cstheme="minorBidi"/>
+            <w:rFonts w:asciiTheme="minorHAnsi" w:hAnsiTheme="minorHAnsi" w:eastAsiaTheme="minorEastAsia" w:cstheme="minorBidi"/>
             <w:i w:val="0"/>
             <w:noProof/>
             <w:sz w:val="22"/>
@@ -2854,7 +2870,7 @@
           <w:tab w:val="left" w:pos="400"/>
         </w:tabs>
         <w:rPr>
-          <w:rFonts w:asciiTheme="minorHAnsi" w:eastAsiaTheme="minorEastAsia" w:hAnsiTheme="minorHAnsi" w:cstheme="minorBidi"/>
+          <w:rFonts w:asciiTheme="minorHAnsi" w:hAnsiTheme="minorHAnsi" w:eastAsiaTheme="minorEastAsia" w:cstheme="minorBidi"/>
           <w:b w:val="0"/>
           <w:caps w:val="0"/>
           <w:noProof/>
@@ -2863,7 +2879,7 @@
           <w:lang w:eastAsia="ja-JP"/>
         </w:rPr>
       </w:pPr>
-      <w:hyperlink w:anchor="_Toc38213627" w:history="1">
+      <w:hyperlink w:history="1" w:anchor="_Toc38213627">
         <w:r>
           <w:rPr>
             <w:rStyle w:val="Hyperlink"/>
@@ -2873,7 +2889,7 @@
         </w:r>
         <w:r>
           <w:rPr>
-            <w:rFonts w:asciiTheme="minorHAnsi" w:eastAsiaTheme="minorEastAsia" w:hAnsiTheme="minorHAnsi" w:cstheme="minorBidi"/>
+            <w:rFonts w:asciiTheme="minorHAnsi" w:hAnsiTheme="minorHAnsi" w:eastAsiaTheme="minorEastAsia" w:cstheme="minorBidi"/>
             <w:b w:val="0"/>
             <w:caps w:val="0"/>
             <w:noProof/>
@@ -2947,7 +2963,7 @@
           <w:tab w:val="left" w:pos="400"/>
         </w:tabs>
         <w:rPr>
-          <w:rFonts w:asciiTheme="minorHAnsi" w:eastAsiaTheme="minorEastAsia" w:hAnsiTheme="minorHAnsi" w:cstheme="minorBidi"/>
+          <w:rFonts w:asciiTheme="minorHAnsi" w:hAnsiTheme="minorHAnsi" w:eastAsiaTheme="minorEastAsia" w:cstheme="minorBidi"/>
           <w:b w:val="0"/>
           <w:caps w:val="0"/>
           <w:noProof/>
@@ -2956,7 +2972,7 @@
           <w:lang w:eastAsia="ja-JP"/>
         </w:rPr>
       </w:pPr>
-      <w:hyperlink w:anchor="_Toc38213628" w:history="1">
+      <w:hyperlink w:history="1" w:anchor="_Toc38213628">
         <w:r>
           <w:rPr>
             <w:rStyle w:val="Hyperlink"/>
@@ -2966,7 +2982,7 @@
         </w:r>
         <w:r>
           <w:rPr>
-            <w:rFonts w:asciiTheme="minorHAnsi" w:eastAsiaTheme="minorEastAsia" w:hAnsiTheme="minorHAnsi" w:cstheme="minorBidi"/>
+            <w:rFonts w:asciiTheme="minorHAnsi" w:hAnsiTheme="minorHAnsi" w:eastAsiaTheme="minorEastAsia" w:cstheme="minorBidi"/>
             <w:b w:val="0"/>
             <w:caps w:val="0"/>
             <w:noProof/>
@@ -3040,7 +3056,7 @@
           <w:tab w:val="left" w:pos="1200"/>
         </w:tabs>
         <w:rPr>
-          <w:rFonts w:asciiTheme="minorHAnsi" w:eastAsiaTheme="minorEastAsia" w:hAnsiTheme="minorHAnsi" w:cstheme="minorBidi"/>
+          <w:rFonts w:asciiTheme="minorHAnsi" w:hAnsiTheme="minorHAnsi" w:eastAsiaTheme="minorEastAsia" w:cstheme="minorBidi"/>
           <w:b w:val="0"/>
           <w:bCs w:val="0"/>
           <w:smallCaps w:val="0"/>
@@ -3050,7 +3066,7 @@
           <w:lang w:eastAsia="ja-JP"/>
         </w:rPr>
       </w:pPr>
-      <w:hyperlink w:anchor="_Toc38213629" w:history="1">
+      <w:hyperlink w:history="1" w:anchor="_Toc38213629">
         <w:r>
           <w:rPr>
             <w:rStyle w:val="Hyperlink"/>
@@ -3060,7 +3076,7 @@
         </w:r>
         <w:r>
           <w:rPr>
-            <w:rFonts w:asciiTheme="minorHAnsi" w:eastAsiaTheme="minorEastAsia" w:hAnsiTheme="minorHAnsi" w:cstheme="minorBidi"/>
+            <w:rFonts w:asciiTheme="minorHAnsi" w:hAnsiTheme="minorHAnsi" w:eastAsiaTheme="minorEastAsia" w:cstheme="minorBidi"/>
             <w:b w:val="0"/>
             <w:bCs w:val="0"/>
             <w:smallCaps w:val="0"/>
@@ -3135,7 +3151,7 @@
           <w:tab w:val="left" w:pos="1200"/>
         </w:tabs>
         <w:rPr>
-          <w:rFonts w:asciiTheme="minorHAnsi" w:eastAsiaTheme="minorEastAsia" w:hAnsiTheme="minorHAnsi" w:cstheme="minorBidi"/>
+          <w:rFonts w:asciiTheme="minorHAnsi" w:hAnsiTheme="minorHAnsi" w:eastAsiaTheme="minorEastAsia" w:cstheme="minorBidi"/>
           <w:b w:val="0"/>
           <w:bCs w:val="0"/>
           <w:smallCaps w:val="0"/>
@@ -3145,7 +3161,7 @@
           <w:lang w:eastAsia="ja-JP"/>
         </w:rPr>
       </w:pPr>
-      <w:hyperlink w:anchor="_Toc38213630" w:history="1">
+      <w:hyperlink w:history="1" w:anchor="_Toc38213630">
         <w:r>
           <w:rPr>
             <w:rStyle w:val="Hyperlink"/>
@@ -3155,7 +3171,7 @@
         </w:r>
         <w:r>
           <w:rPr>
-            <w:rFonts w:asciiTheme="minorHAnsi" w:eastAsiaTheme="minorEastAsia" w:hAnsiTheme="minorHAnsi" w:cstheme="minorBidi"/>
+            <w:rFonts w:asciiTheme="minorHAnsi" w:hAnsiTheme="minorHAnsi" w:eastAsiaTheme="minorEastAsia" w:cstheme="minorBidi"/>
             <w:b w:val="0"/>
             <w:bCs w:val="0"/>
             <w:smallCaps w:val="0"/>
@@ -3230,7 +3246,7 @@
           <w:tab w:val="left" w:pos="1200"/>
         </w:tabs>
         <w:rPr>
-          <w:rFonts w:asciiTheme="minorHAnsi" w:eastAsiaTheme="minorEastAsia" w:hAnsiTheme="minorHAnsi" w:cstheme="minorBidi"/>
+          <w:rFonts w:asciiTheme="minorHAnsi" w:hAnsiTheme="minorHAnsi" w:eastAsiaTheme="minorEastAsia" w:cstheme="minorBidi"/>
           <w:b w:val="0"/>
           <w:bCs w:val="0"/>
           <w:smallCaps w:val="0"/>
@@ -3240,7 +3256,7 @@
           <w:lang w:eastAsia="ja-JP"/>
         </w:rPr>
       </w:pPr>
-      <w:hyperlink w:anchor="_Toc38213631" w:history="1">
+      <w:hyperlink w:history="1" w:anchor="_Toc38213631">
         <w:r>
           <w:rPr>
             <w:rStyle w:val="Hyperlink"/>
@@ -3250,7 +3266,7 @@
         </w:r>
         <w:r>
           <w:rPr>
-            <w:rFonts w:asciiTheme="minorHAnsi" w:eastAsiaTheme="minorEastAsia" w:hAnsiTheme="minorHAnsi" w:cstheme="minorBidi"/>
+            <w:rFonts w:asciiTheme="minorHAnsi" w:hAnsiTheme="minorHAnsi" w:eastAsiaTheme="minorEastAsia" w:cstheme="minorBidi"/>
             <w:b w:val="0"/>
             <w:bCs w:val="0"/>
             <w:smallCaps w:val="0"/>
@@ -3325,7 +3341,7 @@
           <w:tab w:val="left" w:pos="1200"/>
         </w:tabs>
         <w:rPr>
-          <w:rFonts w:asciiTheme="minorHAnsi" w:eastAsiaTheme="minorEastAsia" w:hAnsiTheme="minorHAnsi" w:cstheme="minorBidi"/>
+          <w:rFonts w:asciiTheme="minorHAnsi" w:hAnsiTheme="minorHAnsi" w:eastAsiaTheme="minorEastAsia" w:cstheme="minorBidi"/>
           <w:b w:val="0"/>
           <w:bCs w:val="0"/>
           <w:smallCaps w:val="0"/>
@@ -3335,7 +3351,7 @@
           <w:lang w:eastAsia="ja-JP"/>
         </w:rPr>
       </w:pPr>
-      <w:hyperlink w:anchor="_Toc38213632" w:history="1">
+      <w:hyperlink w:history="1" w:anchor="_Toc38213632">
         <w:r>
           <w:rPr>
             <w:rStyle w:val="Hyperlink"/>
@@ -3345,7 +3361,7 @@
         </w:r>
         <w:r>
           <w:rPr>
-            <w:rFonts w:asciiTheme="minorHAnsi" w:eastAsiaTheme="minorEastAsia" w:hAnsiTheme="minorHAnsi" w:cstheme="minorBidi"/>
+            <w:rFonts w:asciiTheme="minorHAnsi" w:hAnsiTheme="minorHAnsi" w:eastAsiaTheme="minorEastAsia" w:cstheme="minorBidi"/>
             <w:b w:val="0"/>
             <w:bCs w:val="0"/>
             <w:smallCaps w:val="0"/>
@@ -3420,7 +3436,7 @@
           <w:tab w:val="left" w:pos="1200"/>
         </w:tabs>
         <w:rPr>
-          <w:rFonts w:asciiTheme="minorHAnsi" w:eastAsiaTheme="minorEastAsia" w:hAnsiTheme="minorHAnsi" w:cstheme="minorBidi"/>
+          <w:rFonts w:asciiTheme="minorHAnsi" w:hAnsiTheme="minorHAnsi" w:eastAsiaTheme="minorEastAsia" w:cstheme="minorBidi"/>
           <w:b w:val="0"/>
           <w:bCs w:val="0"/>
           <w:smallCaps w:val="0"/>
@@ -3430,7 +3446,7 @@
           <w:lang w:eastAsia="ja-JP"/>
         </w:rPr>
       </w:pPr>
-      <w:hyperlink w:anchor="_Toc38213633" w:history="1">
+      <w:hyperlink w:history="1" w:anchor="_Toc38213633">
         <w:r>
           <w:rPr>
             <w:rStyle w:val="Hyperlink"/>
@@ -3440,7 +3456,7 @@
         </w:r>
         <w:r>
           <w:rPr>
-            <w:rFonts w:asciiTheme="minorHAnsi" w:eastAsiaTheme="minorEastAsia" w:hAnsiTheme="minorHAnsi" w:cstheme="minorBidi"/>
+            <w:rFonts w:asciiTheme="minorHAnsi" w:hAnsiTheme="minorHAnsi" w:eastAsiaTheme="minorEastAsia" w:cstheme="minorBidi"/>
             <w:b w:val="0"/>
             <w:bCs w:val="0"/>
             <w:smallCaps w:val="0"/>
@@ -3515,7 +3531,7 @@
           <w:tab w:val="left" w:pos="1200"/>
         </w:tabs>
         <w:rPr>
-          <w:rFonts w:asciiTheme="minorHAnsi" w:eastAsiaTheme="minorEastAsia" w:hAnsiTheme="minorHAnsi" w:cstheme="minorBidi"/>
+          <w:rFonts w:asciiTheme="minorHAnsi" w:hAnsiTheme="minorHAnsi" w:eastAsiaTheme="minorEastAsia" w:cstheme="minorBidi"/>
           <w:b w:val="0"/>
           <w:bCs w:val="0"/>
           <w:smallCaps w:val="0"/>
@@ -3525,7 +3541,7 @@
           <w:lang w:eastAsia="ja-JP"/>
         </w:rPr>
       </w:pPr>
-      <w:hyperlink w:anchor="_Toc38213634" w:history="1">
+      <w:hyperlink w:history="1" w:anchor="_Toc38213634">
         <w:r>
           <w:rPr>
             <w:rStyle w:val="Hyperlink"/>
@@ -3535,7 +3551,7 @@
         </w:r>
         <w:r>
           <w:rPr>
-            <w:rFonts w:asciiTheme="minorHAnsi" w:eastAsiaTheme="minorEastAsia" w:hAnsiTheme="minorHAnsi" w:cstheme="minorBidi"/>
+            <w:rFonts w:asciiTheme="minorHAnsi" w:hAnsiTheme="minorHAnsi" w:eastAsiaTheme="minorEastAsia" w:cstheme="minorBidi"/>
             <w:b w:val="0"/>
             <w:bCs w:val="0"/>
             <w:smallCaps w:val="0"/>
@@ -3610,7 +3626,7 @@
           <w:tab w:val="left" w:pos="1200"/>
         </w:tabs>
         <w:rPr>
-          <w:rFonts w:asciiTheme="minorHAnsi" w:eastAsiaTheme="minorEastAsia" w:hAnsiTheme="minorHAnsi" w:cstheme="minorBidi"/>
+          <w:rFonts w:asciiTheme="minorHAnsi" w:hAnsiTheme="minorHAnsi" w:eastAsiaTheme="minorEastAsia" w:cstheme="minorBidi"/>
           <w:b w:val="0"/>
           <w:bCs w:val="0"/>
           <w:smallCaps w:val="0"/>
@@ -3620,7 +3636,7 @@
           <w:lang w:eastAsia="ja-JP"/>
         </w:rPr>
       </w:pPr>
-      <w:hyperlink w:anchor="_Toc38213635" w:history="1">
+      <w:hyperlink w:history="1" w:anchor="_Toc38213635">
         <w:r>
           <w:rPr>
             <w:rStyle w:val="Hyperlink"/>
@@ -3630,7 +3646,7 @@
         </w:r>
         <w:r>
           <w:rPr>
-            <w:rFonts w:asciiTheme="minorHAnsi" w:eastAsiaTheme="minorEastAsia" w:hAnsiTheme="minorHAnsi" w:cstheme="minorBidi"/>
+            <w:rFonts w:asciiTheme="minorHAnsi" w:hAnsiTheme="minorHAnsi" w:eastAsiaTheme="minorEastAsia" w:cstheme="minorBidi"/>
             <w:b w:val="0"/>
             <w:bCs w:val="0"/>
             <w:smallCaps w:val="0"/>
@@ -3705,7 +3721,7 @@
           <w:tab w:val="left" w:pos="400"/>
         </w:tabs>
         <w:rPr>
-          <w:rFonts w:asciiTheme="minorHAnsi" w:eastAsiaTheme="minorEastAsia" w:hAnsiTheme="minorHAnsi" w:cstheme="minorBidi"/>
+          <w:rFonts w:asciiTheme="minorHAnsi" w:hAnsiTheme="minorHAnsi" w:eastAsiaTheme="minorEastAsia" w:cstheme="minorBidi"/>
           <w:b w:val="0"/>
           <w:caps w:val="0"/>
           <w:noProof/>
@@ -3714,7 +3730,7 @@
           <w:lang w:eastAsia="ja-JP"/>
         </w:rPr>
       </w:pPr>
-      <w:hyperlink w:anchor="_Toc38213636" w:history="1">
+      <w:hyperlink w:history="1" w:anchor="_Toc38213636">
         <w:r>
           <w:rPr>
             <w:rStyle w:val="Hyperlink"/>
@@ -3724,7 +3740,7 @@
         </w:r>
         <w:r>
           <w:rPr>
-            <w:rFonts w:asciiTheme="minorHAnsi" w:eastAsiaTheme="minorEastAsia" w:hAnsiTheme="minorHAnsi" w:cstheme="minorBidi"/>
+            <w:rFonts w:asciiTheme="minorHAnsi" w:hAnsiTheme="minorHAnsi" w:eastAsiaTheme="minorEastAsia" w:cstheme="minorBidi"/>
             <w:b w:val="0"/>
             <w:caps w:val="0"/>
             <w:noProof/>
@@ -3798,7 +3814,7 @@
           <w:tab w:val="left" w:pos="400"/>
         </w:tabs>
         <w:rPr>
-          <w:rFonts w:asciiTheme="minorHAnsi" w:eastAsiaTheme="minorEastAsia" w:hAnsiTheme="minorHAnsi" w:cstheme="minorBidi"/>
+          <w:rFonts w:asciiTheme="minorHAnsi" w:hAnsiTheme="minorHAnsi" w:eastAsiaTheme="minorEastAsia" w:cstheme="minorBidi"/>
           <w:b w:val="0"/>
           <w:caps w:val="0"/>
           <w:noProof/>
@@ -3807,7 +3823,7 @@
           <w:lang w:eastAsia="ja-JP"/>
         </w:rPr>
       </w:pPr>
-      <w:hyperlink w:anchor="_Toc38213637" w:history="1">
+      <w:hyperlink w:history="1" w:anchor="_Toc38213637">
         <w:r>
           <w:rPr>
             <w:rStyle w:val="Hyperlink"/>
@@ -3817,7 +3833,7 @@
         </w:r>
         <w:r>
           <w:rPr>
-            <w:rFonts w:asciiTheme="minorHAnsi" w:eastAsiaTheme="minorEastAsia" w:hAnsiTheme="minorHAnsi" w:cstheme="minorBidi"/>
+            <w:rFonts w:asciiTheme="minorHAnsi" w:hAnsiTheme="minorHAnsi" w:eastAsiaTheme="minorEastAsia" w:cstheme="minorBidi"/>
             <w:b w:val="0"/>
             <w:caps w:val="0"/>
             <w:noProof/>
@@ -3891,7 +3907,7 @@
           <w:tab w:val="left" w:pos="1200"/>
         </w:tabs>
         <w:rPr>
-          <w:rFonts w:asciiTheme="minorHAnsi" w:eastAsiaTheme="minorEastAsia" w:hAnsiTheme="minorHAnsi" w:cstheme="minorBidi"/>
+          <w:rFonts w:asciiTheme="minorHAnsi" w:hAnsiTheme="minorHAnsi" w:eastAsiaTheme="minorEastAsia" w:cstheme="minorBidi"/>
           <w:b w:val="0"/>
           <w:bCs w:val="0"/>
           <w:smallCaps w:val="0"/>
@@ -3901,7 +3917,7 @@
           <w:lang w:eastAsia="ja-JP"/>
         </w:rPr>
       </w:pPr>
-      <w:hyperlink w:anchor="_Toc38213638" w:history="1">
+      <w:hyperlink w:history="1" w:anchor="_Toc38213638">
         <w:r>
           <w:rPr>
             <w:rStyle w:val="Hyperlink"/>
@@ -3911,7 +3927,7 @@
         </w:r>
         <w:r>
           <w:rPr>
-            <w:rFonts w:asciiTheme="minorHAnsi" w:eastAsiaTheme="minorEastAsia" w:hAnsiTheme="minorHAnsi" w:cstheme="minorBidi"/>
+            <w:rFonts w:asciiTheme="minorHAnsi" w:hAnsiTheme="minorHAnsi" w:eastAsiaTheme="minorEastAsia" w:cstheme="minorBidi"/>
             <w:b w:val="0"/>
             <w:bCs w:val="0"/>
             <w:smallCaps w:val="0"/>
@@ -3992,7 +4008,7 @@
         <w:sectPr>
           <w:headerReference w:type="default" r:id="rId12"/>
           <w:footerReference w:type="default" r:id="rId13"/>
-          <w:pgSz w:w="12240" w:h="15840" w:code="1"/>
+          <w:pgSz w:w="12240" w:h="15840" w:orient="portrait" w:code="1"/>
           <w:pgMar w:top="1440" w:right="1440" w:bottom="1440" w:left="1800" w:header="720" w:footer="720" w:gutter="0"/>
           <w:pgNumType w:fmt="lowerRoman"/>
           <w:cols w:space="720"/>
@@ -4006,7 +4022,7 @@
       <w:pPr>
         <w:pStyle w:val="Heading1"/>
       </w:pPr>
-      <w:bookmarkStart w:id="22" w:name="_Toc38213610"/>
+      <w:bookmarkStart w:name="_Toc38213610" w:id="22"/>
       <w:r>
         <w:lastRenderedPageBreak/>
         <w:t>Introduction</w:t>
@@ -4093,7 +4109,7 @@
       <w:pPr>
         <w:pStyle w:val="Heading2"/>
       </w:pPr>
-      <w:bookmarkStart w:id="23" w:name="_Toc38213611"/>
+      <w:bookmarkStart w:name="_Toc38213611" w:id="23"/>
       <w:r>
         <w:t>Purpose</w:t>
       </w:r>
@@ -4138,7 +4154,7 @@
       <w:pPr>
         <w:pStyle w:val="Heading2"/>
       </w:pPr>
-      <w:bookmarkStart w:id="24" w:name="_Toc38213612"/>
+      <w:bookmarkStart w:name="_Toc38213612" w:id="24"/>
       <w:r>
         <w:t>Scope</w:t>
       </w:r>
@@ -4190,7 +4206,7 @@
       <w:pPr>
         <w:pStyle w:val="Heading2"/>
       </w:pPr>
-      <w:bookmarkStart w:id="25" w:name="_Toc38213613"/>
+      <w:bookmarkStart w:name="_Toc38213613" w:id="25"/>
       <w:r>
         <w:t>System Overview</w:t>
       </w:r>
@@ -4257,13 +4273,13 @@
       <w:pPr>
         <w:pStyle w:val="Heading2"/>
       </w:pPr>
-      <w:bookmarkStart w:id="26" w:name="_Toc38213614"/>
+      <w:bookmarkStart w:name="_Toc38213614" w:id="26"/>
       <w:r>
         <w:t>Suspension and Exit Criteria</w:t>
       </w:r>
       <w:bookmarkEnd w:id="26"/>
     </w:p>
-    <w:p>
+    <w:p w14:noSpellErr="1">
       <w:pPr>
         <w:spacing w:line="259" w:lineRule="auto"/>
         <w:jc w:val="both"/>
@@ -4276,6 +4292,7 @@
         <w:t xml:space="preserve">The exit criteria for this test plan is all the high critical tests must be passed and more than 60% of the medium critical test must be passed. Otherwise, we consider the system as a failed project and the test must be repeated after debugging </w:t>
       </w:r>
       <w:commentRangeStart w:id="27"/>
+      <w:commentRangeStart w:id="798522248"/>
       <w:r>
         <w:rPr>
           <w:sz w:val="22"/>
@@ -4289,6 +4306,13 @@
           <w:rStyle w:val="CommentReference"/>
         </w:rPr>
         <w:commentReference w:id="27"/>
+      </w:r>
+      <w:commentRangeEnd w:id="798522248"/>
+      <w:r>
+        <w:rPr>
+          <w:rStyle w:val="CommentReference"/>
+        </w:rPr>
+        <w:commentReference w:id="798522248"/>
       </w:r>
     </w:p>
     <w:p>
@@ -4305,7 +4329,7 @@
       <w:pPr>
         <w:pStyle w:val="Heading2"/>
       </w:pPr>
-      <w:bookmarkStart w:id="28" w:name="_Toc38213615"/>
+      <w:bookmarkStart w:name="_Toc38213615" w:id="28"/>
       <w:r>
         <w:lastRenderedPageBreak/>
         <w:t>Document Overview</w:t>
@@ -4487,7 +4511,7 @@
       <w:pPr>
         <w:pStyle w:val="Heading2"/>
       </w:pPr>
-      <w:bookmarkStart w:id="29" w:name="_Toc38213616"/>
+      <w:bookmarkStart w:name="_Toc38213616" w:id="29"/>
       <w:r>
         <w:t>References</w:t>
       </w:r>
@@ -4507,11 +4531,11 @@
         <w:pStyle w:val="Heading1"/>
         <w:pageBreakBefore w:val="0"/>
       </w:pPr>
-      <w:bookmarkStart w:id="30" w:name="_Toc227033591"/>
+      <w:bookmarkStart w:name="_Toc227033591" w:id="30"/>
       <w:r>
         <w:br w:type="page"/>
       </w:r>
-      <w:bookmarkStart w:id="31" w:name="_Toc38213617"/>
+      <w:bookmarkStart w:name="_Toc38213617" w:id="31"/>
       <w:r>
         <w:lastRenderedPageBreak/>
         <w:t>Test Items and Features</w:t>
@@ -4542,7 +4566,7 @@
       <w:pPr>
         <w:pStyle w:val="Heading2"/>
       </w:pPr>
-      <w:bookmarkStart w:id="32" w:name="_Toc38213618"/>
+      <w:bookmarkStart w:name="_Toc38213618" w:id="32"/>
       <w:r>
         <w:t>Undo</w:t>
       </w:r>
@@ -4572,7 +4596,7 @@
       <w:pPr>
         <w:pStyle w:val="Heading2"/>
       </w:pPr>
-      <w:bookmarkStart w:id="33" w:name="_Toc38213619"/>
+      <w:bookmarkStart w:name="_Toc38213619" w:id="33"/>
       <w:r>
         <w:t>Copy Row</w:t>
       </w:r>
@@ -4604,7 +4628,7 @@
       <w:pPr>
         <w:pStyle w:val="Heading2"/>
       </w:pPr>
-      <w:bookmarkStart w:id="34" w:name="_Toc38213620"/>
+      <w:bookmarkStart w:name="_Toc38213620" w:id="34"/>
       <w:r>
         <w:t>Paste Row</w:t>
       </w:r>
@@ -4636,7 +4660,7 @@
       <w:pPr>
         <w:pStyle w:val="Heading2"/>
       </w:pPr>
-      <w:bookmarkStart w:id="35" w:name="_Toc38213621"/>
+      <w:bookmarkStart w:name="_Toc38213621" w:id="35"/>
       <w:r>
         <w:t>Insert Row</w:t>
       </w:r>
@@ -4710,7 +4734,7 @@
       <w:pPr>
         <w:pStyle w:val="Heading2"/>
       </w:pPr>
-      <w:bookmarkStart w:id="36" w:name="_Toc38213622"/>
+      <w:bookmarkStart w:name="_Toc38213622" w:id="36"/>
       <w:r>
         <w:t>Delete Row</w:t>
       </w:r>
@@ -4748,7 +4772,7 @@
         <w:pStyle w:val="Heading2"/>
         <w:spacing w:line="259" w:lineRule="auto"/>
       </w:pPr>
-      <w:bookmarkStart w:id="37" w:name="_Toc38213623"/>
+      <w:bookmarkStart w:name="_Toc38213623" w:id="37"/>
       <w:r>
         <w:t>Search</w:t>
       </w:r>
@@ -4784,7 +4808,7 @@
       <w:pPr>
         <w:pStyle w:val="Heading3"/>
       </w:pPr>
-      <w:bookmarkStart w:id="38" w:name="_Toc38213624"/>
+      <w:bookmarkStart w:name="_Toc38213624" w:id="38"/>
       <w:r>
         <w:t>Search and Replace Elements</w:t>
       </w:r>
@@ -4830,7 +4854,7 @@
       <w:pPr>
         <w:pStyle w:val="Heading3"/>
       </w:pPr>
-      <w:bookmarkStart w:id="39" w:name="_Toc38213625"/>
+      <w:bookmarkStart w:name="_Toc38213625" w:id="39"/>
       <w:r>
         <w:t>Find Match Cases</w:t>
       </w:r>
@@ -4860,7 +4884,7 @@
       <w:pPr>
         <w:pStyle w:val="Heading3"/>
       </w:pPr>
-      <w:bookmarkStart w:id="40" w:name="_Toc38213626"/>
+      <w:bookmarkStart w:name="_Toc38213626" w:id="40"/>
       <w:r>
         <w:t>Find Match Whole Words</w:t>
       </w:r>
@@ -4892,7 +4916,7 @@
       <w:pPr>
         <w:pStyle w:val="Heading1"/>
       </w:pPr>
-      <w:bookmarkStart w:id="41" w:name="_Toc38213627"/>
+      <w:bookmarkStart w:name="_Toc38213627" w:id="41"/>
       <w:r>
         <w:lastRenderedPageBreak/>
         <w:t>Testing Approach</w:t>
@@ -4963,7 +4987,7 @@
         <w:pStyle w:val="Caption"/>
         <w:keepNext/>
       </w:pPr>
-      <w:bookmarkStart w:id="42" w:name="_Ref234215049"/>
+      <w:bookmarkStart w:name="_Ref234215049" w:id="42"/>
       <w:r>
         <w:t>Table 1: Test Plan</w:t>
       </w:r>
@@ -4973,12 +4997,12 @@
       <w:tblPr>
         <w:tblW w:w="9306" w:type="dxa"/>
         <w:tblBorders>
-          <w:top w:val="single" w:sz="4" w:space="0" w:color="auto"/>
-          <w:left w:val="single" w:sz="4" w:space="0" w:color="auto"/>
-          <w:bottom w:val="single" w:sz="4" w:space="0" w:color="auto"/>
-          <w:right w:val="single" w:sz="4" w:space="0" w:color="auto"/>
-          <w:insideH w:val="single" w:sz="4" w:space="0" w:color="auto"/>
-          <w:insideV w:val="single" w:sz="4" w:space="0" w:color="auto"/>
+          <w:top w:val="single" w:color="auto" w:sz="4" w:space="0"/>
+          <w:left w:val="single" w:color="auto" w:sz="4" w:space="0"/>
+          <w:bottom w:val="single" w:color="auto" w:sz="4" w:space="0"/>
+          <w:right w:val="single" w:color="auto" w:sz="4" w:space="0"/>
+          <w:insideH w:val="single" w:color="auto" w:sz="4" w:space="0"/>
+          <w:insideV w:val="single" w:color="auto" w:sz="4" w:space="0"/>
         </w:tblBorders>
         <w:tblLook w:val="01E0" w:firstRow="1" w:lastRow="1" w:firstColumn="1" w:lastColumn="1" w:noHBand="0" w:noVBand="0"/>
       </w:tblPr>
@@ -5622,7 +5646,7 @@
       <w:pPr>
         <w:pStyle w:val="Heading1"/>
       </w:pPr>
-      <w:bookmarkStart w:id="43" w:name="_Toc38213628"/>
+      <w:bookmarkStart w:name="_Toc38213628" w:id="43"/>
       <w:r>
         <w:lastRenderedPageBreak/>
         <w:t xml:space="preserve">Test </w:t>
@@ -5648,7 +5672,7 @@
       <w:pPr>
         <w:pStyle w:val="Heading2"/>
       </w:pPr>
-      <w:bookmarkStart w:id="44" w:name="_Toc38213629"/>
+      <w:bookmarkStart w:name="_Toc38213629" w:id="44"/>
       <w:r>
         <w:t>Requirements</w:t>
       </w:r>
@@ -5752,7 +5776,7 @@
       <w:pPr>
         <w:pStyle w:val="Heading2"/>
       </w:pPr>
-      <w:bookmarkStart w:id="45" w:name="_Toc38213630"/>
+      <w:bookmarkStart w:name="_Toc38213630" w:id="45"/>
       <w:r>
         <w:t xml:space="preserve">Test </w:t>
       </w:r>
@@ -5823,7 +5847,7 @@
         <w:sectPr>
           <w:headerReference w:type="default" r:id="rId14"/>
           <w:footerReference w:type="default" r:id="rId15"/>
-          <w:pgSz w:w="12240" w:h="15840" w:code="1"/>
+          <w:pgSz w:w="12240" w:h="15840" w:orient="portrait" w:code="1"/>
           <w:pgMar w:top="1440" w:right="1440" w:bottom="1440" w:left="1800" w:header="720" w:footer="720" w:gutter="0"/>
           <w:pgNumType w:start="1"/>
           <w:cols w:space="720"/>
@@ -5835,7 +5859,7 @@
         <w:pStyle w:val="Paragraph"/>
         <w:sectPr>
           <w:type w:val="continuous"/>
-          <w:pgSz w:w="12240" w:h="15840" w:code="1"/>
+          <w:pgSz w:w="12240" w:h="15840" w:orient="portrait" w:code="1"/>
           <w:pgMar w:top="1440" w:right="1440" w:bottom="1440" w:left="1800" w:header="720" w:footer="720" w:gutter="0"/>
           <w:cols w:space="720"/>
         </w:sectPr>
@@ -5846,12 +5870,12 @@
       <w:tblPr>
         <w:tblW w:w="8990" w:type="dxa"/>
         <w:tblBorders>
-          <w:top w:val="single" w:sz="4" w:space="0" w:color="auto"/>
-          <w:left w:val="single" w:sz="4" w:space="0" w:color="auto"/>
-          <w:bottom w:val="single" w:sz="4" w:space="0" w:color="auto"/>
-          <w:right w:val="single" w:sz="4" w:space="0" w:color="auto"/>
-          <w:insideH w:val="single" w:sz="4" w:space="0" w:color="auto"/>
-          <w:insideV w:val="single" w:sz="4" w:space="0" w:color="auto"/>
+          <w:top w:val="single" w:color="auto" w:sz="4" w:space="0"/>
+          <w:left w:val="single" w:color="auto" w:sz="4" w:space="0"/>
+          <w:bottom w:val="single" w:color="auto" w:sz="4" w:space="0"/>
+          <w:right w:val="single" w:color="auto" w:sz="4" w:space="0"/>
+          <w:insideH w:val="single" w:color="auto" w:sz="4" w:space="0"/>
+          <w:insideV w:val="single" w:color="auto" w:sz="4" w:space="0"/>
         </w:tblBorders>
         <w:tblLook w:val="0000" w:firstRow="0" w:lastRow="0" w:firstColumn="0" w:lastColumn="0" w:noHBand="0" w:noVBand="0"/>
       </w:tblPr>
@@ -5873,6 +5897,7 @@
           <w:tcPr>
             <w:tcW w:w="4540" w:type="dxa"/>
             <w:gridSpan w:val="4"/>
+            <w:tcMar/>
           </w:tcPr>
           <w:p>
             <w:r>
@@ -5887,6 +5912,7 @@
           <w:tcPr>
             <w:tcW w:w="4450" w:type="dxa"/>
             <w:gridSpan w:val="3"/>
+            <w:tcMar/>
           </w:tcPr>
           <w:p>
             <w:r>
@@ -5910,6 +5936,7 @@
           <w:tcPr>
             <w:tcW w:w="8990" w:type="dxa"/>
             <w:gridSpan w:val="7"/>
+            <w:tcMar/>
           </w:tcPr>
           <w:p>
             <w:pPr>
@@ -5934,6 +5961,7 @@
           <w:tcPr>
             <w:tcW w:w="8990" w:type="dxa"/>
             <w:gridSpan w:val="7"/>
+            <w:tcMar/>
           </w:tcPr>
           <w:p>
             <w:pPr>
@@ -5957,6 +5985,7 @@
         <w:tc>
           <w:tcPr>
             <w:tcW w:w="981" w:type="dxa"/>
+            <w:tcMar/>
           </w:tcPr>
           <w:p>
             <w:r>
@@ -6063,6 +6092,7 @@
         <w:tc>
           <w:tcPr>
             <w:tcW w:w="2565" w:type="dxa"/>
+            <w:tcMar/>
           </w:tcPr>
           <w:p>
             <w:r>
@@ -6070,7 +6100,7 @@
             </w:r>
           </w:p>
           <w:p/>
-          <w:p>
+          <w:p w14:noSpellErr="1">
             <w:pPr>
               <w:rPr>
                 <w:sz w:val="22"/>
@@ -6078,6 +6108,7 @@
               </w:rPr>
             </w:pPr>
             <w:commentRangeStart w:id="46"/>
+            <w:commentRangeStart w:id="1258384928"/>
             <w:r>
               <w:rPr>
                 <w:sz w:val="22"/>
@@ -6100,6 +6131,7 @@
               <w:t xml:space="preserve">Choose </w:t>
             </w:r>
             <w:commentRangeStart w:id="47"/>
+            <w:commentRangeStart w:id="1395141635"/>
             <w:r>
               <w:rPr>
                 <w:sz w:val="22"/>
@@ -6114,6 +6146,13 @@
               </w:rPr>
               <w:commentReference w:id="47"/>
             </w:r>
+            <w:commentRangeEnd w:id="1395141635"/>
+            <w:r>
+              <w:rPr>
+                <w:rStyle w:val="CommentReference"/>
+              </w:rPr>
+              <w:commentReference w:id="1395141635"/>
+            </w:r>
             <w:r>
               <w:rPr>
                 <w:sz w:val="22"/>
@@ -6145,12 +6184,15 @@
               </w:rPr>
             </w:pPr>
           </w:p>
-          <w:p>
-            <w:r>
+          <w:p w14:noSpellErr="1">
+            <w:r>
+              <w:rPr/>
               <w:t>-</w:t>
             </w:r>
             <w:commentRangeStart w:id="48"/>
-            <w:r>
+            <w:commentRangeStart w:id="44003410"/>
+            <w:r>
+              <w:rPr/>
               <w:t>s</w:t>
             </w:r>
             <w:commentRangeEnd w:id="48"/>
@@ -6160,11 +6202,21 @@
               </w:rPr>
               <w:commentReference w:id="48"/>
             </w:r>
-            <w:r>
+            <w:commentRangeEnd w:id="44003410"/>
+            <w:r>
+              <w:rPr>
+                <w:rStyle w:val="CommentReference"/>
+              </w:rPr>
+              <w:commentReference w:id="44003410"/>
+            </w:r>
+            <w:r>
+              <w:rPr/>
               <w:t xml:space="preserve">elect a cell and </w:t>
             </w:r>
             <w:commentRangeStart w:id="49"/>
-            <w:r>
+            <w:commentRangeStart w:id="548791108"/>
+            <w:r>
+              <w:rPr/>
               <w:t>remove the cell.</w:t>
             </w:r>
             <w:commentRangeEnd w:id="49"/>
@@ -6174,14 +6226,25 @@
               </w:rPr>
               <w:commentReference w:id="49"/>
             </w:r>
-            <w:r>
+            <w:commentRangeEnd w:id="548791108"/>
+            <w:r>
+              <w:rPr>
+                <w:rStyle w:val="CommentReference"/>
+              </w:rPr>
+              <w:commentReference w:id="548791108"/>
+            </w:r>
+            <w:r>
+              <w:rPr/>
               <w:t xml:space="preserve"> Repeat this task for a </w:t>
             </w:r>
             <w:commentRangeStart w:id="50"/>
-            <w:r>
+            <w:commentRangeStart w:id="293524635"/>
+            <w:r>
+              <w:rPr/>
               <w:t>few times</w:t>
             </w:r>
             <w:r>
+              <w:rPr/>
               <w:t xml:space="preserve"> </w:t>
             </w:r>
             <w:commentRangeEnd w:id="50"/>
@@ -6191,11 +6254,21 @@
               </w:rPr>
               <w:commentReference w:id="50"/>
             </w:r>
-            <w:r>
+            <w:commentRangeEnd w:id="293524635"/>
+            <w:r>
+              <w:rPr>
+                <w:rStyle w:val="CommentReference"/>
+              </w:rPr>
+              <w:commentReference w:id="293524635"/>
+            </w:r>
+            <w:r>
+              <w:rPr/>
               <w:t xml:space="preserve">until you </w:t>
             </w:r>
             <w:commentRangeStart w:id="51"/>
-            <w:r>
+            <w:commentRangeStart w:id="1978310745"/>
+            <w:r>
+              <w:rPr/>
               <w:t xml:space="preserve">get the UNDO BUFFER </w:t>
             </w:r>
             <w:commentRangeEnd w:id="46"/>
@@ -6205,10 +6278,19 @@
               </w:rPr>
               <w:commentReference w:id="46"/>
             </w:r>
-            <w:r>
+            <w:commentRangeEnd w:id="1258384928"/>
+            <w:r>
+              <w:rPr>
+                <w:rStyle w:val="CommentReference"/>
+              </w:rPr>
+              <w:commentReference w:id="1258384928"/>
+            </w:r>
+            <w:r>
+              <w:rPr/>
               <w:t>IS EMPTY warning</w:t>
             </w:r>
             <w:r>
+              <w:rPr/>
               <w:t>.</w:t>
             </w:r>
             <w:commentRangeEnd w:id="51"/>
@@ -6217,6 +6299,13 @@
                 <w:rStyle w:val="CommentReference"/>
               </w:rPr>
               <w:commentReference w:id="51"/>
+            </w:r>
+            <w:commentRangeEnd w:id="1978310745"/>
+            <w:r>
+              <w:rPr>
+                <w:rStyle w:val="CommentReference"/>
+              </w:rPr>
+              <w:commentReference w:id="1978310745"/>
             </w:r>
           </w:p>
           <w:p/>
@@ -6255,6 +6344,7 @@
           <w:tcPr>
             <w:tcW w:w="1894" w:type="dxa"/>
             <w:gridSpan w:val="3"/>
+            <w:tcMar/>
           </w:tcPr>
           <w:p>
             <w:r>
@@ -6294,18 +6384,22 @@
         <w:tc>
           <w:tcPr>
             <w:tcW w:w="2017" w:type="dxa"/>
+            <w:tcMar/>
           </w:tcPr>
           <w:p>
             <w:r>
               <w:t>EXEPCTED RESULTS</w:t>
             </w:r>
           </w:p>
-          <w:p>
+          <w:p w14:noSpellErr="1">
             <w:commentRangeStart w:id="52"/>
-            <w:r>
+            <w:commentRangeStart w:id="3607811"/>
+            <w:r>
+              <w:rPr/>
               <w:t>A new window pops up</w:t>
             </w:r>
             <w:r>
+              <w:rPr/>
               <w:t>.</w:t>
             </w:r>
             <w:commentRangeEnd w:id="52"/>
@@ -6315,6 +6409,13 @@
               </w:rPr>
               <w:commentReference w:id="52"/>
             </w:r>
+            <w:commentRangeEnd w:id="3607811"/>
+            <w:r>
+              <w:rPr>
+                <w:rStyle w:val="CommentReference"/>
+              </w:rPr>
+              <w:commentReference w:id="3607811"/>
+            </w:r>
           </w:p>
           <w:p/>
           <w:p>
@@ -6378,6 +6479,7 @@
         <w:tc>
           <w:tcPr>
             <w:tcW w:w="1533" w:type="dxa"/>
+            <w:tcMar/>
           </w:tcPr>
           <w:p>
             <w:r>
@@ -6401,8 +6503,9 @@
             <w:tcW w:w="8990" w:type="dxa"/>
             <w:gridSpan w:val="7"/>
             <w:tcBorders>
-              <w:bottom w:val="single" w:sz="4" w:space="0" w:color="auto"/>
+              <w:bottom w:val="single" w:color="auto" w:sz="4" w:space="0"/>
             </w:tcBorders>
+            <w:tcMar/>
           </w:tcPr>
           <w:p>
             <w:r>
@@ -6457,6 +6560,7 @@
           <w:tcPr>
             <w:tcW w:w="4528" w:type="dxa"/>
             <w:gridSpan w:val="3"/>
+            <w:tcMar/>
           </w:tcPr>
           <w:p>
             <w:r>
@@ -6476,6 +6580,7 @@
           <w:tcPr>
             <w:tcW w:w="4462" w:type="dxa"/>
             <w:gridSpan w:val="4"/>
+            <w:tcMar/>
           </w:tcPr>
           <w:p>
             <w:r>
@@ -6507,7 +6612,7 @@
         <w:pStyle w:val="Heading2"/>
         <w:spacing w:line="259" w:lineRule="auto"/>
       </w:pPr>
-      <w:bookmarkStart w:id="53" w:name="_Toc38213631"/>
+      <w:bookmarkStart w:name="_Toc38213631" w:id="53"/>
       <w:r>
         <w:t xml:space="preserve">Test </w:t>
       </w:r>
@@ -6575,12 +6680,12 @@
       <w:tblPr>
         <w:tblW w:w="8990" w:type="dxa"/>
         <w:tblBorders>
-          <w:top w:val="single" w:sz="4" w:space="0" w:color="auto"/>
-          <w:left w:val="single" w:sz="4" w:space="0" w:color="auto"/>
-          <w:bottom w:val="single" w:sz="4" w:space="0" w:color="auto"/>
-          <w:right w:val="single" w:sz="4" w:space="0" w:color="auto"/>
-          <w:insideH w:val="single" w:sz="4" w:space="0" w:color="auto"/>
-          <w:insideV w:val="single" w:sz="4" w:space="0" w:color="auto"/>
+          <w:top w:val="single" w:color="auto" w:sz="4" w:space="0"/>
+          <w:left w:val="single" w:color="auto" w:sz="4" w:space="0"/>
+          <w:bottom w:val="single" w:color="auto" w:sz="4" w:space="0"/>
+          <w:right w:val="single" w:color="auto" w:sz="4" w:space="0"/>
+          <w:insideH w:val="single" w:color="auto" w:sz="4" w:space="0"/>
+          <w:insideV w:val="single" w:color="auto" w:sz="4" w:space="0"/>
         </w:tblBorders>
         <w:tblLook w:val="0000" w:firstRow="0" w:lastRow="0" w:firstColumn="0" w:lastColumn="0" w:noHBand="0" w:noVBand="0"/>
       </w:tblPr>
@@ -6601,6 +6706,7 @@
           <w:tcPr>
             <w:tcW w:w="4511" w:type="dxa"/>
             <w:gridSpan w:val="4"/>
+            <w:tcMar/>
           </w:tcPr>
           <w:p>
             <w:r>
@@ -6618,6 +6724,7 @@
           <w:tcPr>
             <w:tcW w:w="4479" w:type="dxa"/>
             <w:gridSpan w:val="3"/>
+            <w:tcMar/>
           </w:tcPr>
           <w:p>
             <w:r>
@@ -6637,6 +6744,7 @@
           <w:tcPr>
             <w:tcW w:w="8990" w:type="dxa"/>
             <w:gridSpan w:val="7"/>
+            <w:tcMar/>
           </w:tcPr>
           <w:p>
             <w:r>
@@ -6663,6 +6771,7 @@
           <w:tcPr>
             <w:tcW w:w="8990" w:type="dxa"/>
             <w:gridSpan w:val="7"/>
+            <w:tcMar/>
           </w:tcPr>
           <w:p>
             <w:r>
@@ -6684,6 +6793,7 @@
         <w:tc>
           <w:tcPr>
             <w:tcW w:w="996" w:type="dxa"/>
+            <w:tcMar/>
           </w:tcPr>
           <w:p>
             <w:r>
@@ -6831,6 +6941,7 @@
         <w:tc>
           <w:tcPr>
             <w:tcW w:w="2269" w:type="dxa"/>
+            <w:tcMar/>
           </w:tcPr>
           <w:p>
             <w:r>
@@ -6984,6 +7095,7 @@
           <w:tcPr>
             <w:tcW w:w="1753" w:type="dxa"/>
             <w:gridSpan w:val="3"/>
+            <w:tcMar/>
           </w:tcPr>
           <w:p>
             <w:r>
@@ -7055,6 +7167,7 @@
         <w:tc>
           <w:tcPr>
             <w:tcW w:w="2475" w:type="dxa"/>
+            <w:tcMar/>
           </w:tcPr>
           <w:p>
             <w:r>
@@ -7066,11 +7179,12 @@
               <w:spacing w:line="259" w:lineRule="auto"/>
             </w:pPr>
           </w:p>
-          <w:p>
+          <w:p w14:noSpellErr="1">
             <w:pPr>
               <w:spacing w:line="259" w:lineRule="auto"/>
             </w:pPr>
             <w:commentRangeStart w:id="54"/>
+            <w:commentRangeStart w:id="2028260713"/>
             <w:r>
               <w:rPr>
                 <w:sz w:val="22"/>
@@ -7085,6 +7199,13 @@
               </w:rPr>
               <w:commentReference w:id="54"/>
             </w:r>
+            <w:commentRangeEnd w:id="2028260713"/>
+            <w:r>
+              <w:rPr>
+                <w:rStyle w:val="CommentReference"/>
+              </w:rPr>
+              <w:commentReference w:id="2028260713"/>
+            </w:r>
             <w:r>
               <w:rPr>
                 <w:sz w:val="22"/>
@@ -7303,6 +7424,7 @@
         <w:tc>
           <w:tcPr>
             <w:tcW w:w="1497" w:type="dxa"/>
+            <w:tcMar/>
           </w:tcPr>
           <w:p>
             <w:r>
@@ -7312,18 +7434,23 @@
           <w:p/>
           <w:p>
             <w:r>
+              <w:rPr/>
               <w:t>Picture [</w:t>
             </w:r>
             <w:proofErr w:type="gramStart"/>
             <w:r>
+              <w:rPr/>
               <w:t>5..</w:t>
             </w:r>
             <w:proofErr w:type="gramEnd"/>
             <w:r>
+              <w:rPr/>
               <w:t xml:space="preserve">7] shows the steps of </w:t>
             </w:r>
             <w:commentRangeStart w:id="55"/>
-            <w:r>
+            <w:commentRangeStart w:id="1017559847"/>
+            <w:r>
+              <w:rPr/>
               <w:t>this test.</w:t>
             </w:r>
             <w:commentRangeEnd w:id="55"/>
@@ -7333,9 +7460,16 @@
               </w:rPr>
               <w:commentReference w:id="55"/>
             </w:r>
+            <w:commentRangeEnd w:id="1017559847"/>
+            <w:r>
+              <w:rPr>
+                <w:rStyle w:val="CommentReference"/>
+              </w:rPr>
+              <w:commentReference w:id="1017559847"/>
+            </w:r>
           </w:p>
         </w:tc>
-        <w:bookmarkStart w:id="56" w:name="_GoBack"/>
+        <w:bookmarkStart w:name="_GoBack" w:id="56"/>
         <w:bookmarkEnd w:id="56"/>
       </w:tr>
       <w:tr>
@@ -7347,8 +7481,9 @@
             <w:tcW w:w="8990" w:type="dxa"/>
             <w:gridSpan w:val="7"/>
             <w:tcBorders>
-              <w:bottom w:val="single" w:sz="4" w:space="0" w:color="auto"/>
+              <w:bottom w:val="single" w:color="auto" w:sz="4" w:space="0"/>
             </w:tcBorders>
+            <w:tcMar/>
           </w:tcPr>
           <w:p>
             <w:r>
@@ -7434,6 +7569,7 @@
           <w:tcPr>
             <w:tcW w:w="4499" w:type="dxa"/>
             <w:gridSpan w:val="3"/>
+            <w:tcMar/>
           </w:tcPr>
           <w:p>
             <w:r>
@@ -7453,6 +7589,7 @@
           <w:tcPr>
             <w:tcW w:w="4491" w:type="dxa"/>
             <w:gridSpan w:val="4"/>
+            <w:tcMar/>
           </w:tcPr>
           <w:p>
             <w:r>
@@ -7474,7 +7611,7 @@
         <w:pStyle w:val="Heading2"/>
         <w:spacing w:line="259" w:lineRule="auto"/>
       </w:pPr>
-      <w:bookmarkStart w:id="57" w:name="_Toc38213632"/>
+      <w:bookmarkStart w:name="_Toc38213632" w:id="57"/>
       <w:r>
         <w:t xml:space="preserve">Test </w:t>
       </w:r>
@@ -7541,12 +7678,12 @@
       <w:tblPr>
         <w:tblW w:w="8990" w:type="dxa"/>
         <w:tblBorders>
-          <w:top w:val="single" w:sz="4" w:space="0" w:color="auto"/>
-          <w:left w:val="single" w:sz="4" w:space="0" w:color="auto"/>
-          <w:bottom w:val="single" w:sz="4" w:space="0" w:color="auto"/>
-          <w:right w:val="single" w:sz="4" w:space="0" w:color="auto"/>
-          <w:insideH w:val="single" w:sz="4" w:space="0" w:color="auto"/>
-          <w:insideV w:val="single" w:sz="4" w:space="0" w:color="auto"/>
+          <w:top w:val="single" w:color="auto" w:sz="4" w:space="0"/>
+          <w:left w:val="single" w:color="auto" w:sz="4" w:space="0"/>
+          <w:bottom w:val="single" w:color="auto" w:sz="4" w:space="0"/>
+          <w:right w:val="single" w:color="auto" w:sz="4" w:space="0"/>
+          <w:insideH w:val="single" w:color="auto" w:sz="4" w:space="0"/>
+          <w:insideV w:val="single" w:color="auto" w:sz="4" w:space="0"/>
         </w:tblBorders>
         <w:tblLook w:val="0000" w:firstRow="0" w:lastRow="0" w:firstColumn="0" w:lastColumn="0" w:noHBand="0" w:noVBand="0"/>
       </w:tblPr>
@@ -8142,7 +8279,7 @@
             <w:tcW w:w="8990" w:type="dxa"/>
             <w:gridSpan w:val="7"/>
             <w:tcBorders>
-              <w:bottom w:val="single" w:sz="4" w:space="0" w:color="auto"/>
+              <w:bottom w:val="single" w:color="auto" w:sz="4" w:space="0"/>
             </w:tcBorders>
           </w:tcPr>
           <w:p>
@@ -8224,7 +8361,7 @@
       <w:pPr>
         <w:pStyle w:val="Heading2"/>
       </w:pPr>
-      <w:bookmarkStart w:id="58" w:name="_Toc38213633"/>
+      <w:bookmarkStart w:name="_Toc38213633" w:id="58"/>
       <w:r>
         <w:t xml:space="preserve">Test </w:t>
       </w:r>
@@ -8275,12 +8412,12 @@
       <w:tblPr>
         <w:tblW w:w="8990" w:type="dxa"/>
         <w:tblBorders>
-          <w:top w:val="single" w:sz="4" w:space="0" w:color="auto"/>
-          <w:left w:val="single" w:sz="4" w:space="0" w:color="auto"/>
-          <w:bottom w:val="single" w:sz="4" w:space="0" w:color="auto"/>
-          <w:right w:val="single" w:sz="4" w:space="0" w:color="auto"/>
-          <w:insideH w:val="single" w:sz="4" w:space="0" w:color="auto"/>
-          <w:insideV w:val="single" w:sz="4" w:space="0" w:color="auto"/>
+          <w:top w:val="single" w:color="auto" w:sz="4" w:space="0"/>
+          <w:left w:val="single" w:color="auto" w:sz="4" w:space="0"/>
+          <w:bottom w:val="single" w:color="auto" w:sz="4" w:space="0"/>
+          <w:right w:val="single" w:color="auto" w:sz="4" w:space="0"/>
+          <w:insideH w:val="single" w:color="auto" w:sz="4" w:space="0"/>
+          <w:insideV w:val="single" w:color="auto" w:sz="4" w:space="0"/>
         </w:tblBorders>
         <w:tblLook w:val="0000" w:firstRow="0" w:lastRow="0" w:firstColumn="0" w:lastColumn="0" w:noHBand="0" w:noVBand="0"/>
       </w:tblPr>
@@ -8785,7 +8922,7 @@
             <w:tcW w:w="8990" w:type="dxa"/>
             <w:gridSpan w:val="7"/>
             <w:tcBorders>
-              <w:bottom w:val="single" w:sz="4" w:space="0" w:color="auto"/>
+              <w:bottom w:val="single" w:color="auto" w:sz="4" w:space="0"/>
             </w:tcBorders>
           </w:tcPr>
           <w:p>
@@ -8871,7 +9008,7 @@
         <w:pStyle w:val="Heading2"/>
         <w:spacing w:line="259" w:lineRule="auto"/>
       </w:pPr>
-      <w:bookmarkStart w:id="59" w:name="_Toc38213634"/>
+      <w:bookmarkStart w:name="_Toc38213634" w:id="59"/>
       <w:r>
         <w:t xml:space="preserve">Test </w:t>
       </w:r>
@@ -8940,12 +9077,12 @@
       <w:tblPr>
         <w:tblW w:w="8990" w:type="dxa"/>
         <w:tblBorders>
-          <w:top w:val="single" w:sz="4" w:space="0" w:color="auto"/>
-          <w:left w:val="single" w:sz="4" w:space="0" w:color="auto"/>
-          <w:bottom w:val="single" w:sz="4" w:space="0" w:color="auto"/>
-          <w:right w:val="single" w:sz="4" w:space="0" w:color="auto"/>
-          <w:insideH w:val="single" w:sz="4" w:space="0" w:color="auto"/>
-          <w:insideV w:val="single" w:sz="4" w:space="0" w:color="auto"/>
+          <w:top w:val="single" w:color="auto" w:sz="4" w:space="0"/>
+          <w:left w:val="single" w:color="auto" w:sz="4" w:space="0"/>
+          <w:bottom w:val="single" w:color="auto" w:sz="4" w:space="0"/>
+          <w:right w:val="single" w:color="auto" w:sz="4" w:space="0"/>
+          <w:insideH w:val="single" w:color="auto" w:sz="4" w:space="0"/>
+          <w:insideV w:val="single" w:color="auto" w:sz="4" w:space="0"/>
         </w:tblBorders>
         <w:tblLook w:val="0000" w:firstRow="0" w:lastRow="0" w:firstColumn="0" w:lastColumn="0" w:noHBand="0" w:noVBand="0"/>
       </w:tblPr>
@@ -9240,7 +9377,7 @@
             <w:pPr>
               <w:spacing w:line="259" w:lineRule="auto"/>
               <w:rPr>
-                <w:rFonts w:ascii="Consolas" w:eastAsia="Consolas" w:hAnsi="Consolas" w:cs="Consolas"/>
+                <w:rFonts w:ascii="Consolas" w:hAnsi="Consolas" w:eastAsia="Consolas" w:cs="Consolas"/>
                 <w:color w:val="242729"/>
                 <w:sz w:val="19"/>
                 <w:szCs w:val="19"/>
@@ -9255,7 +9392,7 @@
             <w:proofErr w:type="spellStart"/>
             <w:r>
               <w:rPr>
-                <w:rFonts w:ascii="Consolas" w:eastAsia="Consolas" w:hAnsi="Consolas" w:cs="Consolas"/>
+                <w:rFonts w:ascii="Consolas" w:hAnsi="Consolas" w:eastAsia="Consolas" w:cs="Consolas"/>
                 <w:color w:val="242729"/>
                 <w:sz w:val="19"/>
                 <w:szCs w:val="19"/>
@@ -9265,7 +9402,7 @@
             <w:proofErr w:type="spellEnd"/>
             <w:r>
               <w:rPr>
-                <w:rFonts w:ascii="Consolas" w:eastAsia="Consolas" w:hAnsi="Consolas" w:cs="Consolas"/>
+                <w:rFonts w:ascii="Consolas" w:hAnsi="Consolas" w:eastAsia="Consolas" w:cs="Consolas"/>
                 <w:color w:val="242729"/>
                 <w:sz w:val="19"/>
                 <w:szCs w:val="19"/>
@@ -9275,7 +9412,7 @@
             <w:proofErr w:type="spellStart"/>
             <w:r>
               <w:rPr>
-                <w:rFonts w:ascii="Consolas" w:eastAsia="Consolas" w:hAnsi="Consolas" w:cs="Consolas"/>
+                <w:rFonts w:ascii="Consolas" w:hAnsi="Consolas" w:eastAsia="Consolas" w:cs="Consolas"/>
                 <w:color w:val="242729"/>
                 <w:sz w:val="19"/>
                 <w:szCs w:val="19"/>
@@ -9285,7 +9422,7 @@
             <w:proofErr w:type="spellEnd"/>
             <w:r>
               <w:rPr>
-                <w:rFonts w:ascii="Consolas" w:eastAsia="Consolas" w:hAnsi="Consolas" w:cs="Consolas"/>
+                <w:rFonts w:ascii="Consolas" w:hAnsi="Consolas" w:eastAsia="Consolas" w:cs="Consolas"/>
                 <w:color w:val="242729"/>
                 <w:sz w:val="19"/>
                 <w:szCs w:val="19"/>
@@ -9295,7 +9432,7 @@
             <w:proofErr w:type="spellStart"/>
             <w:r>
               <w:rPr>
-                <w:rFonts w:ascii="Consolas" w:eastAsia="Consolas" w:hAnsi="Consolas" w:cs="Consolas"/>
+                <w:rFonts w:ascii="Consolas" w:hAnsi="Consolas" w:eastAsia="Consolas" w:cs="Consolas"/>
                 <w:color w:val="242729"/>
                 <w:sz w:val="19"/>
                 <w:szCs w:val="19"/>
@@ -9305,7 +9442,7 @@
             <w:proofErr w:type="spellEnd"/>
             <w:r>
               <w:rPr>
-                <w:rFonts w:ascii="Consolas" w:eastAsia="Consolas" w:hAnsi="Consolas" w:cs="Consolas"/>
+                <w:rFonts w:ascii="Consolas" w:hAnsi="Consolas" w:eastAsia="Consolas" w:cs="Consolas"/>
                 <w:color w:val="242729"/>
                 <w:sz w:val="19"/>
                 <w:szCs w:val="19"/>
@@ -9314,7 +9451,7 @@
             </w:r>
             <w:r>
               <w:rPr>
-                <w:rFonts w:ascii="Consolas" w:eastAsia="Consolas" w:hAnsi="Consolas" w:cs="Consolas"/>
+                <w:rFonts w:ascii="Consolas" w:hAnsi="Consolas" w:eastAsia="Consolas" w:cs="Consolas"/>
                 <w:color w:val="242729"/>
                 <w:sz w:val="19"/>
                 <w:szCs w:val="19"/>
@@ -9474,7 +9611,7 @@
             <w:proofErr w:type="spellStart"/>
             <w:r>
               <w:rPr>
-                <w:rFonts w:ascii="Consolas" w:eastAsia="Consolas" w:hAnsi="Consolas" w:cs="Consolas"/>
+                <w:rFonts w:ascii="Consolas" w:hAnsi="Consolas" w:eastAsia="Consolas" w:cs="Consolas"/>
                 <w:color w:val="242729"/>
                 <w:sz w:val="19"/>
                 <w:szCs w:val="19"/>
@@ -9484,7 +9621,7 @@
             <w:proofErr w:type="spellEnd"/>
             <w:r>
               <w:rPr>
-                <w:rFonts w:ascii="Consolas" w:eastAsia="Consolas" w:hAnsi="Consolas" w:cs="Consolas"/>
+                <w:rFonts w:ascii="Consolas" w:hAnsi="Consolas" w:eastAsia="Consolas" w:cs="Consolas"/>
                 <w:color w:val="242729"/>
                 <w:sz w:val="19"/>
                 <w:szCs w:val="19"/>
@@ -9494,7 +9631,7 @@
             <w:proofErr w:type="spellStart"/>
             <w:r>
               <w:rPr>
-                <w:rFonts w:ascii="Consolas" w:eastAsia="Consolas" w:hAnsi="Consolas" w:cs="Consolas"/>
+                <w:rFonts w:ascii="Consolas" w:hAnsi="Consolas" w:eastAsia="Consolas" w:cs="Consolas"/>
                 <w:color w:val="242729"/>
                 <w:sz w:val="19"/>
                 <w:szCs w:val="19"/>
@@ -9504,7 +9641,7 @@
             <w:proofErr w:type="spellEnd"/>
             <w:r>
               <w:rPr>
-                <w:rFonts w:ascii="Consolas" w:eastAsia="Consolas" w:hAnsi="Consolas" w:cs="Consolas"/>
+                <w:rFonts w:ascii="Consolas" w:hAnsi="Consolas" w:eastAsia="Consolas" w:cs="Consolas"/>
                 <w:color w:val="242729"/>
                 <w:sz w:val="19"/>
                 <w:szCs w:val="19"/>
@@ -9514,7 +9651,7 @@
             <w:proofErr w:type="spellStart"/>
             <w:r>
               <w:rPr>
-                <w:rFonts w:ascii="Consolas" w:eastAsia="Consolas" w:hAnsi="Consolas" w:cs="Consolas"/>
+                <w:rFonts w:ascii="Consolas" w:hAnsi="Consolas" w:eastAsia="Consolas" w:cs="Consolas"/>
                 <w:color w:val="242729"/>
                 <w:sz w:val="19"/>
                 <w:szCs w:val="19"/>
@@ -9524,7 +9661,7 @@
             <w:proofErr w:type="spellEnd"/>
             <w:r>
               <w:rPr>
-                <w:rFonts w:ascii="Consolas" w:eastAsia="Consolas" w:hAnsi="Consolas" w:cs="Consolas"/>
+                <w:rFonts w:ascii="Consolas" w:hAnsi="Consolas" w:eastAsia="Consolas" w:cs="Consolas"/>
                 <w:color w:val="242729"/>
                 <w:sz w:val="19"/>
                 <w:szCs w:val="19"/>
@@ -9552,7 +9689,7 @@
             <w:tcW w:w="8990" w:type="dxa"/>
             <w:gridSpan w:val="7"/>
             <w:tcBorders>
-              <w:bottom w:val="single" w:sz="4" w:space="0" w:color="auto"/>
+              <w:bottom w:val="single" w:color="auto" w:sz="4" w:space="0"/>
             </w:tcBorders>
           </w:tcPr>
           <w:p>
@@ -9634,7 +9771,7 @@
       <w:pPr>
         <w:pStyle w:val="Heading2"/>
       </w:pPr>
-      <w:bookmarkStart w:id="60" w:name="_Toc38213635"/>
+      <w:bookmarkStart w:name="_Toc38213635" w:id="60"/>
       <w:r>
         <w:t xml:space="preserve">Test </w:t>
       </w:r>
@@ -9707,12 +9844,12 @@
       <w:tblPr>
         <w:tblW w:w="8990" w:type="dxa"/>
         <w:tblBorders>
-          <w:top w:val="single" w:sz="4" w:space="0" w:color="auto"/>
-          <w:left w:val="single" w:sz="4" w:space="0" w:color="auto"/>
-          <w:bottom w:val="single" w:sz="4" w:space="0" w:color="auto"/>
-          <w:right w:val="single" w:sz="4" w:space="0" w:color="auto"/>
-          <w:insideH w:val="single" w:sz="4" w:space="0" w:color="auto"/>
-          <w:insideV w:val="single" w:sz="4" w:space="0" w:color="auto"/>
+          <w:top w:val="single" w:color="auto" w:sz="4" w:space="0"/>
+          <w:left w:val="single" w:color="auto" w:sz="4" w:space="0"/>
+          <w:bottom w:val="single" w:color="auto" w:sz="4" w:space="0"/>
+          <w:right w:val="single" w:color="auto" w:sz="4" w:space="0"/>
+          <w:insideH w:val="single" w:color="auto" w:sz="4" w:space="0"/>
+          <w:insideV w:val="single" w:color="auto" w:sz="4" w:space="0"/>
         </w:tblBorders>
         <w:tblLook w:val="0000" w:firstRow="0" w:lastRow="0" w:firstColumn="0" w:lastColumn="0" w:noHBand="0" w:noVBand="0"/>
       </w:tblPr>
@@ -10286,7 +10423,7 @@
             <w:tcW w:w="8990" w:type="dxa"/>
             <w:gridSpan w:val="7"/>
             <w:tcBorders>
-              <w:bottom w:val="single" w:sz="4" w:space="0" w:color="auto"/>
+              <w:bottom w:val="single" w:color="auto" w:sz="4" w:space="0"/>
             </w:tcBorders>
           </w:tcPr>
           <w:p>
@@ -10383,7 +10520,7 @@
       <w:pPr>
         <w:pStyle w:val="Heading1"/>
       </w:pPr>
-      <w:bookmarkStart w:id="61" w:name="_Toc38213636"/>
+      <w:bookmarkStart w:name="_Toc38213636" w:id="61"/>
       <w:r>
         <w:lastRenderedPageBreak/>
         <w:t>Test Schedule</w:t>
@@ -10396,12 +10533,12 @@
       <w:tblPr>
         <w:tblW w:w="0" w:type="auto"/>
         <w:tblBorders>
-          <w:top w:val="single" w:sz="4" w:space="0" w:color="000000"/>
-          <w:left w:val="single" w:sz="4" w:space="0" w:color="000000"/>
-          <w:bottom w:val="single" w:sz="4" w:space="0" w:color="000000"/>
-          <w:right w:val="single" w:sz="4" w:space="0" w:color="000000"/>
-          <w:insideH w:val="single" w:sz="4" w:space="0" w:color="000000"/>
-          <w:insideV w:val="single" w:sz="4" w:space="0" w:color="000000"/>
+          <w:top w:val="single" w:color="000000" w:sz="4" w:space="0"/>
+          <w:left w:val="single" w:color="000000" w:sz="4" w:space="0"/>
+          <w:bottom w:val="single" w:color="000000" w:sz="4" w:space="0"/>
+          <w:right w:val="single" w:color="000000" w:sz="4" w:space="0"/>
+          <w:insideH w:val="single" w:color="000000" w:sz="4" w:space="0"/>
+          <w:insideV w:val="single" w:color="000000" w:sz="4" w:space="0"/>
         </w:tblBorders>
         <w:tblLook w:val="01E0" w:firstRow="1" w:lastRow="1" w:firstColumn="1" w:lastColumn="1" w:noHBand="0" w:noVBand="0"/>
       </w:tblPr>
@@ -10779,7 +10916,7 @@
       <w:pPr>
         <w:pStyle w:val="Heading1"/>
       </w:pPr>
-      <w:bookmarkStart w:id="62" w:name="_Toc38213637"/>
+      <w:bookmarkStart w:name="_Toc38213637" w:id="62"/>
       <w:r>
         <w:lastRenderedPageBreak/>
         <w:t>Appendix</w:t>
@@ -10791,7 +10928,7 @@
       <w:pPr>
         <w:pStyle w:val="Heading2"/>
       </w:pPr>
-      <w:bookmarkStart w:id="63" w:name="_Toc38213638"/>
+      <w:bookmarkStart w:name="_Toc38213638" w:id="63"/>
       <w:r>
         <w:t>Screenshots of The Testing</w:t>
       </w:r>
@@ -10808,27 +10945,24 @@
         <w:jc w:val="center"/>
       </w:pPr>
       <w:r>
-        <w:rPr>
-          <w:noProof/>
-        </w:rPr>
         <w:drawing>
-          <wp:inline distT="0" distB="0" distL="0" distR="0" wp14:anchorId="033B21B9" wp14:editId="3080B31F">
+          <wp:inline wp14:editId="77C16087" wp14:anchorId="033B21B9">
             <wp:extent cx="4448175" cy="4572000"/>
             <wp:effectExtent l="0" t="0" r="0" b="0"/>
-            <wp:docPr id="1975523282" name="Picture 1975523282"/>
+            <wp:docPr id="305076896" name="Picture 1975523282" title=""/>
             <wp:cNvGraphicFramePr>
-              <a:graphicFrameLocks xmlns:a="http://schemas.openxmlformats.org/drawingml/2006/main" noChangeAspect="1"/>
+              <a:graphicFrameLocks noChangeAspect="1"/>
             </wp:cNvGraphicFramePr>
-            <a:graphic xmlns:a="http://schemas.openxmlformats.org/drawingml/2006/main">
+            <a:graphic>
               <a:graphicData uri="http://schemas.openxmlformats.org/drawingml/2006/picture">
-                <pic:pic xmlns:pic="http://schemas.openxmlformats.org/drawingml/2006/picture">
+                <pic:pic>
                   <pic:nvPicPr>
-                    <pic:cNvPr id="0" name=""/>
+                    <pic:cNvPr id="0" name="Picture 1975523282"/>
                     <pic:cNvPicPr/>
                   </pic:nvPicPr>
                   <pic:blipFill>
-                    <a:blip r:embed="rId16">
-                      <a:extLst>
+                    <a:blip r:embed="Rd5f130b8eb9d444e">
+                      <a:extLst xmlns:a="http://schemas.openxmlformats.org/drawingml/2006/main">
                         <a:ext uri="{28A0092B-C50C-407E-A947-70E740481C1C}">
                           <a14:useLocalDpi xmlns:a14="http://schemas.microsoft.com/office/drawing/2010/main" val="0"/>
                         </a:ext>
@@ -10839,7 +10973,7 @@
                     </a:stretch>
                   </pic:blipFill>
                   <pic:spPr>
-                    <a:xfrm>
+                    <a:xfrm rot="0" flipH="0" flipV="0">
                       <a:off x="0" y="0"/>
                       <a:ext cx="4448175" cy="4572000"/>
                     </a:xfrm>
@@ -10872,28 +11006,24 @@
         <w:jc w:val="center"/>
       </w:pPr>
       <w:r>
-        <w:rPr>
-          <w:noProof/>
-        </w:rPr>
-        <w:lastRenderedPageBreak/>
         <w:drawing>
-          <wp:inline distT="0" distB="0" distL="0" distR="0" wp14:anchorId="79BB036A" wp14:editId="127030CC">
+          <wp:inline wp14:editId="3CF29E29" wp14:anchorId="79BB036A">
             <wp:extent cx="4438650" cy="4572000"/>
             <wp:effectExtent l="0" t="0" r="0" b="0"/>
-            <wp:docPr id="2093002561" name="Picture 2093002561"/>
+            <wp:docPr id="401792327" name="Picture 2093002561" title=""/>
             <wp:cNvGraphicFramePr>
-              <a:graphicFrameLocks xmlns:a="http://schemas.openxmlformats.org/drawingml/2006/main" noChangeAspect="1"/>
+              <a:graphicFrameLocks noChangeAspect="1"/>
             </wp:cNvGraphicFramePr>
-            <a:graphic xmlns:a="http://schemas.openxmlformats.org/drawingml/2006/main">
+            <a:graphic>
               <a:graphicData uri="http://schemas.openxmlformats.org/drawingml/2006/picture">
-                <pic:pic xmlns:pic="http://schemas.openxmlformats.org/drawingml/2006/picture">
+                <pic:pic>
                   <pic:nvPicPr>
-                    <pic:cNvPr id="0" name=""/>
+                    <pic:cNvPr id="0" name="Picture 2093002561"/>
                     <pic:cNvPicPr/>
                   </pic:nvPicPr>
                   <pic:blipFill>
-                    <a:blip r:embed="rId17">
-                      <a:extLst>
+                    <a:blip r:embed="Rb7cd35f78f0a454a">
+                      <a:extLst xmlns:a="http://schemas.openxmlformats.org/drawingml/2006/main">
                         <a:ext uri="{28A0092B-C50C-407E-A947-70E740481C1C}">
                           <a14:useLocalDpi xmlns:a14="http://schemas.microsoft.com/office/drawing/2010/main" val="0"/>
                         </a:ext>
@@ -10904,7 +11034,7 @@
                     </a:stretch>
                   </pic:blipFill>
                   <pic:spPr>
-                    <a:xfrm>
+                    <a:xfrm rot="0" flipH="0" flipV="0">
                       <a:off x="0" y="0"/>
                       <a:ext cx="4438650" cy="4572000"/>
                     </a:xfrm>
@@ -10937,28 +11067,24 @@
         <w:jc w:val="center"/>
       </w:pPr>
       <w:r>
-        <w:rPr>
-          <w:noProof/>
-        </w:rPr>
-        <w:lastRenderedPageBreak/>
         <w:drawing>
-          <wp:inline distT="0" distB="0" distL="0" distR="0" wp14:anchorId="38D71A21" wp14:editId="3E52321F">
+          <wp:inline wp14:editId="0DC4DC9B" wp14:anchorId="38D71A21">
             <wp:extent cx="4448175" cy="4572000"/>
             <wp:effectExtent l="0" t="0" r="0" b="0"/>
-            <wp:docPr id="1844794318" name="Picture 1844794318"/>
+            <wp:docPr id="1030250699" name="Picture 1844794318" title=""/>
             <wp:cNvGraphicFramePr>
-              <a:graphicFrameLocks xmlns:a="http://schemas.openxmlformats.org/drawingml/2006/main" noChangeAspect="1"/>
+              <a:graphicFrameLocks noChangeAspect="1"/>
             </wp:cNvGraphicFramePr>
-            <a:graphic xmlns:a="http://schemas.openxmlformats.org/drawingml/2006/main">
+            <a:graphic>
               <a:graphicData uri="http://schemas.openxmlformats.org/drawingml/2006/picture">
-                <pic:pic xmlns:pic="http://schemas.openxmlformats.org/drawingml/2006/picture">
+                <pic:pic>
                   <pic:nvPicPr>
-                    <pic:cNvPr id="0" name=""/>
+                    <pic:cNvPr id="0" name="Picture 1844794318"/>
                     <pic:cNvPicPr/>
                   </pic:nvPicPr>
                   <pic:blipFill>
-                    <a:blip r:embed="rId18">
-                      <a:extLst>
+                    <a:blip r:embed="R4ba8a3527ed44107">
+                      <a:extLst xmlns:a="http://schemas.openxmlformats.org/drawingml/2006/main">
                         <a:ext uri="{28A0092B-C50C-407E-A947-70E740481C1C}">
                           <a14:useLocalDpi xmlns:a14="http://schemas.microsoft.com/office/drawing/2010/main" val="0"/>
                         </a:ext>
@@ -10969,7 +11095,7 @@
                     </a:stretch>
                   </pic:blipFill>
                   <pic:spPr>
-                    <a:xfrm>
+                    <a:xfrm rot="0" flipH="0" flipV="0">
                       <a:off x="0" y="0"/>
                       <a:ext cx="4448175" cy="4572000"/>
                     </a:xfrm>
@@ -11007,28 +11133,24 @@
         <w:jc w:val="center"/>
       </w:pPr>
       <w:r>
-        <w:rPr>
-          <w:noProof/>
-        </w:rPr>
-        <w:lastRenderedPageBreak/>
         <w:drawing>
-          <wp:inline distT="0" distB="0" distL="0" distR="0" wp14:anchorId="2CDBFB2B" wp14:editId="348F111D">
+          <wp:inline wp14:editId="176B4CD4" wp14:anchorId="2CDBFB2B">
             <wp:extent cx="4391025" cy="4572000"/>
             <wp:effectExtent l="0" t="0" r="0" b="0"/>
-            <wp:docPr id="2090484010" name="Picture 2090484010"/>
+            <wp:docPr id="1380180811" name="Picture 2090484010" title=""/>
             <wp:cNvGraphicFramePr>
-              <a:graphicFrameLocks xmlns:a="http://schemas.openxmlformats.org/drawingml/2006/main" noChangeAspect="1"/>
+              <a:graphicFrameLocks noChangeAspect="1"/>
             </wp:cNvGraphicFramePr>
-            <a:graphic xmlns:a="http://schemas.openxmlformats.org/drawingml/2006/main">
+            <a:graphic>
               <a:graphicData uri="http://schemas.openxmlformats.org/drawingml/2006/picture">
-                <pic:pic xmlns:pic="http://schemas.openxmlformats.org/drawingml/2006/picture">
+                <pic:pic>
                   <pic:nvPicPr>
-                    <pic:cNvPr id="0" name=""/>
+                    <pic:cNvPr id="0" name="Picture 2090484010"/>
                     <pic:cNvPicPr/>
                   </pic:nvPicPr>
                   <pic:blipFill>
-                    <a:blip r:embed="rId19">
-                      <a:extLst>
+                    <a:blip r:embed="R84eda829a253476a">
+                      <a:extLst xmlns:a="http://schemas.openxmlformats.org/drawingml/2006/main">
                         <a:ext uri="{28A0092B-C50C-407E-A947-70E740481C1C}">
                           <a14:useLocalDpi xmlns:a14="http://schemas.microsoft.com/office/drawing/2010/main" val="0"/>
                         </a:ext>
@@ -11039,7 +11161,7 @@
                     </a:stretch>
                   </pic:blipFill>
                   <pic:spPr>
-                    <a:xfrm>
+                    <a:xfrm rot="0" flipH="0" flipV="0">
                       <a:off x="0" y="0"/>
                       <a:ext cx="4391025" cy="4572000"/>
                     </a:xfrm>
@@ -11077,28 +11199,24 @@
         <w:jc w:val="center"/>
       </w:pPr>
       <w:r>
-        <w:rPr>
-          <w:noProof/>
-        </w:rPr>
-        <w:lastRenderedPageBreak/>
         <w:drawing>
-          <wp:inline distT="0" distB="0" distL="0" distR="0" wp14:anchorId="278A7D03" wp14:editId="30D4A47E">
+          <wp:inline wp14:editId="04CB4528" wp14:anchorId="278A7D03">
             <wp:extent cx="4438650" cy="4572000"/>
             <wp:effectExtent l="0" t="0" r="0" b="0"/>
-            <wp:docPr id="80665706" name="Picture 80665706"/>
+            <wp:docPr id="208262016" name="Picture 80665706" title=""/>
             <wp:cNvGraphicFramePr>
-              <a:graphicFrameLocks xmlns:a="http://schemas.openxmlformats.org/drawingml/2006/main" noChangeAspect="1"/>
+              <a:graphicFrameLocks noChangeAspect="1"/>
             </wp:cNvGraphicFramePr>
-            <a:graphic xmlns:a="http://schemas.openxmlformats.org/drawingml/2006/main">
+            <a:graphic>
               <a:graphicData uri="http://schemas.openxmlformats.org/drawingml/2006/picture">
-                <pic:pic xmlns:pic="http://schemas.openxmlformats.org/drawingml/2006/picture">
+                <pic:pic>
                   <pic:nvPicPr>
-                    <pic:cNvPr id="0" name=""/>
+                    <pic:cNvPr id="0" name="Picture 80665706"/>
                     <pic:cNvPicPr/>
                   </pic:nvPicPr>
                   <pic:blipFill>
-                    <a:blip r:embed="rId20">
-                      <a:extLst>
+                    <a:blip r:embed="R8577f32d9e1447f5">
+                      <a:extLst xmlns:a="http://schemas.openxmlformats.org/drawingml/2006/main">
                         <a:ext uri="{28A0092B-C50C-407E-A947-70E740481C1C}">
                           <a14:useLocalDpi xmlns:a14="http://schemas.microsoft.com/office/drawing/2010/main" val="0"/>
                         </a:ext>
@@ -11109,7 +11227,7 @@
                     </a:stretch>
                   </pic:blipFill>
                   <pic:spPr>
-                    <a:xfrm>
+                    <a:xfrm rot="0" flipH="0" flipV="0">
                       <a:off x="0" y="0"/>
                       <a:ext cx="4438650" cy="4572000"/>
                     </a:xfrm>
@@ -11142,28 +11260,24 @@
         <w:jc w:val="center"/>
       </w:pPr>
       <w:r>
-        <w:rPr>
-          <w:noProof/>
-        </w:rPr>
-        <w:lastRenderedPageBreak/>
         <w:drawing>
-          <wp:inline distT="0" distB="0" distL="0" distR="0" wp14:anchorId="19401194" wp14:editId="4C3B08AA">
+          <wp:inline wp14:editId="7A4FC76B" wp14:anchorId="19401194">
             <wp:extent cx="4476750" cy="4000500"/>
             <wp:effectExtent l="0" t="0" r="0" b="0"/>
-            <wp:docPr id="1072330857" name="Picture 1072330857"/>
+            <wp:docPr id="2067407138" name="Picture 1072330857" title=""/>
             <wp:cNvGraphicFramePr>
-              <a:graphicFrameLocks xmlns:a="http://schemas.openxmlformats.org/drawingml/2006/main" noChangeAspect="1"/>
+              <a:graphicFrameLocks noChangeAspect="1"/>
             </wp:cNvGraphicFramePr>
-            <a:graphic xmlns:a="http://schemas.openxmlformats.org/drawingml/2006/main">
+            <a:graphic>
               <a:graphicData uri="http://schemas.openxmlformats.org/drawingml/2006/picture">
-                <pic:pic xmlns:pic="http://schemas.openxmlformats.org/drawingml/2006/picture">
+                <pic:pic>
                   <pic:nvPicPr>
-                    <pic:cNvPr id="0" name=""/>
+                    <pic:cNvPr id="0" name="Picture 1072330857"/>
                     <pic:cNvPicPr/>
                   </pic:nvPicPr>
                   <pic:blipFill>
-                    <a:blip r:embed="rId21">
-                      <a:extLst>
+                    <a:blip r:embed="Raca5ce17df8a4746">
+                      <a:extLst xmlns:a="http://schemas.openxmlformats.org/drawingml/2006/main">
                         <a:ext uri="{28A0092B-C50C-407E-A947-70E740481C1C}">
                           <a14:useLocalDpi xmlns:a14="http://schemas.microsoft.com/office/drawing/2010/main" val="0"/>
                         </a:ext>
@@ -11174,7 +11288,7 @@
                     </a:stretch>
                   </pic:blipFill>
                   <pic:spPr>
-                    <a:xfrm>
+                    <a:xfrm rot="0" flipH="0" flipV="0">
                       <a:off x="0" y="0"/>
                       <a:ext cx="4476750" cy="4000500"/>
                     </a:xfrm>
@@ -11207,28 +11321,24 @@
         <w:jc w:val="center"/>
       </w:pPr>
       <w:r>
-        <w:rPr>
-          <w:noProof/>
-        </w:rPr>
-        <w:lastRenderedPageBreak/>
         <w:drawing>
-          <wp:inline distT="0" distB="0" distL="0" distR="0" wp14:anchorId="1F5068FE" wp14:editId="49B22303">
+          <wp:inline wp14:editId="2B33C968" wp14:anchorId="1F5068FE">
             <wp:extent cx="4438650" cy="4552950"/>
             <wp:effectExtent l="0" t="0" r="0" b="0"/>
-            <wp:docPr id="739279575" name="Picture 739279575"/>
+            <wp:docPr id="1401272383" name="Picture 739279575" title=""/>
             <wp:cNvGraphicFramePr>
-              <a:graphicFrameLocks xmlns:a="http://schemas.openxmlformats.org/drawingml/2006/main" noChangeAspect="1"/>
+              <a:graphicFrameLocks noChangeAspect="1"/>
             </wp:cNvGraphicFramePr>
-            <a:graphic xmlns:a="http://schemas.openxmlformats.org/drawingml/2006/main">
+            <a:graphic>
               <a:graphicData uri="http://schemas.openxmlformats.org/drawingml/2006/picture">
-                <pic:pic xmlns:pic="http://schemas.openxmlformats.org/drawingml/2006/picture">
+                <pic:pic>
                   <pic:nvPicPr>
-                    <pic:cNvPr id="0" name=""/>
+                    <pic:cNvPr id="0" name="Picture 739279575"/>
                     <pic:cNvPicPr/>
                   </pic:nvPicPr>
                   <pic:blipFill>
-                    <a:blip r:embed="rId22">
-                      <a:extLst>
+                    <a:blip r:embed="R30e4db7c60b94e17">
+                      <a:extLst xmlns:a="http://schemas.openxmlformats.org/drawingml/2006/main">
                         <a:ext uri="{28A0092B-C50C-407E-A947-70E740481C1C}">
                           <a14:useLocalDpi xmlns:a14="http://schemas.microsoft.com/office/drawing/2010/main" val="0"/>
                         </a:ext>
@@ -11239,7 +11349,7 @@
                     </a:stretch>
                   </pic:blipFill>
                   <pic:spPr>
-                    <a:xfrm>
+                    <a:xfrm rot="0" flipH="0" flipV="0">
                       <a:off x="0" y="0"/>
                       <a:ext cx="4438650" cy="4552950"/>
                     </a:xfrm>
@@ -11277,28 +11387,24 @@
         <w:jc w:val="center"/>
       </w:pPr>
       <w:r>
-        <w:rPr>
-          <w:noProof/>
-        </w:rPr>
-        <w:lastRenderedPageBreak/>
         <w:drawing>
-          <wp:inline distT="0" distB="0" distL="0" distR="0" wp14:anchorId="1C0CF0E6" wp14:editId="5846667B">
+          <wp:inline wp14:editId="5B8079DA" wp14:anchorId="1C0CF0E6">
             <wp:extent cx="4514850" cy="4572000"/>
             <wp:effectExtent l="0" t="0" r="0" b="0"/>
-            <wp:docPr id="1622820145" name="Picture 1622820145"/>
+            <wp:docPr id="2145541121" name="Picture 1622820145" title=""/>
             <wp:cNvGraphicFramePr>
-              <a:graphicFrameLocks xmlns:a="http://schemas.openxmlformats.org/drawingml/2006/main" noChangeAspect="1"/>
+              <a:graphicFrameLocks noChangeAspect="1"/>
             </wp:cNvGraphicFramePr>
-            <a:graphic xmlns:a="http://schemas.openxmlformats.org/drawingml/2006/main">
+            <a:graphic>
               <a:graphicData uri="http://schemas.openxmlformats.org/drawingml/2006/picture">
-                <pic:pic xmlns:pic="http://schemas.openxmlformats.org/drawingml/2006/picture">
+                <pic:pic>
                   <pic:nvPicPr>
-                    <pic:cNvPr id="0" name=""/>
+                    <pic:cNvPr id="0" name="Picture 1622820145"/>
                     <pic:cNvPicPr/>
                   </pic:nvPicPr>
                   <pic:blipFill>
-                    <a:blip r:embed="rId23">
-                      <a:extLst>
+                    <a:blip r:embed="R4efa6731775e4e13">
+                      <a:extLst xmlns:a="http://schemas.openxmlformats.org/drawingml/2006/main">
                         <a:ext uri="{28A0092B-C50C-407E-A947-70E740481C1C}">
                           <a14:useLocalDpi xmlns:a14="http://schemas.microsoft.com/office/drawing/2010/main" val="0"/>
                         </a:ext>
@@ -11309,7 +11415,7 @@
                     </a:stretch>
                   </pic:blipFill>
                   <pic:spPr>
-                    <a:xfrm>
+                    <a:xfrm rot="0" flipH="0" flipV="0">
                       <a:off x="0" y="0"/>
                       <a:ext cx="4514850" cy="4572000"/>
                     </a:xfrm>
@@ -11342,27 +11448,24 @@
         <w:jc w:val="center"/>
       </w:pPr>
       <w:r>
-        <w:rPr>
-          <w:noProof/>
-        </w:rPr>
         <w:drawing>
-          <wp:inline distT="0" distB="0" distL="0" distR="0" wp14:anchorId="0865420F" wp14:editId="538528C4">
+          <wp:inline wp14:editId="1DB12B14" wp14:anchorId="0865420F">
             <wp:extent cx="4457700" cy="4572000"/>
             <wp:effectExtent l="0" t="0" r="0" b="0"/>
-            <wp:docPr id="2057429989" name="Picture 2057429989"/>
+            <wp:docPr id="893234072" name="Picture 2057429989" title=""/>
             <wp:cNvGraphicFramePr>
-              <a:graphicFrameLocks xmlns:a="http://schemas.openxmlformats.org/drawingml/2006/main" noChangeAspect="1"/>
+              <a:graphicFrameLocks noChangeAspect="1"/>
             </wp:cNvGraphicFramePr>
-            <a:graphic xmlns:a="http://schemas.openxmlformats.org/drawingml/2006/main">
+            <a:graphic>
               <a:graphicData uri="http://schemas.openxmlformats.org/drawingml/2006/picture">
-                <pic:pic xmlns:pic="http://schemas.openxmlformats.org/drawingml/2006/picture">
+                <pic:pic>
                   <pic:nvPicPr>
-                    <pic:cNvPr id="0" name=""/>
+                    <pic:cNvPr id="0" name="Picture 2057429989"/>
                     <pic:cNvPicPr/>
                   </pic:nvPicPr>
                   <pic:blipFill>
-                    <a:blip r:embed="rId24">
-                      <a:extLst>
+                    <a:blip r:embed="Rb0a4401c821a459f">
+                      <a:extLst xmlns:a="http://schemas.openxmlformats.org/drawingml/2006/main">
                         <a:ext uri="{28A0092B-C50C-407E-A947-70E740481C1C}">
                           <a14:useLocalDpi xmlns:a14="http://schemas.microsoft.com/office/drawing/2010/main" val="0"/>
                         </a:ext>
@@ -11373,7 +11476,7 @@
                     </a:stretch>
                   </pic:blipFill>
                   <pic:spPr>
-                    <a:xfrm>
+                    <a:xfrm rot="0" flipH="0" flipV="0">
                       <a:off x="0" y="0"/>
                       <a:ext cx="4457700" cy="4572000"/>
                     </a:xfrm>
@@ -11421,27 +11524,24 @@
         <w:jc w:val="center"/>
       </w:pPr>
       <w:r>
-        <w:rPr>
-          <w:noProof/>
-        </w:rPr>
         <w:drawing>
-          <wp:inline distT="0" distB="0" distL="0" distR="0" wp14:anchorId="6448CA96" wp14:editId="03E7081D">
+          <wp:inline wp14:editId="0DD53704" wp14:anchorId="6448CA96">
             <wp:extent cx="4457700" cy="4572000"/>
             <wp:effectExtent l="0" t="0" r="0" b="0"/>
-            <wp:docPr id="1624802647" name="Picture 1624802647"/>
+            <wp:docPr id="679101347" name="Picture 1624802647" title=""/>
             <wp:cNvGraphicFramePr>
-              <a:graphicFrameLocks xmlns:a="http://schemas.openxmlformats.org/drawingml/2006/main" noChangeAspect="1"/>
+              <a:graphicFrameLocks noChangeAspect="1"/>
             </wp:cNvGraphicFramePr>
-            <a:graphic xmlns:a="http://schemas.openxmlformats.org/drawingml/2006/main">
+            <a:graphic>
               <a:graphicData uri="http://schemas.openxmlformats.org/drawingml/2006/picture">
-                <pic:pic xmlns:pic="http://schemas.openxmlformats.org/drawingml/2006/picture">
+                <pic:pic>
                   <pic:nvPicPr>
-                    <pic:cNvPr id="0" name=""/>
+                    <pic:cNvPr id="0" name="Picture 1624802647"/>
                     <pic:cNvPicPr/>
                   </pic:nvPicPr>
                   <pic:blipFill>
-                    <a:blip r:embed="rId25">
-                      <a:extLst>
+                    <a:blip r:embed="R18b6cccca0a74713">
+                      <a:extLst xmlns:a="http://schemas.openxmlformats.org/drawingml/2006/main">
                         <a:ext uri="{28A0092B-C50C-407E-A947-70E740481C1C}">
                           <a14:useLocalDpi xmlns:a14="http://schemas.microsoft.com/office/drawing/2010/main" val="0"/>
                         </a:ext>
@@ -11452,7 +11552,7 @@
                     </a:stretch>
                   </pic:blipFill>
                   <pic:spPr>
-                    <a:xfrm>
+                    <a:xfrm rot="0" flipH="0" flipV="0">
                       <a:off x="0" y="0"/>
                       <a:ext cx="4457700" cy="4572000"/>
                     </a:xfrm>
@@ -11485,27 +11585,24 @@
         <w:jc w:val="center"/>
       </w:pPr>
       <w:r>
-        <w:rPr>
-          <w:noProof/>
-        </w:rPr>
         <w:drawing>
-          <wp:inline distT="0" distB="0" distL="0" distR="0" wp14:anchorId="4E4F5BFD" wp14:editId="7CAC32F8">
+          <wp:inline wp14:editId="4C2AEE32" wp14:anchorId="4E4F5BFD">
             <wp:extent cx="4410075" cy="4572000"/>
             <wp:effectExtent l="0" t="0" r="0" b="0"/>
-            <wp:docPr id="363951675" name="Picture 363951675"/>
+            <wp:docPr id="1305066545" name="Picture 363951675" title=""/>
             <wp:cNvGraphicFramePr>
-              <a:graphicFrameLocks xmlns:a="http://schemas.openxmlformats.org/drawingml/2006/main" noChangeAspect="1"/>
+              <a:graphicFrameLocks noChangeAspect="1"/>
             </wp:cNvGraphicFramePr>
-            <a:graphic xmlns:a="http://schemas.openxmlformats.org/drawingml/2006/main">
+            <a:graphic>
               <a:graphicData uri="http://schemas.openxmlformats.org/drawingml/2006/picture">
-                <pic:pic xmlns:pic="http://schemas.openxmlformats.org/drawingml/2006/picture">
+                <pic:pic>
                   <pic:nvPicPr>
-                    <pic:cNvPr id="0" name=""/>
+                    <pic:cNvPr id="0" name="Picture 363951675"/>
                     <pic:cNvPicPr/>
                   </pic:nvPicPr>
                   <pic:blipFill>
-                    <a:blip r:embed="rId26">
-                      <a:extLst>
+                    <a:blip r:embed="R03309e6bdcfa42f5">
+                      <a:extLst xmlns:a="http://schemas.openxmlformats.org/drawingml/2006/main">
                         <a:ext uri="{28A0092B-C50C-407E-A947-70E740481C1C}">
                           <a14:useLocalDpi xmlns:a14="http://schemas.microsoft.com/office/drawing/2010/main" val="0"/>
                         </a:ext>
@@ -11516,7 +11613,7 @@
                     </a:stretch>
                   </pic:blipFill>
                   <pic:spPr>
-                    <a:xfrm>
+                    <a:xfrm rot="0" flipH="0" flipV="0">
                       <a:off x="0" y="0"/>
                       <a:ext cx="4410075" cy="4572000"/>
                     </a:xfrm>
@@ -11549,27 +11646,24 @@
         <w:jc w:val="center"/>
       </w:pPr>
       <w:r>
-        <w:rPr>
-          <w:noProof/>
-        </w:rPr>
         <w:drawing>
-          <wp:inline distT="0" distB="0" distL="0" distR="0" wp14:anchorId="12B40E94" wp14:editId="0945AAB0">
+          <wp:inline wp14:editId="3A6BC40E" wp14:anchorId="12B40E94">
             <wp:extent cx="4457700" cy="4572000"/>
             <wp:effectExtent l="0" t="0" r="0" b="0"/>
-            <wp:docPr id="1666130549" name="Picture 1666130549"/>
+            <wp:docPr id="574674293" name="Picture 1666130549" title=""/>
             <wp:cNvGraphicFramePr>
-              <a:graphicFrameLocks xmlns:a="http://schemas.openxmlformats.org/drawingml/2006/main" noChangeAspect="1"/>
+              <a:graphicFrameLocks noChangeAspect="1"/>
             </wp:cNvGraphicFramePr>
-            <a:graphic xmlns:a="http://schemas.openxmlformats.org/drawingml/2006/main">
+            <a:graphic>
               <a:graphicData uri="http://schemas.openxmlformats.org/drawingml/2006/picture">
-                <pic:pic xmlns:pic="http://schemas.openxmlformats.org/drawingml/2006/picture">
+                <pic:pic>
                   <pic:nvPicPr>
-                    <pic:cNvPr id="0" name=""/>
+                    <pic:cNvPr id="0" name="Picture 1666130549"/>
                     <pic:cNvPicPr/>
                   </pic:nvPicPr>
                   <pic:blipFill>
-                    <a:blip r:embed="rId27">
-                      <a:extLst>
+                    <a:blip r:embed="Rbe8737cc96b643d6">
+                      <a:extLst xmlns:a="http://schemas.openxmlformats.org/drawingml/2006/main">
                         <a:ext uri="{28A0092B-C50C-407E-A947-70E740481C1C}">
                           <a14:useLocalDpi xmlns:a14="http://schemas.microsoft.com/office/drawing/2010/main" val="0"/>
                         </a:ext>
@@ -11580,7 +11674,7 @@
                     </a:stretch>
                   </pic:blipFill>
                   <pic:spPr>
-                    <a:xfrm>
+                    <a:xfrm rot="0" flipH="0" flipV="0">
                       <a:off x="0" y="0"/>
                       <a:ext cx="4457700" cy="4572000"/>
                     </a:xfrm>
@@ -11613,27 +11707,24 @@
         <w:jc w:val="center"/>
       </w:pPr>
       <w:r>
-        <w:rPr>
-          <w:noProof/>
-        </w:rPr>
         <w:drawing>
-          <wp:inline distT="0" distB="0" distL="0" distR="0" wp14:anchorId="7F1D5623" wp14:editId="6911B7BA">
+          <wp:inline wp14:editId="14508391" wp14:anchorId="7F1D5623">
             <wp:extent cx="4572000" cy="4572000"/>
             <wp:effectExtent l="0" t="0" r="0" b="0"/>
-            <wp:docPr id="80896180" name="Picture 80896180"/>
+            <wp:docPr id="602597648" name="Picture 80896180" title=""/>
             <wp:cNvGraphicFramePr>
-              <a:graphicFrameLocks xmlns:a="http://schemas.openxmlformats.org/drawingml/2006/main" noChangeAspect="1"/>
+              <a:graphicFrameLocks noChangeAspect="1"/>
             </wp:cNvGraphicFramePr>
-            <a:graphic xmlns:a="http://schemas.openxmlformats.org/drawingml/2006/main">
+            <a:graphic>
               <a:graphicData uri="http://schemas.openxmlformats.org/drawingml/2006/picture">
-                <pic:pic xmlns:pic="http://schemas.openxmlformats.org/drawingml/2006/picture">
+                <pic:pic>
                   <pic:nvPicPr>
-                    <pic:cNvPr id="0" name=""/>
+                    <pic:cNvPr id="0" name="Picture 80896180"/>
                     <pic:cNvPicPr/>
                   </pic:nvPicPr>
                   <pic:blipFill>
-                    <a:blip r:embed="rId28">
-                      <a:extLst>
+                    <a:blip r:embed="R9bbc1f32628844ed">
+                      <a:extLst xmlns:a="http://schemas.openxmlformats.org/drawingml/2006/main">
                         <a:ext uri="{28A0092B-C50C-407E-A947-70E740481C1C}">
                           <a14:useLocalDpi xmlns:a14="http://schemas.microsoft.com/office/drawing/2010/main" val="0"/>
                         </a:ext>
@@ -11644,7 +11735,7 @@
                     </a:stretch>
                   </pic:blipFill>
                   <pic:spPr>
-                    <a:xfrm>
+                    <a:xfrm rot="0" flipH="0" flipV="0">
                       <a:off x="0" y="0"/>
                       <a:ext cx="4572000" cy="4572000"/>
                     </a:xfrm>
@@ -11677,27 +11768,24 @@
         <w:jc w:val="center"/>
       </w:pPr>
       <w:r>
-        <w:rPr>
-          <w:noProof/>
-        </w:rPr>
         <w:drawing>
-          <wp:inline distT="0" distB="0" distL="0" distR="0" wp14:anchorId="785BE49C" wp14:editId="4FA58CF8">
+          <wp:inline wp14:editId="180A0D10" wp14:anchorId="785BE49C">
             <wp:extent cx="4467225" cy="4572000"/>
             <wp:effectExtent l="0" t="0" r="0" b="0"/>
-            <wp:docPr id="758247126" name="Picture 758247126"/>
+            <wp:docPr id="2134888830" name="Picture 758247126" title=""/>
             <wp:cNvGraphicFramePr>
-              <a:graphicFrameLocks xmlns:a="http://schemas.openxmlformats.org/drawingml/2006/main" noChangeAspect="1"/>
+              <a:graphicFrameLocks noChangeAspect="1"/>
             </wp:cNvGraphicFramePr>
-            <a:graphic xmlns:a="http://schemas.openxmlformats.org/drawingml/2006/main">
+            <a:graphic>
               <a:graphicData uri="http://schemas.openxmlformats.org/drawingml/2006/picture">
-                <pic:pic xmlns:pic="http://schemas.openxmlformats.org/drawingml/2006/picture">
+                <pic:pic>
                   <pic:nvPicPr>
-                    <pic:cNvPr id="0" name=""/>
+                    <pic:cNvPr id="0" name="Picture 758247126"/>
                     <pic:cNvPicPr/>
                   </pic:nvPicPr>
                   <pic:blipFill>
-                    <a:blip r:embed="rId29">
-                      <a:extLst>
+                    <a:blip r:embed="R2736adb75ff94e97">
+                      <a:extLst xmlns:a="http://schemas.openxmlformats.org/drawingml/2006/main">
                         <a:ext uri="{28A0092B-C50C-407E-A947-70E740481C1C}">
                           <a14:useLocalDpi xmlns:a14="http://schemas.microsoft.com/office/drawing/2010/main" val="0"/>
                         </a:ext>
@@ -11708,7 +11796,7 @@
                     </a:stretch>
                   </pic:blipFill>
                   <pic:spPr>
-                    <a:xfrm>
+                    <a:xfrm rot="0" flipH="0" flipV="0">
                       <a:off x="0" y="0"/>
                       <a:ext cx="4467225" cy="4572000"/>
                     </a:xfrm>
@@ -11741,27 +11829,24 @@
         <w:jc w:val="center"/>
       </w:pPr>
       <w:r>
-        <w:rPr>
-          <w:noProof/>
-        </w:rPr>
         <w:drawing>
-          <wp:inline distT="0" distB="0" distL="0" distR="0" wp14:anchorId="3AA4C0C2" wp14:editId="22FABBDE">
+          <wp:inline wp14:editId="3775DA2C" wp14:anchorId="3AA4C0C2">
             <wp:extent cx="4419600" cy="4572000"/>
             <wp:effectExtent l="0" t="0" r="0" b="0"/>
-            <wp:docPr id="1213679308" name="Picture 1213679308"/>
+            <wp:docPr id="992352305" name="Picture 1213679308" title=""/>
             <wp:cNvGraphicFramePr>
-              <a:graphicFrameLocks xmlns:a="http://schemas.openxmlformats.org/drawingml/2006/main" noChangeAspect="1"/>
+              <a:graphicFrameLocks noChangeAspect="1"/>
             </wp:cNvGraphicFramePr>
-            <a:graphic xmlns:a="http://schemas.openxmlformats.org/drawingml/2006/main">
+            <a:graphic>
               <a:graphicData uri="http://schemas.openxmlformats.org/drawingml/2006/picture">
-                <pic:pic xmlns:pic="http://schemas.openxmlformats.org/drawingml/2006/picture">
+                <pic:pic>
                   <pic:nvPicPr>
-                    <pic:cNvPr id="0" name=""/>
+                    <pic:cNvPr id="0" name="Picture 1213679308"/>
                     <pic:cNvPicPr/>
                   </pic:nvPicPr>
                   <pic:blipFill>
-                    <a:blip r:embed="rId30">
-                      <a:extLst>
+                    <a:blip r:embed="Rfabf74f33a6649b5">
+                      <a:extLst xmlns:a="http://schemas.openxmlformats.org/drawingml/2006/main">
                         <a:ext uri="{28A0092B-C50C-407E-A947-70E740481C1C}">
                           <a14:useLocalDpi xmlns:a14="http://schemas.microsoft.com/office/drawing/2010/main" val="0"/>
                         </a:ext>
@@ -11772,7 +11857,7 @@
                     </a:stretch>
                   </pic:blipFill>
                   <pic:spPr>
-                    <a:xfrm>
+                    <a:xfrm rot="0" flipH="0" flipV="0">
                       <a:off x="0" y="0"/>
                       <a:ext cx="4419600" cy="4572000"/>
                     </a:xfrm>
@@ -11805,27 +11890,24 @@
         <w:jc w:val="center"/>
       </w:pPr>
       <w:r>
-        <w:rPr>
-          <w:noProof/>
-        </w:rPr>
         <w:drawing>
-          <wp:inline distT="0" distB="0" distL="0" distR="0" wp14:anchorId="3C04E4BB" wp14:editId="7BB3EB13">
+          <wp:inline wp14:editId="524DE22C" wp14:anchorId="3C04E4BB">
             <wp:extent cx="4410075" cy="4572000"/>
             <wp:effectExtent l="0" t="0" r="0" b="0"/>
-            <wp:docPr id="1039318741" name="Picture 1039318741"/>
+            <wp:docPr id="126384920" name="Picture 1039318741" title=""/>
             <wp:cNvGraphicFramePr>
-              <a:graphicFrameLocks xmlns:a="http://schemas.openxmlformats.org/drawingml/2006/main" noChangeAspect="1"/>
+              <a:graphicFrameLocks noChangeAspect="1"/>
             </wp:cNvGraphicFramePr>
-            <a:graphic xmlns:a="http://schemas.openxmlformats.org/drawingml/2006/main">
+            <a:graphic>
               <a:graphicData uri="http://schemas.openxmlformats.org/drawingml/2006/picture">
-                <pic:pic xmlns:pic="http://schemas.openxmlformats.org/drawingml/2006/picture">
+                <pic:pic>
                   <pic:nvPicPr>
-                    <pic:cNvPr id="0" name=""/>
+                    <pic:cNvPr id="0" name="Picture 1039318741"/>
                     <pic:cNvPicPr/>
                   </pic:nvPicPr>
                   <pic:blipFill>
-                    <a:blip r:embed="rId31">
-                      <a:extLst>
+                    <a:blip r:embed="R32cc55c5b7bb4a53">
+                      <a:extLst xmlns:a="http://schemas.openxmlformats.org/drawingml/2006/main">
                         <a:ext uri="{28A0092B-C50C-407E-A947-70E740481C1C}">
                           <a14:useLocalDpi xmlns:a14="http://schemas.microsoft.com/office/drawing/2010/main" val="0"/>
                         </a:ext>
@@ -11836,7 +11918,7 @@
                     </a:stretch>
                   </pic:blipFill>
                   <pic:spPr>
-                    <a:xfrm>
+                    <a:xfrm rot="0" flipH="0" flipV="0">
                       <a:off x="0" y="0"/>
                       <a:ext cx="4410075" cy="4572000"/>
                     </a:xfrm>
@@ -11874,27 +11956,24 @@
         <w:jc w:val="center"/>
       </w:pPr>
       <w:r>
-        <w:rPr>
-          <w:noProof/>
-        </w:rPr>
         <w:drawing>
-          <wp:inline distT="0" distB="0" distL="0" distR="0" wp14:anchorId="21088B5A" wp14:editId="0F162FB0">
+          <wp:inline wp14:editId="4EDDD591" wp14:anchorId="21088B5A">
             <wp:extent cx="4457700" cy="4572000"/>
             <wp:effectExtent l="0" t="0" r="0" b="0"/>
-            <wp:docPr id="1713681985" name="Picture 1713681985"/>
+            <wp:docPr id="125434394" name="Picture 1713681985" title=""/>
             <wp:cNvGraphicFramePr>
-              <a:graphicFrameLocks xmlns:a="http://schemas.openxmlformats.org/drawingml/2006/main" noChangeAspect="1"/>
+              <a:graphicFrameLocks noChangeAspect="1"/>
             </wp:cNvGraphicFramePr>
-            <a:graphic xmlns:a="http://schemas.openxmlformats.org/drawingml/2006/main">
+            <a:graphic>
               <a:graphicData uri="http://schemas.openxmlformats.org/drawingml/2006/picture">
-                <pic:pic xmlns:pic="http://schemas.openxmlformats.org/drawingml/2006/picture">
+                <pic:pic>
                   <pic:nvPicPr>
-                    <pic:cNvPr id="0" name=""/>
+                    <pic:cNvPr id="0" name="Picture 1713681985"/>
                     <pic:cNvPicPr/>
                   </pic:nvPicPr>
                   <pic:blipFill>
-                    <a:blip r:embed="rId32">
-                      <a:extLst>
+                    <a:blip r:embed="R970588fa14464b83">
+                      <a:extLst xmlns:a="http://schemas.openxmlformats.org/drawingml/2006/main">
                         <a:ext uri="{28A0092B-C50C-407E-A947-70E740481C1C}">
                           <a14:useLocalDpi xmlns:a14="http://schemas.microsoft.com/office/drawing/2010/main" val="0"/>
                         </a:ext>
@@ -11905,7 +11984,7 @@
                     </a:stretch>
                   </pic:blipFill>
                   <pic:spPr>
-                    <a:xfrm>
+                    <a:xfrm rot="0" flipH="0" flipV="0">
                       <a:off x="0" y="0"/>
                       <a:ext cx="4457700" cy="4572000"/>
                     </a:xfrm>
@@ -11938,27 +12017,24 @@
         <w:jc w:val="center"/>
       </w:pPr>
       <w:r>
-        <w:rPr>
-          <w:noProof/>
-        </w:rPr>
         <w:drawing>
-          <wp:inline distT="0" distB="0" distL="0" distR="0" wp14:anchorId="1D236650" wp14:editId="5BE022D7">
+          <wp:inline wp14:editId="058289DE" wp14:anchorId="1D236650">
             <wp:extent cx="4457700" cy="4572000"/>
             <wp:effectExtent l="0" t="0" r="0" b="0"/>
-            <wp:docPr id="117801698" name="Picture 117801698"/>
+            <wp:docPr id="1248759101" name="Picture 117801698" title=""/>
             <wp:cNvGraphicFramePr>
-              <a:graphicFrameLocks xmlns:a="http://schemas.openxmlformats.org/drawingml/2006/main" noChangeAspect="1"/>
+              <a:graphicFrameLocks noChangeAspect="1"/>
             </wp:cNvGraphicFramePr>
-            <a:graphic xmlns:a="http://schemas.openxmlformats.org/drawingml/2006/main">
+            <a:graphic>
               <a:graphicData uri="http://schemas.openxmlformats.org/drawingml/2006/picture">
-                <pic:pic xmlns:pic="http://schemas.openxmlformats.org/drawingml/2006/picture">
+                <pic:pic>
                   <pic:nvPicPr>
-                    <pic:cNvPr id="0" name=""/>
+                    <pic:cNvPr id="0" name="Picture 117801698"/>
                     <pic:cNvPicPr/>
                   </pic:nvPicPr>
                   <pic:blipFill>
-                    <a:blip r:embed="rId33">
-                      <a:extLst>
+                    <a:blip r:embed="Rbcf6888455cf4011">
+                      <a:extLst xmlns:a="http://schemas.openxmlformats.org/drawingml/2006/main">
                         <a:ext uri="{28A0092B-C50C-407E-A947-70E740481C1C}">
                           <a14:useLocalDpi xmlns:a14="http://schemas.microsoft.com/office/drawing/2010/main" val="0"/>
                         </a:ext>
@@ -11969,7 +12045,7 @@
                     </a:stretch>
                   </pic:blipFill>
                   <pic:spPr>
-                    <a:xfrm>
+                    <a:xfrm rot="0" flipH="0" flipV="0">
                       <a:off x="0" y="0"/>
                       <a:ext cx="4457700" cy="4572000"/>
                     </a:xfrm>
@@ -12067,7 +12143,7 @@
     </w:p>
     <w:sectPr>
       <w:type w:val="continuous"/>
-      <w:pgSz w:w="12240" w:h="15840" w:code="1"/>
+      <w:pgSz w:w="12240" w:h="15840" w:orient="portrait" w:code="1"/>
       <w:pgMar w:top="1440" w:right="1440" w:bottom="1440" w:left="1800" w:header="720" w:footer="720" w:gutter="0"/>
       <w:cols w:space="720"/>
     </w:sectPr>
@@ -12077,7 +12153,7 @@
 
 <file path=word/comments.xml><?xml version="1.0" encoding="utf-8"?>
 <w:comments xmlns:wpc="http://schemas.microsoft.com/office/word/2010/wordprocessingCanvas" xmlns:cx="http://schemas.microsoft.com/office/drawing/2014/chartex" xmlns:cx1="http://schemas.microsoft.com/office/drawing/2015/9/8/chartex" xmlns:cx2="http://schemas.microsoft.com/office/drawing/2015/10/21/chartex" xmlns:cx3="http://schemas.microsoft.com/office/drawing/2016/5/9/chartex" xmlns:cx4="http://schemas.microsoft.com/office/drawing/2016/5/10/chartex" xmlns:cx5="http://schemas.microsoft.com/office/drawing/2016/5/11/chartex" xmlns:cx6="http://schemas.microsoft.com/office/drawing/2016/5/12/chartex" xmlns:cx7="http://schemas.microsoft.com/office/drawing/2016/5/13/chartex" xmlns:cx8="http://schemas.microsoft.com/office/drawing/2016/5/14/chartex" xmlns:mc="http://schemas.openxmlformats.org/markup-compatibility/2006" xmlns:aink="http://schemas.microsoft.com/office/drawing/2016/ink" xmlns:am3d="http://schemas.microsoft.com/office/drawing/2017/model3d" xmlns:o="urn:schemas-microsoft-com:office:office" xmlns:r="http://schemas.openxmlformats.org/officeDocument/2006/relationships" xmlns:m="http://schemas.openxmlformats.org/officeDocument/2006/math" xmlns:v="urn:schemas-microsoft-com:vml" xmlns:wp14="http://schemas.microsoft.com/office/word/2010/wordprocessingDrawing" xmlns:wp="http://schemas.openxmlformats.org/drawingml/2006/wordprocessingDrawing" xmlns:w10="urn:schemas-microsoft-com:office:word" xmlns:w="http://schemas.openxmlformats.org/wordprocessingml/2006/main" xmlns:w14="http://schemas.microsoft.com/office/word/2010/wordml" xmlns:w15="http://schemas.microsoft.com/office/word/2012/wordml" xmlns:w16cid="http://schemas.microsoft.com/office/word/2016/wordml/cid" xmlns:w16se="http://schemas.microsoft.com/office/word/2015/wordml/symex" xmlns:wpg="http://schemas.microsoft.com/office/word/2010/wordprocessingGroup" xmlns:wpi="http://schemas.microsoft.com/office/word/2010/wordprocessingInk" xmlns:wne="http://schemas.microsoft.com/office/word/2006/wordml" xmlns:wps="http://schemas.microsoft.com/office/word/2010/wordprocessingShape" mc:Ignorable="w14 w15 w16se w16cid wp14">
-  <w:comment w:id="0" w:author="Briana Sanchez" w:date="2020-04-20T16:22:00Z" w:initials="BS">
+  <w:comment w:initials="BS" w:author="Briana Sanchez" w:date="2020-04-20T16:22:00Z" w:id="0">
     <w:p>
       <w:pPr>
         <w:pStyle w:val="CommentText"/>
@@ -12098,7 +12174,7 @@
       </w:pPr>
     </w:p>
   </w:comment>
-  <w:comment w:id="1" w:author="Briana Sanchez" w:date="2020-04-20T16:22:00Z" w:initials="BS">
+  <w:comment w:initials="BS" w:author="Briana Sanchez" w:date="2020-04-20T16:22:00Z" w:id="1">
     <w:p>
       <w:pPr>
         <w:pStyle w:val="CommentText"/>
@@ -12119,7 +12195,7 @@
       </w:pPr>
     </w:p>
   </w:comment>
-  <w:comment w:id="27" w:author="Briana Sanchez" w:date="2020-04-20T16:24:00Z" w:initials="BS">
+  <w:comment w:initials="BS" w:author="Briana Sanchez" w:date="2020-04-20T16:24:00Z" w:id="27">
     <w:p>
       <w:pPr>
         <w:pStyle w:val="CommentText"/>
@@ -12135,7 +12211,7 @@
       </w:r>
     </w:p>
   </w:comment>
-  <w:comment w:id="47" w:author="Briana Sanchez" w:date="2020-04-20T16:29:00Z" w:initials="BS">
+  <w:comment w:initials="BS" w:author="Briana Sanchez" w:date="2020-04-20T16:29:00Z" w:id="47">
     <w:p>
       <w:pPr>
         <w:pStyle w:val="CommentText"/>
@@ -12156,7 +12232,7 @@
       </w:pPr>
     </w:p>
   </w:comment>
-  <w:comment w:id="48" w:author="Briana Sanchez" w:date="2020-04-20T16:33:00Z" w:initials="BS">
+  <w:comment w:initials="BS" w:author="Briana Sanchez" w:date="2020-04-20T16:33:00Z" w:id="48">
     <w:p>
       <w:pPr>
         <w:pStyle w:val="CommentText"/>
@@ -12177,7 +12253,7 @@
       </w:pPr>
     </w:p>
   </w:comment>
-  <w:comment w:id="49" w:author="Briana Sanchez" w:date="2020-04-20T16:36:00Z" w:initials="BS">
+  <w:comment w:initials="BS" w:author="Briana Sanchez" w:date="2020-04-20T16:36:00Z" w:id="49">
     <w:p>
       <w:pPr>
         <w:pStyle w:val="CommentText"/>
@@ -12193,7 +12269,7 @@
       </w:r>
     </w:p>
   </w:comment>
-  <w:comment w:id="50" w:author="Briana Sanchez" w:date="2020-04-20T16:34:00Z" w:initials="BS">
+  <w:comment w:initials="BS" w:author="Briana Sanchez" w:date="2020-04-20T16:34:00Z" w:id="50">
     <w:p>
       <w:pPr>
         <w:pStyle w:val="CommentText"/>
@@ -12222,7 +12298,7 @@
       </w:pPr>
     </w:p>
   </w:comment>
-  <w:comment w:id="46" w:author="Briana Sanchez" w:date="2020-04-20T16:27:00Z" w:initials="BS">
+  <w:comment w:initials="BS" w:author="Briana Sanchez" w:date="2020-04-20T16:27:00Z" w:id="46">
     <w:p>
       <w:pPr>
         <w:pStyle w:val="CommentText"/>
@@ -12238,7 +12314,7 @@
       </w:r>
     </w:p>
   </w:comment>
-  <w:comment w:id="51" w:author="Briana Sanchez" w:date="2020-04-20T16:36:00Z" w:initials="BS">
+  <w:comment w:initials="BS" w:author="Briana Sanchez" w:date="2020-04-20T16:36:00Z" w:id="51">
     <w:p>
       <w:pPr>
         <w:pStyle w:val="CommentText"/>
@@ -12272,7 +12348,7 @@
       </w:pPr>
     </w:p>
   </w:comment>
-  <w:comment w:id="52" w:author="Briana Sanchez" w:date="2020-04-20T16:30:00Z" w:initials="BS">
+  <w:comment w:initials="BS" w:author="Briana Sanchez" w:date="2020-04-20T16:30:00Z" w:id="52">
     <w:p>
       <w:pPr>
         <w:pStyle w:val="CommentText"/>
@@ -12302,7 +12378,7 @@
       </w:pPr>
     </w:p>
   </w:comment>
-  <w:comment w:id="54" w:author="Briana Sanchez" w:date="2020-04-20T16:40:00Z" w:initials="BS">
+  <w:comment w:initials="BS" w:author="Briana Sanchez" w:date="2020-04-20T16:40:00Z" w:id="54">
     <w:p>
       <w:pPr>
         <w:pStyle w:val="CommentText"/>
@@ -12318,7 +12394,7 @@
       </w:r>
     </w:p>
   </w:comment>
-  <w:comment w:id="55" w:author="Briana Sanchez" w:date="2020-04-20T16:41:00Z" w:initials="BS">
+  <w:comment w:initials="BS" w:author="Briana Sanchez" w:date="2020-04-20T16:41:00Z" w:id="55">
     <w:p>
       <w:pPr>
         <w:pStyle w:val="CommentText"/>
@@ -12331,6 +12407,215 @@
       </w:r>
       <w:r>
         <w:t>For the rest of the document is just repeated comments of what I have already addressed. Overall great job! I could see a lot of improvement from the last version! Easy to follow, easy to understand. Great flow!</w:t>
+      </w:r>
+    </w:p>
+  </w:comment>
+  <w:comment w:initials="PA" w:author="Pashamohammad Nouri, Alireza" w:date="2020-04-21T19:04:00" w:id="1069098068">
+    <w:p>
+      <w:pPr>
+        <w:pStyle w:val="CommentText"/>
+      </w:pPr>
+      <w:r>
+        <w:rPr/>
+        <w:t>done.</w:t>
+      </w:r>
+      <w:r>
+        <w:rPr>
+          <w:rStyle w:val="CommentReference"/>
+        </w:rPr>
+        <w:annotationRef/>
+      </w:r>
+    </w:p>
+    <w:p>
+      <w:pPr>
+        <w:pStyle w:val="CommentText"/>
+      </w:pPr>
+    </w:p>
+  </w:comment>
+  <w:comment w:initials="PA" w:author="Pashamohammad Nouri, Alireza" w:date="2020-04-21T19:06:45" w:id="1334389456">
+    <w:p>
+      <w:pPr>
+        <w:pStyle w:val="CommentText"/>
+      </w:pPr>
+      <w:r>
+        <w:rPr/>
+        <w:t>added</w:t>
+      </w:r>
+      <w:r>
+        <w:rPr>
+          <w:rStyle w:val="CommentReference"/>
+        </w:rPr>
+        <w:annotationRef/>
+      </w:r>
+    </w:p>
+  </w:comment>
+  <w:comment w:initials="PA" w:author="Pashamohammad Nouri, Alireza" w:date="2020-04-21T19:07:33" w:id="798522248">
+    <w:p>
+      <w:pPr>
+        <w:pStyle w:val="CommentText"/>
+      </w:pPr>
+      <w:r>
+        <w:rPr/>
+        <w:t xml:space="preserve">i have this problem from the first edition. I updated again. </w:t>
+      </w:r>
+      <w:r>
+        <w:rPr>
+          <w:rStyle w:val="CommentReference"/>
+        </w:rPr>
+        <w:annotationRef/>
+      </w:r>
+    </w:p>
+  </w:comment>
+  <w:comment w:initials="PA" w:author="Pashamohammad Nouri, Alireza" w:date="2020-04-21T19:12:53" w:id="1395141635">
+    <w:p>
+      <w:pPr>
+        <w:pStyle w:val="CommentText"/>
+      </w:pPr>
+      <w:r>
+        <w:rPr/>
+        <w:t>it changed</w:t>
+      </w:r>
+      <w:r>
+        <w:rPr>
+          <w:rStyle w:val="CommentReference"/>
+        </w:rPr>
+        <w:annotationRef/>
+      </w:r>
+    </w:p>
+  </w:comment>
+  <w:comment w:initials="PA" w:author="Pashamohammad Nouri, Alireza" w:date="2020-04-21T19:13:29" w:id="44003410">
+    <w:p>
+      <w:pPr>
+        <w:pStyle w:val="CommentText"/>
+      </w:pPr>
+      <w:r>
+        <w:rPr/>
+        <w:t>done</w:t>
+      </w:r>
+      <w:r>
+        <w:rPr>
+          <w:rStyle w:val="CommentReference"/>
+        </w:rPr>
+        <w:annotationRef/>
+      </w:r>
+    </w:p>
+  </w:comment>
+  <w:comment w:initials="PA" w:author="Pashamohammad Nouri, Alireza" w:date="2020-04-21T19:16:41" w:id="548791108">
+    <w:p>
+      <w:pPr>
+        <w:pStyle w:val="CommentText"/>
+      </w:pPr>
+      <w:r>
+        <w:rPr/>
+        <w:t>the step is added</w:t>
+      </w:r>
+      <w:r>
+        <w:rPr>
+          <w:rStyle w:val="CommentReference"/>
+        </w:rPr>
+        <w:annotationRef/>
+      </w:r>
+    </w:p>
+  </w:comment>
+  <w:comment w:initials="PA" w:author="Pashamohammad Nouri, Alireza" w:date="2020-04-21T19:17:15" w:id="293524635">
+    <w:p>
+      <w:pPr>
+        <w:pStyle w:val="CommentText"/>
+      </w:pPr>
+      <w:r>
+        <w:rPr/>
+        <w:t>I changed a few to 5 times.</w:t>
+      </w:r>
+      <w:r>
+        <w:rPr>
+          <w:rStyle w:val="CommentReference"/>
+        </w:rPr>
+        <w:annotationRef/>
+      </w:r>
+    </w:p>
+  </w:comment>
+  <w:comment w:initials="PA" w:author="Pashamohammad Nouri, Alireza" w:date="2020-04-21T19:22:15" w:id="1258384928">
+    <w:p>
+      <w:pPr>
+        <w:pStyle w:val="CommentText"/>
+      </w:pPr>
+      <w:r>
+        <w:rPr/>
+        <w:t>As far as I can see in my computer, it is Times New Roman, in font size 11.</w:t>
+      </w:r>
+      <w:r>
+        <w:rPr>
+          <w:rStyle w:val="CommentReference"/>
+        </w:rPr>
+        <w:annotationRef/>
+      </w:r>
+    </w:p>
+  </w:comment>
+  <w:comment w:initials="PA" w:author="Pashamohammad Nouri, Alireza" w:date="2020-04-21T19:23:43" w:id="1978310745">
+    <w:p>
+      <w:pPr>
+        <w:pStyle w:val="CommentText"/>
+      </w:pPr>
+      <w:r>
+        <w:rPr/>
+        <w:t>This is not an error. this is a warning pop up box that tells the user all the actions are returned.</w:t>
+      </w:r>
+      <w:r>
+        <w:rPr>
+          <w:rStyle w:val="CommentReference"/>
+        </w:rPr>
+        <w:annotationRef/>
+      </w:r>
+    </w:p>
+  </w:comment>
+  <w:comment w:initials="PA" w:author="Pashamohammad Nouri, Alireza" w:date="2020-04-21T19:26:18" w:id="3607811">
+    <w:p>
+      <w:pPr>
+        <w:pStyle w:val="CommentText"/>
+      </w:pPr>
+      <w:r>
+        <w:rPr/>
+        <w:t>It changed in all the test cases' table.</w:t>
+      </w:r>
+      <w:r>
+        <w:rPr>
+          <w:rStyle w:val="CommentReference"/>
+        </w:rPr>
+        <w:annotationRef/>
+      </w:r>
+    </w:p>
+  </w:comment>
+  <w:comment w:initials="PA" w:author="Pashamohammad Nouri, Alireza" w:date="2020-04-21T19:26:26" w:id="2028260713">
+    <w:p>
+      <w:pPr>
+        <w:pStyle w:val="CommentText"/>
+      </w:pPr>
+      <w:r>
+        <w:rPr/>
+        <w:t>done</w:t>
+      </w:r>
+      <w:r>
+        <w:rPr>
+          <w:rStyle w:val="CommentReference"/>
+        </w:rPr>
+        <w:annotationRef/>
+      </w:r>
+    </w:p>
+  </w:comment>
+  <w:comment w:initials="PA" w:author="Pashamohammad Nouri, Alireza" w:date="2020-04-21T19:28:00" w:id="1017559847">
+    <w:p>
+      <w:pPr>
+        <w:pStyle w:val="CommentText"/>
+      </w:pPr>
+      <w:r>
+        <w:rPr/>
+        <w:t>The last version was my job, whatever changed or improved is your revisors's  job</w:t>
+      </w:r>
+      <w:r>
+        <w:rPr>
+          <w:rStyle w:val="CommentReference"/>
+        </w:rPr>
+        <w:annotationRef/>
       </w:r>
     </w:p>
   </w:comment>
@@ -12338,24 +12623,53 @@
 </file>
 
 <file path=word/commentsExtended.xml><?xml version="1.0" encoding="utf-8"?>
-<w15:commentsEx xmlns:wpc="http://schemas.microsoft.com/office/word/2010/wordprocessingCanvas" xmlns:cx="http://schemas.microsoft.com/office/drawing/2014/chartex" xmlns:cx1="http://schemas.microsoft.com/office/drawing/2015/9/8/chartex" xmlns:cx2="http://schemas.microsoft.com/office/drawing/2015/10/21/chartex" xmlns:cx3="http://schemas.microsoft.com/office/drawing/2016/5/9/chartex" xmlns:cx4="http://schemas.microsoft.com/office/drawing/2016/5/10/chartex" xmlns:cx5="http://schemas.microsoft.com/office/drawing/2016/5/11/chartex" xmlns:cx6="http://schemas.microsoft.com/office/drawing/2016/5/12/chartex" xmlns:cx7="http://schemas.microsoft.com/office/drawing/2016/5/13/chartex" xmlns:cx8="http://schemas.microsoft.com/office/drawing/2016/5/14/chartex" xmlns:mc="http://schemas.openxmlformats.org/markup-compatibility/2006" xmlns:aink="http://schemas.microsoft.com/office/drawing/2016/ink" xmlns:am3d="http://schemas.microsoft.com/office/drawing/2017/model3d" xmlns:o="urn:schemas-microsoft-com:office:office" xmlns:r="http://schemas.openxmlformats.org/officeDocument/2006/relationships" xmlns:m="http://schemas.openxmlformats.org/officeDocument/2006/math" xmlns:v="urn:schemas-microsoft-com:vml" xmlns:wp14="http://schemas.microsoft.com/office/word/2010/wordprocessingDrawing" xmlns:wp="http://schemas.openxmlformats.org/drawingml/2006/wordprocessingDrawing" xmlns:w10="urn:schemas-microsoft-com:office:word" xmlns:w="http://schemas.openxmlformats.org/wordprocessingml/2006/main" xmlns:w14="http://schemas.microsoft.com/office/word/2010/wordml" xmlns:w15="http://schemas.microsoft.com/office/word/2012/wordml" xmlns:w16cid="http://schemas.microsoft.com/office/word/2016/wordml/cid" xmlns:w16se="http://schemas.microsoft.com/office/word/2015/wordml/symex" xmlns:wpg="http://schemas.microsoft.com/office/word/2010/wordprocessingGroup" xmlns:wpi="http://schemas.microsoft.com/office/word/2010/wordprocessingInk" xmlns:wne="http://schemas.microsoft.com/office/word/2006/wordml" xmlns:wps="http://schemas.microsoft.com/office/word/2010/wordprocessingShape" mc:Ignorable="w14 w15 w16se w16cid wp14">
-  <w15:commentEx w15:paraId="02B0ED0B" w15:done="0"/>
-  <w15:commentEx w15:paraId="0730EA80" w15:done="0"/>
-  <w15:commentEx w15:paraId="7AB2AE83" w15:done="0"/>
-  <w15:commentEx w15:paraId="48C135EA" w15:done="0"/>
-  <w15:commentEx w15:paraId="0296E3F2" w15:done="0"/>
-  <w15:commentEx w15:paraId="60A77D28" w15:done="0"/>
-  <w15:commentEx w15:paraId="0F269216" w15:done="0"/>
-  <w15:commentEx w15:paraId="41E90D76" w15:done="0"/>
-  <w15:commentEx w15:paraId="720B99AE" w15:done="0"/>
-  <w15:commentEx w15:paraId="41547614" w15:done="0"/>
-  <w15:commentEx w15:paraId="07C8F69A" w15:done="0"/>
-  <w15:commentEx w15:paraId="0C7F3E35" w15:done="0"/>
+<w15:commentsEx xmlns:mc="http://schemas.openxmlformats.org/markup-compatibility/2006" xmlns:w15="http://schemas.microsoft.com/office/word/2012/wordml" mc:Ignorable="w15">
+  <w15:commentEx w15:done="0" w15:paraId="02B0ED0B"/>
+  <w15:commentEx w15:done="0" w15:paraId="0730EA80"/>
+  <w15:commentEx w15:done="0" w15:paraId="7AB2AE83"/>
+  <w15:commentEx w15:done="0" w15:paraId="48C135EA"/>
+  <w15:commentEx w15:done="0" w15:paraId="0296E3F2"/>
+  <w15:commentEx w15:done="0" w15:paraId="60A77D28"/>
+  <w15:commentEx w15:done="0" w15:paraId="0F269216"/>
+  <w15:commentEx w15:done="0" w15:paraId="41E90D76"/>
+  <w15:commentEx w15:done="0" w15:paraId="720B99AE"/>
+  <w15:commentEx w15:done="0" w15:paraId="41547614"/>
+  <w15:commentEx w15:done="0" w15:paraId="07C8F69A"/>
+  <w15:commentEx w15:done="0" w15:paraId="0C7F3E35"/>
+  <w15:commentEx w15:done="0" w15:paraId="155FBEE3" w15:paraIdParent="02B0ED0B"/>
+  <w15:commentEx w15:done="0" w15:paraId="7CFA0DE2" w15:paraIdParent="0730EA80"/>
+  <w15:commentEx w15:done="0" w15:paraId="0F8C069D" w15:paraIdParent="7AB2AE83"/>
+  <w15:commentEx w15:done="0" w15:paraId="3B61EF40" w15:paraIdParent="48C135EA"/>
+  <w15:commentEx w15:done="0" w15:paraId="2E5B150B" w15:paraIdParent="0296E3F2"/>
+  <w15:commentEx w15:done="0" w15:paraId="3AF0043F" w15:paraIdParent="60A77D28"/>
+  <w15:commentEx w15:done="0" w15:paraId="4AADB2CD" w15:paraIdParent="0F269216"/>
+  <w15:commentEx w15:done="0" w15:paraId="25DFD190" w15:paraIdParent="41E90D76"/>
+  <w15:commentEx w15:done="0" w15:paraId="7511FF3C" w15:paraIdParent="720B99AE"/>
+  <w15:commentEx w15:done="0" w15:paraId="1F4F0DAD" w15:paraIdParent="41547614"/>
+  <w15:commentEx w15:done="0" w15:paraId="3CECC4B7" w15:paraIdParent="07C8F69A"/>
+  <w15:commentEx w15:done="0" w15:paraId="6AD77D4C" w15:paraIdParent="0C7F3E35"/>
 </w15:commentsEx>
 </file>
 
+<file path=word/commentsExtensible.xml><?xml version="1.0" encoding="utf-8"?>
+<w16cex:commentsExtensible xmlns:w16="http://schemas.microsoft.com/office/word/2018/wordml" xmlns:w16cex="http://schemas.microsoft.com/office/word/2018/wordml/cex" xmlns:mc="http://schemas.openxmlformats.org/markup-compatibility/2006" mc:Ignorable="w16 w16cex">
+  <w16cex:commentExtensible w16cex:durableId="6F4E1696" w16cex:dateUtc="2020-04-22T01:04:00.042Z"/>
+  <w16cex:commentExtensible w16cex:durableId="4265C535" w16cex:dateUtc="2020-04-22T01:06:45.464Z"/>
+  <w16cex:commentExtensible w16cex:durableId="6E79E67F" w16cex:dateUtc="2020-04-22T01:07:33.978Z"/>
+  <w16cex:commentExtensible w16cex:durableId="77921F60" w16cex:dateUtc="2020-04-22T01:12:53.135Z"/>
+  <w16cex:commentExtensible w16cex:durableId="2998EA01" w16cex:dateUtc="2020-04-22T01:13:29.854Z"/>
+  <w16cex:commentExtensible w16cex:durableId="05E0B001" w16cex:dateUtc="2020-04-22T01:16:41.659Z"/>
+  <w16cex:commentExtensible w16cex:durableId="3D52077D" w16cex:dateUtc="2020-04-22T01:17:15.881Z"/>
+  <w16cex:commentExtensible w16cex:durableId="26D9F4EB" w16cex:dateUtc="2020-04-22T01:22:15.96Z"/>
+  <w16cex:commentExtensible w16cex:durableId="1EF5013A" w16cex:dateUtc="2020-04-22T01:23:43.775Z"/>
+  <w16cex:commentExtensible w16cex:durableId="49FDD9EF" w16cex:dateUtc="2020-04-22T01:26:18.737Z"/>
+  <w16cex:commentExtensible w16cex:durableId="1FA00265" w16cex:dateUtc="2020-04-22T01:26:26.34Z"/>
+  <w16cex:commentExtensible w16cex:durableId="705323C7" w16cex:dateUtc="2020-04-22T01:28:00.301Z"/>
+</w16cex:commentsExtensible>
+</file>
+
 <file path=word/commentsIds.xml><?xml version="1.0" encoding="utf-8"?>
-<w16cid:commentsIds xmlns:wpc="http://schemas.microsoft.com/office/word/2010/wordprocessingCanvas" xmlns:cx="http://schemas.microsoft.com/office/drawing/2014/chartex" xmlns:cx1="http://schemas.microsoft.com/office/drawing/2015/9/8/chartex" xmlns:cx2="http://schemas.microsoft.com/office/drawing/2015/10/21/chartex" xmlns:cx3="http://schemas.microsoft.com/office/drawing/2016/5/9/chartex" xmlns:cx4="http://schemas.microsoft.com/office/drawing/2016/5/10/chartex" xmlns:cx5="http://schemas.microsoft.com/office/drawing/2016/5/11/chartex" xmlns:cx6="http://schemas.microsoft.com/office/drawing/2016/5/12/chartex" xmlns:cx7="http://schemas.microsoft.com/office/drawing/2016/5/13/chartex" xmlns:cx8="http://schemas.microsoft.com/office/drawing/2016/5/14/chartex" xmlns:mc="http://schemas.openxmlformats.org/markup-compatibility/2006" xmlns:aink="http://schemas.microsoft.com/office/drawing/2016/ink" xmlns:am3d="http://schemas.microsoft.com/office/drawing/2017/model3d" xmlns:o="urn:schemas-microsoft-com:office:office" xmlns:r="http://schemas.openxmlformats.org/officeDocument/2006/relationships" xmlns:m="http://schemas.openxmlformats.org/officeDocument/2006/math" xmlns:v="urn:schemas-microsoft-com:vml" xmlns:wp14="http://schemas.microsoft.com/office/word/2010/wordprocessingDrawing" xmlns:wp="http://schemas.openxmlformats.org/drawingml/2006/wordprocessingDrawing" xmlns:w10="urn:schemas-microsoft-com:office:word" xmlns:w="http://schemas.openxmlformats.org/wordprocessingml/2006/main" xmlns:w14="http://schemas.microsoft.com/office/word/2010/wordml" xmlns:w15="http://schemas.microsoft.com/office/word/2012/wordml" xmlns:w16cid="http://schemas.microsoft.com/office/word/2016/wordml/cid" xmlns:w16se="http://schemas.microsoft.com/office/word/2015/wordml/symex" xmlns:wpg="http://schemas.microsoft.com/office/word/2010/wordprocessingGroup" xmlns:wpi="http://schemas.microsoft.com/office/word/2010/wordprocessingInk" xmlns:wne="http://schemas.microsoft.com/office/word/2006/wordml" xmlns:wps="http://schemas.microsoft.com/office/word/2010/wordprocessingShape" mc:Ignorable="w14 w15 w16se w16cid wp14">
+<w16cid:commentsIds xmlns:mc="http://schemas.openxmlformats.org/markup-compatibility/2006" xmlns:w16cid="http://schemas.microsoft.com/office/word/2016/wordml/cid" mc:Ignorable="w16cid">
   <w16cid:commentId w16cid:paraId="02B0ED0B" w16cid:durableId="22484AAC"/>
   <w16cid:commentId w16cid:paraId="0730EA80" w16cid:durableId="22484AC5"/>
   <w16cid:commentId w16cid:paraId="7AB2AE83" w16cid:durableId="22484B2C"/>
@@ -12368,6 +12682,18 @@
   <w16cid:commentId w16cid:paraId="41547614" w16cid:durableId="22484C8A"/>
   <w16cid:commentId w16cid:paraId="07C8F69A" w16cid:durableId="22484EE1"/>
   <w16cid:commentId w16cid:paraId="0C7F3E35" w16cid:durableId="22484F3C"/>
+  <w16cid:commentId w16cid:paraId="155FBEE3" w16cid:durableId="6F4E1696"/>
+  <w16cid:commentId w16cid:paraId="7CFA0DE2" w16cid:durableId="4265C535"/>
+  <w16cid:commentId w16cid:paraId="0F8C069D" w16cid:durableId="6E79E67F"/>
+  <w16cid:commentId w16cid:paraId="3B61EF40" w16cid:durableId="77921F60"/>
+  <w16cid:commentId w16cid:paraId="2E5B150B" w16cid:durableId="2998EA01"/>
+  <w16cid:commentId w16cid:paraId="3AF0043F" w16cid:durableId="05E0B001"/>
+  <w16cid:commentId w16cid:paraId="4AADB2CD" w16cid:durableId="3D52077D"/>
+  <w16cid:commentId w16cid:paraId="25DFD190" w16cid:durableId="26D9F4EB"/>
+  <w16cid:commentId w16cid:paraId="7511FF3C" w16cid:durableId="1EF5013A"/>
+  <w16cid:commentId w16cid:paraId="1F4F0DAD" w16cid:durableId="49FDD9EF"/>
+  <w16cid:commentId w16cid:paraId="3CECC4B7" w16cid:durableId="1FA00265"/>
+  <w16cid:commentId w16cid:paraId="6AD77D4C" w16cid:durableId="705323C7"/>
 </w16cid:commentsIds>
 </file>
 
@@ -12412,7 +12738,7 @@
           </w:pPr>
           <w:r>
             <w:rPr>
-              <w:rFonts w:ascii="Symbol" w:eastAsia="Symbol" w:hAnsi="Symbol" w:cs="Symbol"/>
+              <w:rFonts w:ascii="Symbol" w:hAnsi="Symbol" w:eastAsia="Symbol" w:cs="Symbol"/>
               <w:color w:val="000000" w:themeColor="text1"/>
             </w:rPr>
             <w:t></w:t>
@@ -12456,12 +12782,12 @@
       <w:tblW w:w="0" w:type="auto"/>
       <w:tblInd w:w="108" w:type="dxa"/>
       <w:tblBorders>
-        <w:top w:val="single" w:sz="6" w:space="0" w:color="808080"/>
-        <w:left w:val="single" w:sz="6" w:space="0" w:color="808080"/>
-        <w:bottom w:val="single" w:sz="6" w:space="0" w:color="808080"/>
-        <w:right w:val="single" w:sz="6" w:space="0" w:color="808080"/>
-        <w:insideH w:val="single" w:sz="6" w:space="0" w:color="808080"/>
-        <w:insideV w:val="single" w:sz="6" w:space="0" w:color="808080"/>
+        <w:top w:val="single" w:color="808080" w:sz="6" w:space="0"/>
+        <w:left w:val="single" w:color="808080" w:sz="6" w:space="0"/>
+        <w:bottom w:val="single" w:color="808080" w:sz="6" w:space="0"/>
+        <w:right w:val="single" w:color="808080" w:sz="6" w:space="0"/>
+        <w:insideH w:val="single" w:color="808080" w:sz="6" w:space="0"/>
+        <w:insideV w:val="single" w:color="808080" w:sz="6" w:space="0"/>
       </w:tblBorders>
       <w:tblLayout w:type="fixed"/>
       <w:tblLook w:val="0000" w:firstRow="0" w:lastRow="0" w:firstColumn="0" w:lastColumn="0" w:noHBand="0" w:noVBand="0"/>
@@ -12474,7 +12800,7 @@
     </w:tblGrid>
     <w:tr>
       <w:trPr>
-        <w:trHeight w:hRule="exact" w:val="552"/>
+        <w:trHeight w:val="552" w:hRule="exact"/>
       </w:trPr>
       <w:tc>
         <w:tcPr>
@@ -12722,12 +13048,12 @@
       <w:tblW w:w="9000" w:type="dxa"/>
       <w:tblInd w:w="108" w:type="dxa"/>
       <w:tblBorders>
-        <w:top w:val="dotted" w:sz="4" w:space="0" w:color="auto"/>
-        <w:left w:val="dotted" w:sz="4" w:space="0" w:color="auto"/>
-        <w:bottom w:val="dotted" w:sz="4" w:space="0" w:color="auto"/>
-        <w:right w:val="dotted" w:sz="4" w:space="0" w:color="auto"/>
-        <w:insideH w:val="dotted" w:sz="4" w:space="0" w:color="auto"/>
-        <w:insideV w:val="dotted" w:sz="4" w:space="0" w:color="auto"/>
+        <w:top w:val="dotted" w:color="auto" w:sz="4" w:space="0"/>
+        <w:left w:val="dotted" w:color="auto" w:sz="4" w:space="0"/>
+        <w:bottom w:val="dotted" w:color="auto" w:sz="4" w:space="0"/>
+        <w:right w:val="dotted" w:color="auto" w:sz="4" w:space="0"/>
+        <w:insideH w:val="dotted" w:color="auto" w:sz="4" w:space="0"/>
+        <w:insideV w:val="dotted" w:color="auto" w:sz="4" w:space="0"/>
       </w:tblBorders>
       <w:tblLook w:val="0000" w:firstRow="0" w:lastRow="0" w:firstColumn="0" w:lastColumn="0" w:noHBand="0" w:noVBand="0"/>
     </w:tblPr>
@@ -12771,11 +13097,21 @@
               <w:bCs/>
             </w:rPr>
           </w:pPr>
-          <w:fldSimple w:instr="DOCPROPERTY &quot;Company&quot;  \* MERGEFORMAT">
-            <w:r>
-              <w:t>&lt;Enter team name here&gt;</w:t>
-            </w:r>
-          </w:fldSimple>
+          <w:r>
+            <w:fldChar w:fldCharType="begin"/>
+          </w:r>
+          <w:r>
+            <w:instrText>DOCPROPERTY "Company"  \* MERGEFORMAT</w:instrText>
+          </w:r>
+          <w:r>
+            <w:fldChar w:fldCharType="separate"/>
+          </w:r>
+          <w:r>
+            <w:t>&lt;Enter team name here&gt;</w:t>
+          </w:r>
+          <w:r>
+            <w:fldChar w:fldCharType="end"/>
+          </w:r>
         </w:p>
       </w:tc>
       <w:tc>
@@ -12898,7 +13234,7 @@
   <w:p>
     <w:pPr>
       <w:pBdr>
-        <w:top w:val="single" w:sz="6" w:space="1" w:color="auto"/>
+        <w:top w:val="single" w:color="auto" w:sz="6" w:space="1"/>
       </w:pBdr>
       <w:rPr>
         <w:sz w:val="24"/>
@@ -13250,7 +13586,7 @@
         <w:ind w:left="720" w:hanging="360"/>
       </w:pPr>
       <w:rPr>
-        <w:rFonts w:ascii="Symbol" w:hAnsi="Symbol" w:hint="default"/>
+        <w:rFonts w:hint="default" w:ascii="Symbol" w:hAnsi="Symbol"/>
       </w:rPr>
     </w:lvl>
     <w:lvl w:ilvl="1" w:tplc="C2AAA712">
@@ -13342,7 +13678,7 @@
         <w:ind w:left="1440" w:hanging="360"/>
       </w:pPr>
       <w:rPr>
-        <w:rFonts w:ascii="Wingdings" w:hAnsi="Wingdings" w:hint="default"/>
+        <w:rFonts w:hint="default" w:ascii="Wingdings" w:hAnsi="Wingdings"/>
       </w:rPr>
     </w:lvl>
     <w:lvl w:ilvl="1" w:tplc="04090003" w:tentative="1">
@@ -13357,7 +13693,7 @@
         <w:ind w:left="1440" w:hanging="360"/>
       </w:pPr>
       <w:rPr>
-        <w:rFonts w:ascii="Courier New" w:hAnsi="Courier New" w:hint="default"/>
+        <w:rFonts w:hint="default" w:ascii="Courier New" w:hAnsi="Courier New"/>
       </w:rPr>
     </w:lvl>
     <w:lvl w:ilvl="2" w:tplc="04090005" w:tentative="1">
@@ -13372,7 +13708,7 @@
         <w:ind w:left="2160" w:hanging="360"/>
       </w:pPr>
       <w:rPr>
-        <w:rFonts w:ascii="Wingdings" w:hAnsi="Wingdings" w:hint="default"/>
+        <w:rFonts w:hint="default" w:ascii="Wingdings" w:hAnsi="Wingdings"/>
       </w:rPr>
     </w:lvl>
     <w:lvl w:ilvl="3" w:tplc="04090001" w:tentative="1">
@@ -13387,7 +13723,7 @@
         <w:ind w:left="2880" w:hanging="360"/>
       </w:pPr>
       <w:rPr>
-        <w:rFonts w:ascii="Symbol" w:hAnsi="Symbol" w:hint="default"/>
+        <w:rFonts w:hint="default" w:ascii="Symbol" w:hAnsi="Symbol"/>
       </w:rPr>
     </w:lvl>
     <w:lvl w:ilvl="4" w:tplc="04090003" w:tentative="1">
@@ -13402,7 +13738,7 @@
         <w:ind w:left="3600" w:hanging="360"/>
       </w:pPr>
       <w:rPr>
-        <w:rFonts w:ascii="Courier New" w:hAnsi="Courier New" w:hint="default"/>
+        <w:rFonts w:hint="default" w:ascii="Courier New" w:hAnsi="Courier New"/>
       </w:rPr>
     </w:lvl>
     <w:lvl w:ilvl="5" w:tplc="04090005" w:tentative="1">
@@ -13417,7 +13753,7 @@
         <w:ind w:left="4320" w:hanging="360"/>
       </w:pPr>
       <w:rPr>
-        <w:rFonts w:ascii="Wingdings" w:hAnsi="Wingdings" w:hint="default"/>
+        <w:rFonts w:hint="default" w:ascii="Wingdings" w:hAnsi="Wingdings"/>
       </w:rPr>
     </w:lvl>
     <w:lvl w:ilvl="6" w:tplc="04090001" w:tentative="1">
@@ -13432,7 +13768,7 @@
         <w:ind w:left="5040" w:hanging="360"/>
       </w:pPr>
       <w:rPr>
-        <w:rFonts w:ascii="Symbol" w:hAnsi="Symbol" w:hint="default"/>
+        <w:rFonts w:hint="default" w:ascii="Symbol" w:hAnsi="Symbol"/>
       </w:rPr>
     </w:lvl>
     <w:lvl w:ilvl="7" w:tplc="04090003" w:tentative="1">
@@ -13447,7 +13783,7 @@
         <w:ind w:left="5760" w:hanging="360"/>
       </w:pPr>
       <w:rPr>
-        <w:rFonts w:ascii="Courier New" w:hAnsi="Courier New" w:hint="default"/>
+        <w:rFonts w:hint="default" w:ascii="Courier New" w:hAnsi="Courier New"/>
       </w:rPr>
     </w:lvl>
     <w:lvl w:ilvl="8" w:tplc="04090005" w:tentative="1">
@@ -13462,7 +13798,7 @@
         <w:ind w:left="6480" w:hanging="360"/>
       </w:pPr>
       <w:rPr>
-        <w:rFonts w:ascii="Wingdings" w:hAnsi="Wingdings" w:hint="default"/>
+        <w:rFonts w:hint="default" w:ascii="Wingdings" w:hAnsi="Wingdings"/>
       </w:rPr>
     </w:lvl>
   </w:abstractNum>
@@ -13716,7 +14052,7 @@
         <w:ind w:left="1080" w:hanging="360"/>
       </w:pPr>
       <w:rPr>
-        <w:rFonts w:ascii="Symbol" w:hAnsi="Symbol" w:hint="default"/>
+        <w:rFonts w:hint="default" w:ascii="Symbol" w:hAnsi="Symbol"/>
       </w:rPr>
     </w:lvl>
     <w:lvl w:ilvl="1" w:tplc="04090003" w:tentative="1">
@@ -13731,7 +14067,7 @@
         <w:ind w:left="1800" w:hanging="360"/>
       </w:pPr>
       <w:rPr>
-        <w:rFonts w:ascii="Courier New" w:hAnsi="Courier New" w:cs="Courier New" w:hint="default"/>
+        <w:rFonts w:hint="default" w:ascii="Courier New" w:hAnsi="Courier New" w:cs="Courier New"/>
       </w:rPr>
     </w:lvl>
     <w:lvl w:ilvl="2" w:tplc="04090005" w:tentative="1">
@@ -13746,7 +14082,7 @@
         <w:ind w:left="2520" w:hanging="360"/>
       </w:pPr>
       <w:rPr>
-        <w:rFonts w:ascii="Wingdings" w:hAnsi="Wingdings" w:hint="default"/>
+        <w:rFonts w:hint="default" w:ascii="Wingdings" w:hAnsi="Wingdings"/>
       </w:rPr>
     </w:lvl>
     <w:lvl w:ilvl="3" w:tplc="04090001" w:tentative="1">
@@ -13761,7 +14097,7 @@
         <w:ind w:left="3240" w:hanging="360"/>
       </w:pPr>
       <w:rPr>
-        <w:rFonts w:ascii="Symbol" w:hAnsi="Symbol" w:hint="default"/>
+        <w:rFonts w:hint="default" w:ascii="Symbol" w:hAnsi="Symbol"/>
       </w:rPr>
     </w:lvl>
     <w:lvl w:ilvl="4" w:tplc="04090003" w:tentative="1">
@@ -13776,7 +14112,7 @@
         <w:ind w:left="3960" w:hanging="360"/>
       </w:pPr>
       <w:rPr>
-        <w:rFonts w:ascii="Courier New" w:hAnsi="Courier New" w:cs="Courier New" w:hint="default"/>
+        <w:rFonts w:hint="default" w:ascii="Courier New" w:hAnsi="Courier New" w:cs="Courier New"/>
       </w:rPr>
     </w:lvl>
     <w:lvl w:ilvl="5" w:tplc="04090005" w:tentative="1">
@@ -13791,7 +14127,7 @@
         <w:ind w:left="4680" w:hanging="360"/>
       </w:pPr>
       <w:rPr>
-        <w:rFonts w:ascii="Wingdings" w:hAnsi="Wingdings" w:hint="default"/>
+        <w:rFonts w:hint="default" w:ascii="Wingdings" w:hAnsi="Wingdings"/>
       </w:rPr>
     </w:lvl>
     <w:lvl w:ilvl="6" w:tplc="04090001" w:tentative="1">
@@ -13806,7 +14142,7 @@
         <w:ind w:left="5400" w:hanging="360"/>
       </w:pPr>
       <w:rPr>
-        <w:rFonts w:ascii="Symbol" w:hAnsi="Symbol" w:hint="default"/>
+        <w:rFonts w:hint="default" w:ascii="Symbol" w:hAnsi="Symbol"/>
       </w:rPr>
     </w:lvl>
     <w:lvl w:ilvl="7" w:tplc="04090003" w:tentative="1">
@@ -13821,7 +14157,7 @@
         <w:ind w:left="6120" w:hanging="360"/>
       </w:pPr>
       <w:rPr>
-        <w:rFonts w:ascii="Courier New" w:hAnsi="Courier New" w:cs="Courier New" w:hint="default"/>
+        <w:rFonts w:hint="default" w:ascii="Courier New" w:hAnsi="Courier New" w:cs="Courier New"/>
       </w:rPr>
     </w:lvl>
     <w:lvl w:ilvl="8" w:tplc="04090005" w:tentative="1">
@@ -13836,7 +14172,7 @@
         <w:ind w:left="6840" w:hanging="360"/>
       </w:pPr>
       <w:rPr>
-        <w:rFonts w:ascii="Wingdings" w:hAnsi="Wingdings" w:hint="default"/>
+        <w:rFonts w:hint="default" w:ascii="Wingdings" w:hAnsi="Wingdings"/>
       </w:rPr>
     </w:lvl>
   </w:abstractNum>
@@ -13857,7 +14193,7 @@
         <w:ind w:left="576" w:hanging="360"/>
       </w:pPr>
       <w:rPr>
-        <w:rFonts w:ascii="Wingdings" w:hAnsi="Wingdings" w:hint="default"/>
+        <w:rFonts w:hint="default" w:ascii="Wingdings" w:hAnsi="Wingdings"/>
         <w:sz w:val="16"/>
       </w:rPr>
     </w:lvl>
@@ -13873,7 +14209,7 @@
         <w:ind w:left="1440" w:hanging="360"/>
       </w:pPr>
       <w:rPr>
-        <w:rFonts w:ascii="Courier New" w:hAnsi="Courier New" w:hint="default"/>
+        <w:rFonts w:hint="default" w:ascii="Courier New" w:hAnsi="Courier New"/>
       </w:rPr>
     </w:lvl>
     <w:lvl w:ilvl="2" w:tplc="04090005" w:tentative="1">
@@ -13888,7 +14224,7 @@
         <w:ind w:left="2160" w:hanging="360"/>
       </w:pPr>
       <w:rPr>
-        <w:rFonts w:ascii="Wingdings" w:hAnsi="Wingdings" w:hint="default"/>
+        <w:rFonts w:hint="default" w:ascii="Wingdings" w:hAnsi="Wingdings"/>
       </w:rPr>
     </w:lvl>
     <w:lvl w:ilvl="3" w:tplc="04090001" w:tentative="1">
@@ -13903,7 +14239,7 @@
         <w:ind w:left="2880" w:hanging="360"/>
       </w:pPr>
       <w:rPr>
-        <w:rFonts w:ascii="Symbol" w:hAnsi="Symbol" w:hint="default"/>
+        <w:rFonts w:hint="default" w:ascii="Symbol" w:hAnsi="Symbol"/>
       </w:rPr>
     </w:lvl>
     <w:lvl w:ilvl="4" w:tplc="04090003" w:tentative="1">
@@ -13918,7 +14254,7 @@
         <w:ind w:left="3600" w:hanging="360"/>
       </w:pPr>
       <w:rPr>
-        <w:rFonts w:ascii="Courier New" w:hAnsi="Courier New" w:hint="default"/>
+        <w:rFonts w:hint="default" w:ascii="Courier New" w:hAnsi="Courier New"/>
       </w:rPr>
     </w:lvl>
     <w:lvl w:ilvl="5" w:tplc="04090005" w:tentative="1">
@@ -13933,7 +14269,7 @@
         <w:ind w:left="4320" w:hanging="360"/>
       </w:pPr>
       <w:rPr>
-        <w:rFonts w:ascii="Wingdings" w:hAnsi="Wingdings" w:hint="default"/>
+        <w:rFonts w:hint="default" w:ascii="Wingdings" w:hAnsi="Wingdings"/>
       </w:rPr>
     </w:lvl>
     <w:lvl w:ilvl="6" w:tplc="04090001" w:tentative="1">
@@ -13948,7 +14284,7 @@
         <w:ind w:left="5040" w:hanging="360"/>
       </w:pPr>
       <w:rPr>
-        <w:rFonts w:ascii="Symbol" w:hAnsi="Symbol" w:hint="default"/>
+        <w:rFonts w:hint="default" w:ascii="Symbol" w:hAnsi="Symbol"/>
       </w:rPr>
     </w:lvl>
     <w:lvl w:ilvl="7" w:tplc="04090003" w:tentative="1">
@@ -13963,7 +14299,7 @@
         <w:ind w:left="5760" w:hanging="360"/>
       </w:pPr>
       <w:rPr>
-        <w:rFonts w:ascii="Courier New" w:hAnsi="Courier New" w:hint="default"/>
+        <w:rFonts w:hint="default" w:ascii="Courier New" w:hAnsi="Courier New"/>
       </w:rPr>
     </w:lvl>
     <w:lvl w:ilvl="8" w:tplc="04090005" w:tentative="1">
@@ -13978,7 +14314,7 @@
         <w:ind w:left="6480" w:hanging="360"/>
       </w:pPr>
       <w:rPr>
-        <w:rFonts w:ascii="Wingdings" w:hAnsi="Wingdings" w:hint="default"/>
+        <w:rFonts w:hint="default" w:ascii="Wingdings" w:hAnsi="Wingdings"/>
       </w:rPr>
     </w:lvl>
   </w:abstractNum>
@@ -14035,19 +14371,22 @@
 </file>
 
 <file path=word/people.xml><?xml version="1.0" encoding="utf-8"?>
-<w15:people xmlns:wpc="http://schemas.microsoft.com/office/word/2010/wordprocessingCanvas" xmlns:cx="http://schemas.microsoft.com/office/drawing/2014/chartex" xmlns:cx1="http://schemas.microsoft.com/office/drawing/2015/9/8/chartex" xmlns:cx2="http://schemas.microsoft.com/office/drawing/2015/10/21/chartex" xmlns:cx3="http://schemas.microsoft.com/office/drawing/2016/5/9/chartex" xmlns:cx4="http://schemas.microsoft.com/office/drawing/2016/5/10/chartex" xmlns:cx5="http://schemas.microsoft.com/office/drawing/2016/5/11/chartex" xmlns:cx6="http://schemas.microsoft.com/office/drawing/2016/5/12/chartex" xmlns:cx7="http://schemas.microsoft.com/office/drawing/2016/5/13/chartex" xmlns:cx8="http://schemas.microsoft.com/office/drawing/2016/5/14/chartex" xmlns:mc="http://schemas.openxmlformats.org/markup-compatibility/2006" xmlns:aink="http://schemas.microsoft.com/office/drawing/2016/ink" xmlns:am3d="http://schemas.microsoft.com/office/drawing/2017/model3d" xmlns:o="urn:schemas-microsoft-com:office:office" xmlns:r="http://schemas.openxmlformats.org/officeDocument/2006/relationships" xmlns:m="http://schemas.openxmlformats.org/officeDocument/2006/math" xmlns:v="urn:schemas-microsoft-com:vml" xmlns:wp14="http://schemas.microsoft.com/office/word/2010/wordprocessingDrawing" xmlns:wp="http://schemas.openxmlformats.org/drawingml/2006/wordprocessingDrawing" xmlns:w10="urn:schemas-microsoft-com:office:word" xmlns:w="http://schemas.openxmlformats.org/wordprocessingml/2006/main" xmlns:w14="http://schemas.microsoft.com/office/word/2010/wordml" xmlns:w15="http://schemas.microsoft.com/office/word/2012/wordml" xmlns:w16cid="http://schemas.microsoft.com/office/word/2016/wordml/cid" xmlns:w16se="http://schemas.microsoft.com/office/word/2015/wordml/symex" xmlns:wpg="http://schemas.microsoft.com/office/word/2010/wordprocessingGroup" xmlns:wpi="http://schemas.microsoft.com/office/word/2010/wordprocessingInk" xmlns:wne="http://schemas.microsoft.com/office/word/2006/wordml" xmlns:wps="http://schemas.microsoft.com/office/word/2010/wordprocessingShape" mc:Ignorable="w14 w15 w16se w16cid wp14">
+<w15:people xmlns:mc="http://schemas.openxmlformats.org/markup-compatibility/2006" xmlns:w15="http://schemas.microsoft.com/office/word/2012/wordml" mc:Ignorable="w15">
   <w15:person w15:author="Briana Sanchez">
     <w15:presenceInfo w15:providerId="Windows Live" w15:userId="d678c9a2ebde14ce"/>
+  </w15:person>
+  <w15:person w15:author="Pashamohammad Nouri, Alireza">
+    <w15:presenceInfo w15:providerId="AD" w15:userId="S::apashamoham@miners.utep.edu::1ff5510b-6483-451b-99c5-8713fb697f0e"/>
   </w15:person>
 </w15:people>
 </file>
 
 <file path=word/styles.xml><?xml version="1.0" encoding="utf-8"?>
-<w:styles xmlns:mc="http://schemas.openxmlformats.org/markup-compatibility/2006" xmlns:r="http://schemas.openxmlformats.org/officeDocument/2006/relationships" xmlns:w="http://schemas.openxmlformats.org/wordprocessingml/2006/main" xmlns:w14="http://schemas.microsoft.com/office/word/2010/wordml" xmlns:w15="http://schemas.microsoft.com/office/word/2012/wordml" xmlns:w16cid="http://schemas.microsoft.com/office/word/2016/wordml/cid" xmlns:w16se="http://schemas.microsoft.com/office/word/2015/wordml/symex" mc:Ignorable="w14 w15 w16se w16cid">
+<w:styles xmlns:wp14="http://schemas.microsoft.com/office/word/2010/wordprocessingDrawing" xmlns:mc="http://schemas.openxmlformats.org/markup-compatibility/2006" xmlns:r="http://schemas.openxmlformats.org/officeDocument/2006/relationships" xmlns:w="http://schemas.openxmlformats.org/wordprocessingml/2006/main" xmlns:w14="http://schemas.microsoft.com/office/word/2010/wordml" xmlns:w15="http://schemas.microsoft.com/office/word/2012/wordml" xmlns:w16cid="http://schemas.microsoft.com/office/word/2016/wordml/cid" xmlns:w16se="http://schemas.microsoft.com/office/word/2015/wordml/symex" mc:Ignorable="w14 w15 w16se w16cid wp14">
   <w:docDefaults>
     <w:rPrDefault>
       <w:rPr>
-        <w:rFonts w:ascii="Times New Roman" w:eastAsia="Times New Roman" w:hAnsi="Times New Roman" w:cs="Times New Roman"/>
+        <w:rFonts w:ascii="Times New Roman" w:hAnsi="Times New Roman" w:eastAsia="Times New Roman" w:cs="Times New Roman"/>
         <w:lang w:val="en-US" w:eastAsia="ja-JP" w:bidi="ar-SA"/>
       </w:rPr>
     </w:rPrDefault>
@@ -14117,7 +14456,7 @@
     <w:lsdException w:name="Table Web 1" w:semiHidden="1" w:unhideWhenUsed="1"/>
     <w:lsdException w:name="Table Web 2" w:semiHidden="1" w:unhideWhenUsed="1"/>
     <w:lsdException w:name="Balloon Text" w:semiHidden="1" w:unhideWhenUsed="1"/>
-    <w:lsdException w:name="Placeholder Text" w:semiHidden="1" w:uiPriority="99"/>
+    <w:lsdException w:name="Placeholder Text" w:uiPriority="99" w:semiHidden="1"/>
     <w:lsdException w:name="No Spacing" w:uiPriority="1" w:qFormat="1"/>
     <w:lsdException w:name="Light Shading" w:uiPriority="60"/>
     <w:lsdException w:name="Light List" w:uiPriority="61"/>
@@ -14139,7 +14478,7 @@
     <w:lsdException w:name="Medium Shading 1 Accent 1" w:uiPriority="63"/>
     <w:lsdException w:name="Medium Shading 2 Accent 1" w:uiPriority="64"/>
     <w:lsdException w:name="Medium List 1 Accent 1" w:uiPriority="65"/>
-    <w:lsdException w:name="Revision" w:semiHidden="1" w:uiPriority="99"/>
+    <w:lsdException w:name="Revision" w:uiPriority="99" w:semiHidden="1"/>
     <w:lsdException w:name="List Paragraph" w:uiPriority="34" w:qFormat="1"/>
     <w:lsdException w:name="Quote" w:uiPriority="29" w:qFormat="1"/>
     <w:lsdException w:name="Intense Quote" w:uiPriority="30" w:qFormat="1"/>
@@ -14226,8 +14565,8 @@
     <w:lsdException w:name="Subtle Reference" w:uiPriority="31" w:qFormat="1"/>
     <w:lsdException w:name="Intense Reference" w:uiPriority="32" w:qFormat="1"/>
     <w:lsdException w:name="Book Title" w:uiPriority="33" w:qFormat="1"/>
-    <w:lsdException w:name="Bibliography" w:semiHidden="1" w:uiPriority="37" w:unhideWhenUsed="1"/>
-    <w:lsdException w:name="TOC Heading" w:semiHidden="1" w:uiPriority="39" w:unhideWhenUsed="1" w:qFormat="1"/>
+    <w:lsdException w:name="Bibliography" w:uiPriority="37" w:semiHidden="1" w:unhideWhenUsed="1"/>
+    <w:lsdException w:name="TOC Heading" w:uiPriority="39" w:semiHidden="1" w:unhideWhenUsed="1" w:qFormat="1"/>
     <w:lsdException w:name="Plain Table 1" w:uiPriority="41"/>
     <w:lsdException w:name="Plain Table 2" w:uiPriority="42"/>
     <w:lsdException w:name="Plain Table 3" w:uiPriority="43"/>
@@ -14332,14 +14671,14 @@
     <w:lsdException w:name="List Table 5 Dark Accent 6" w:uiPriority="50"/>
     <w:lsdException w:name="List Table 6 Colorful Accent 6" w:uiPriority="51"/>
     <w:lsdException w:name="List Table 7 Colorful Accent 6" w:uiPriority="52"/>
-    <w:lsdException w:name="Mention" w:semiHidden="1" w:uiPriority="99" w:unhideWhenUsed="1"/>
-    <w:lsdException w:name="Smart Hyperlink" w:semiHidden="1" w:uiPriority="99" w:unhideWhenUsed="1"/>
-    <w:lsdException w:name="Hashtag" w:semiHidden="1" w:uiPriority="99" w:unhideWhenUsed="1"/>
-    <w:lsdException w:name="Unresolved Mention" w:semiHidden="1" w:uiPriority="99" w:unhideWhenUsed="1"/>
-    <w:lsdException w:name="Smart Link" w:semiHidden="1" w:uiPriority="99" w:unhideWhenUsed="1"/>
-    <w:lsdException w:name="Smart Link Error" w:semiHidden="1" w:uiPriority="99" w:unhideWhenUsed="1"/>
+    <w:lsdException w:name="Mention" w:uiPriority="99" w:semiHidden="1" w:unhideWhenUsed="1"/>
+    <w:lsdException w:name="Smart Hyperlink" w:uiPriority="99" w:semiHidden="1" w:unhideWhenUsed="1"/>
+    <w:lsdException w:name="Hashtag" w:uiPriority="99" w:semiHidden="1" w:unhideWhenUsed="1"/>
+    <w:lsdException w:name="Unresolved Mention" w:uiPriority="99" w:semiHidden="1" w:unhideWhenUsed="1"/>
+    <w:lsdException w:name="Smart Link" w:uiPriority="99" w:semiHidden="1" w:unhideWhenUsed="1"/>
+    <w:lsdException w:name="Smart Link Error" w:uiPriority="99" w:semiHidden="1" w:unhideWhenUsed="1"/>
   </w:latentStyles>
-  <w:style w:type="paragraph" w:default="1" w:styleId="Normal">
+  <w:style w:type="paragraph" w:styleId="Normal" w:default="1">
     <w:name w:val="Normal"/>
     <w:qFormat/>
     <w:pPr>
@@ -14366,10 +14705,10 @@
         <w:numId w:val="2"/>
       </w:numPr>
       <w:pBdr>
-        <w:top w:val="single" w:sz="12" w:space="1" w:color="auto"/>
-        <w:left w:val="single" w:sz="12" w:space="1" w:color="auto"/>
-        <w:bottom w:val="single" w:sz="12" w:space="1" w:color="auto"/>
-        <w:right w:val="single" w:sz="12" w:space="1" w:color="auto"/>
+        <w:top w:val="single" w:color="auto" w:sz="12" w:space="1"/>
+        <w:left w:val="single" w:color="auto" w:sz="12" w:space="1"/>
+        <w:bottom w:val="single" w:color="auto" w:sz="12" w:space="1"/>
+        <w:right w:val="single" w:color="auto" w:sz="12" w:space="1"/>
       </w:pBdr>
       <w:spacing w:before="240" w:after="60"/>
       <w:outlineLvl w:val="0"/>
@@ -14532,13 +14871,13 @@
       <w:sz w:val="18"/>
     </w:rPr>
   </w:style>
-  <w:style w:type="character" w:default="1" w:styleId="DefaultParagraphFont">
+  <w:style w:type="character" w:styleId="DefaultParagraphFont" w:default="1">
     <w:name w:val="Default Paragraph Font"/>
     <w:uiPriority w:val="1"/>
     <w:semiHidden/>
     <w:unhideWhenUsed/>
   </w:style>
-  <w:style w:type="table" w:default="1" w:styleId="TableNormal">
+  <w:style w:type="table" w:styleId="TableNormal" w:default="1">
     <w:name w:val="Normal Table"/>
     <w:uiPriority w:val="99"/>
     <w:semiHidden/>
@@ -14553,13 +14892,13 @@
       </w:tblCellMar>
     </w:tblPr>
   </w:style>
-  <w:style w:type="numbering" w:default="1" w:styleId="NoList">
+  <w:style w:type="numbering" w:styleId="NoList" w:default="1">
     <w:name w:val="No List"/>
     <w:uiPriority w:val="99"/>
     <w:semiHidden/>
     <w:unhideWhenUsed/>
   </w:style>
-  <w:style w:type="character" w:customStyle="1" w:styleId="Heading1Char">
+  <w:style w:type="character" w:styleId="Heading1Char" w:customStyle="1">
     <w:name w:val="Heading 1 Char"/>
     <w:link w:val="Heading1"/>
     <w:locked/>
@@ -14571,7 +14910,7 @@
       <w:lang w:val="en-US" w:eastAsia="en-US" w:bidi="ar-SA"/>
     </w:rPr>
   </w:style>
-  <w:style w:type="character" w:customStyle="1" w:styleId="Heading2Char">
+  <w:style w:type="character" w:styleId="Heading2Char" w:customStyle="1">
     <w:name w:val="Heading 2 Char"/>
     <w:link w:val="Heading2"/>
     <w:locked/>
@@ -14582,7 +14921,7 @@
       <w:lang w:val="en-US" w:eastAsia="en-US" w:bidi="ar-SA"/>
     </w:rPr>
   </w:style>
-  <w:style w:type="character" w:customStyle="1" w:styleId="Heading3Char1">
+  <w:style w:type="character" w:styleId="Heading3Char1" w:customStyle="1">
     <w:name w:val="Heading 3 Char1"/>
     <w:aliases w:val="Heading 3 Char Char"/>
     <w:link w:val="Heading3"/>
@@ -14595,7 +14934,7 @@
       <w:lang w:val="en-US" w:eastAsia="en-US" w:bidi="ar-SA"/>
     </w:rPr>
   </w:style>
-  <w:style w:type="character" w:customStyle="1" w:styleId="Heading4Char">
+  <w:style w:type="character" w:styleId="Heading4Char" w:customStyle="1">
     <w:name w:val="Heading 4 Char"/>
     <w:aliases w:val="Heading 4 Char Char Char"/>
     <w:link w:val="Heading4"/>
@@ -14607,7 +14946,7 @@
       <w:lang w:val="en-US" w:eastAsia="en-US" w:bidi="ar-SA"/>
     </w:rPr>
   </w:style>
-  <w:style w:type="character" w:customStyle="1" w:styleId="Heading5Char">
+  <w:style w:type="character" w:styleId="Heading5Char" w:customStyle="1">
     <w:name w:val="Heading 5 Char"/>
     <w:link w:val="Heading5"/>
     <w:locked/>
@@ -14617,7 +14956,7 @@
       <w:lang w:val="en-US" w:eastAsia="en-US" w:bidi="ar-SA"/>
     </w:rPr>
   </w:style>
-  <w:style w:type="character" w:customStyle="1" w:styleId="Heading6Char">
+  <w:style w:type="character" w:styleId="Heading6Char" w:customStyle="1">
     <w:name w:val="Heading 6 Char"/>
     <w:link w:val="Heading6"/>
     <w:locked/>
@@ -14627,7 +14966,7 @@
       <w:lang w:val="en-US" w:eastAsia="en-US" w:bidi="ar-SA"/>
     </w:rPr>
   </w:style>
-  <w:style w:type="character" w:customStyle="1" w:styleId="Heading7Char">
+  <w:style w:type="character" w:styleId="Heading7Char" w:customStyle="1">
     <w:name w:val="Heading 7 Char"/>
     <w:link w:val="Heading7"/>
     <w:locked/>
@@ -14636,7 +14975,7 @@
       <w:lang w:val="en-US" w:eastAsia="en-US" w:bidi="ar-SA"/>
     </w:rPr>
   </w:style>
-  <w:style w:type="character" w:customStyle="1" w:styleId="Heading8Char">
+  <w:style w:type="character" w:styleId="Heading8Char" w:customStyle="1">
     <w:name w:val="Heading 8 Char"/>
     <w:link w:val="Heading8"/>
     <w:locked/>
@@ -14646,7 +14985,7 @@
       <w:lang w:val="en-US" w:eastAsia="en-US" w:bidi="ar-SA"/>
     </w:rPr>
   </w:style>
-  <w:style w:type="character" w:customStyle="1" w:styleId="Heading9Char">
+  <w:style w:type="character" w:styleId="Heading9Char" w:customStyle="1">
     <w:name w:val="Heading 9 Char"/>
     <w:link w:val="Heading9"/>
     <w:locked/>
@@ -14672,7 +15011,7 @@
       <w:sz w:val="16"/>
     </w:rPr>
   </w:style>
-  <w:style w:type="character" w:customStyle="1" w:styleId="FooterChar">
+  <w:style w:type="character" w:styleId="FooterChar" w:customStyle="1">
     <w:name w:val="Footer Char"/>
     <w:link w:val="Footer"/>
     <w:locked/>
@@ -14698,7 +15037,7 @@
       <w:sz w:val="16"/>
     </w:rPr>
   </w:style>
-  <w:style w:type="character" w:customStyle="1" w:styleId="HeaderChar">
+  <w:style w:type="character" w:styleId="HeaderChar" w:customStyle="1">
     <w:name w:val="Header Char"/>
     <w:link w:val="Header"/>
     <w:locked/>
@@ -14736,7 +15075,7 @@
       <w:sz w:val="28"/>
     </w:rPr>
   </w:style>
-  <w:style w:type="character" w:customStyle="1" w:styleId="SubtitleChar">
+  <w:style w:type="character" w:styleId="SubtitleChar" w:customStyle="1">
     <w:name w:val="Subtitle Char"/>
     <w:link w:val="Subtitle"/>
     <w:locked/>
@@ -14748,7 +15087,7 @@
       <w:lang w:val="en-US" w:eastAsia="en-US" w:bidi="ar-SA"/>
     </w:rPr>
   </w:style>
-  <w:style w:type="paragraph" w:customStyle="1" w:styleId="TableofContents">
+  <w:style w:type="paragraph" w:styleId="TableofContents" w:customStyle="1">
     <w:name w:val="Table of Contents"/>
     <w:basedOn w:val="Normal"/>
     <w:pPr>
@@ -14760,7 +15099,7 @@
       <w:sz w:val="36"/>
     </w:rPr>
   </w:style>
-  <w:style w:type="paragraph" w:customStyle="1" w:styleId="TableText">
+  <w:style w:type="paragraph" w:styleId="TableText" w:customStyle="1">
     <w:name w:val="Table Text"/>
     <w:pPr>
       <w:widowControl w:val="0"/>
@@ -14796,7 +15135,7 @@
       <w:sz w:val="36"/>
     </w:rPr>
   </w:style>
-  <w:style w:type="character" w:customStyle="1" w:styleId="TitleChar">
+  <w:style w:type="character" w:styleId="TitleChar" w:customStyle="1">
     <w:name w:val="Title Char"/>
     <w:link w:val="Title"/>
     <w:locked/>
@@ -14974,7 +15313,7 @@
       <w:szCs w:val="24"/>
     </w:rPr>
   </w:style>
-  <w:style w:type="character" w:customStyle="1" w:styleId="BodyTextIndentChar">
+  <w:style w:type="character" w:styleId="BodyTextIndentChar" w:customStyle="1">
     <w:name w:val="Body Text Indent Char"/>
     <w:link w:val="BodyTextIndent"/>
     <w:semiHidden/>
@@ -14986,7 +15325,7 @@
       <w:lang w:val="en-US" w:eastAsia="en-US" w:bidi="ar-SA"/>
     </w:rPr>
   </w:style>
-  <w:style w:type="paragraph" w:customStyle="1" w:styleId="DocControlHeading">
+  <w:style w:type="paragraph" w:styleId="DocControlHeading" w:customStyle="1">
     <w:name w:val="DocControlHeading"/>
     <w:basedOn w:val="Heading1"/>
     <w:pPr>
@@ -14996,7 +15335,7 @@
       <w:ind w:left="-360"/>
     </w:pPr>
   </w:style>
-  <w:style w:type="paragraph" w:customStyle="1" w:styleId="DocControlHeading2">
+  <w:style w:type="paragraph" w:styleId="DocControlHeading2" w:customStyle="1">
     <w:name w:val="DocControlHeading2"/>
     <w:basedOn w:val="Heading2"/>
     <w:pPr>
@@ -15008,7 +15347,7 @@
       <w:ind w:left="-360"/>
     </w:pPr>
   </w:style>
-  <w:style w:type="paragraph" w:customStyle="1" w:styleId="Paragraph">
+  <w:style w:type="paragraph" w:styleId="Paragraph" w:customStyle="1">
     <w:name w:val="Paragraph"/>
     <w:basedOn w:val="Normal"/>
     <w:link w:val="ParagraphChar"/>
@@ -15017,7 +15356,7 @@
       <w:jc w:val="both"/>
     </w:pPr>
   </w:style>
-  <w:style w:type="character" w:customStyle="1" w:styleId="ParagraphChar">
+  <w:style w:type="character" w:styleId="ParagraphChar" w:customStyle="1">
     <w:name w:val="Paragraph Char"/>
     <w:link w:val="Paragraph"/>
     <w:locked/>
@@ -15026,7 +15365,7 @@
       <w:lang w:val="en-US" w:eastAsia="en-US" w:bidi="ar-SA"/>
     </w:rPr>
   </w:style>
-  <w:style w:type="paragraph" w:customStyle="1" w:styleId="ListAlpa">
+  <w:style w:type="paragraph" w:styleId="ListAlpa" w:customStyle="1">
     <w:name w:val="List Alpa"/>
     <w:basedOn w:val="Paragraph"/>
     <w:pPr>
@@ -15035,7 +15374,7 @@
       </w:numPr>
     </w:pPr>
   </w:style>
-  <w:style w:type="paragraph" w:customStyle="1" w:styleId="SubListNumber">
+  <w:style w:type="paragraph" w:styleId="SubListNumber" w:customStyle="1">
     <w:name w:val="Sub List Number"/>
     <w:basedOn w:val="ListAlpa"/>
     <w:pPr>
@@ -15058,7 +15397,7 @@
       </w:numPr>
     </w:pPr>
   </w:style>
-  <w:style w:type="character" w:customStyle="1" w:styleId="Heading1Char1">
+  <w:style w:type="character" w:styleId="Heading1Char1" w:customStyle="1">
     <w:name w:val="Heading 1 Char1"/>
     <w:locked/>
     <w:rsid w:val="009069AE"/>
@@ -15069,7 +15408,7 @@
       <w:sz w:val="36"/>
     </w:rPr>
   </w:style>
-  <w:style w:type="character" w:customStyle="1" w:styleId="Heading2Char1">
+  <w:style w:type="character" w:styleId="Heading2Char1" w:customStyle="1">
     <w:name w:val="Heading 2 Char1"/>
     <w:locked/>
     <w:rsid w:val="009069AE"/>
@@ -15079,7 +15418,7 @@
       <w:sz w:val="28"/>
     </w:rPr>
   </w:style>
-  <w:style w:type="character" w:customStyle="1" w:styleId="Heading4Char1">
+  <w:style w:type="character" w:styleId="Heading4Char1" w:customStyle="1">
     <w:name w:val="Heading 4 Char1"/>
     <w:aliases w:val="Heading 4 Char Char Char1"/>
     <w:locked/>
@@ -15090,7 +15429,7 @@
       <w:sz w:val="24"/>
     </w:rPr>
   </w:style>
-  <w:style w:type="character" w:customStyle="1" w:styleId="Heading5Char1">
+  <w:style w:type="character" w:styleId="Heading5Char1" w:customStyle="1">
     <w:name w:val="Heading 5 Char1"/>
     <w:locked/>
     <w:rsid w:val="009069AE"/>
@@ -15099,7 +15438,7 @@
       <w:b/>
     </w:rPr>
   </w:style>
-  <w:style w:type="character" w:customStyle="1" w:styleId="Heading6Char1">
+  <w:style w:type="character" w:styleId="Heading6Char1" w:customStyle="1">
     <w:name w:val="Heading 6 Char1"/>
     <w:locked/>
     <w:rsid w:val="009069AE"/>
@@ -15108,7 +15447,7 @@
       <w:i/>
     </w:rPr>
   </w:style>
-  <w:style w:type="character" w:customStyle="1" w:styleId="Heading7Char1">
+  <w:style w:type="character" w:styleId="Heading7Char1" w:customStyle="1">
     <w:name w:val="Heading 7 Char1"/>
     <w:locked/>
     <w:rsid w:val="009069AE"/>
@@ -15116,7 +15455,7 @@
       <w:rFonts w:cs="Times New Roman"/>
     </w:rPr>
   </w:style>
-  <w:style w:type="character" w:customStyle="1" w:styleId="Heading8Char1">
+  <w:style w:type="character" w:styleId="Heading8Char1" w:customStyle="1">
     <w:name w:val="Heading 8 Char1"/>
     <w:locked/>
     <w:rsid w:val="009069AE"/>
@@ -15125,7 +15464,7 @@
       <w:i/>
     </w:rPr>
   </w:style>
-  <w:style w:type="character" w:customStyle="1" w:styleId="Heading9Char1">
+  <w:style w:type="character" w:styleId="Heading9Char1" w:customStyle="1">
     <w:name w:val="Heading 9 Char1"/>
     <w:locked/>
     <w:rsid w:val="009069AE"/>
@@ -15135,7 +15474,7 @@
       <w:sz w:val="18"/>
     </w:rPr>
   </w:style>
-  <w:style w:type="character" w:customStyle="1" w:styleId="FooterChar1">
+  <w:style w:type="character" w:styleId="FooterChar1" w:customStyle="1">
     <w:name w:val="Footer Char1"/>
     <w:locked/>
     <w:rsid w:val="009069AE"/>
@@ -15146,7 +15485,7 @@
       <w:lang w:val="en-US" w:eastAsia="en-US" w:bidi="ar-SA"/>
     </w:rPr>
   </w:style>
-  <w:style w:type="character" w:customStyle="1" w:styleId="HeaderChar1">
+  <w:style w:type="character" w:styleId="HeaderChar1" w:customStyle="1">
     <w:name w:val="Header Char1"/>
     <w:locked/>
     <w:rsid w:val="009069AE"/>
@@ -15157,7 +15496,7 @@
       <w:lang w:val="en-US" w:eastAsia="en-US" w:bidi="ar-SA"/>
     </w:rPr>
   </w:style>
-  <w:style w:type="character" w:customStyle="1" w:styleId="TitleChar1">
+  <w:style w:type="character" w:styleId="TitleChar1" w:customStyle="1">
     <w:name w:val="Title Char1"/>
     <w:locked/>
     <w:rsid w:val="009069AE"/>
@@ -15184,12 +15523,12 @@
     </w:rPr>
     <w:tblPr>
       <w:tblBorders>
-        <w:top w:val="single" w:sz="4" w:space="0" w:color="auto"/>
-        <w:left w:val="single" w:sz="4" w:space="0" w:color="auto"/>
-        <w:bottom w:val="single" w:sz="4" w:space="0" w:color="auto"/>
-        <w:right w:val="single" w:sz="4" w:space="0" w:color="auto"/>
-        <w:insideH w:val="single" w:sz="4" w:space="0" w:color="auto"/>
-        <w:insideV w:val="single" w:sz="4" w:space="0" w:color="auto"/>
+        <w:top w:val="single" w:color="auto" w:sz="4" w:space="0"/>
+        <w:left w:val="single" w:color="auto" w:sz="4" w:space="0"/>
+        <w:bottom w:val="single" w:color="auto" w:sz="4" w:space="0"/>
+        <w:right w:val="single" w:color="auto" w:sz="4" w:space="0"/>
+        <w:insideH w:val="single" w:color="auto" w:sz="4" w:space="0"/>
+        <w:insideV w:val="single" w:color="auto" w:sz="4" w:space="0"/>
       </w:tblBorders>
     </w:tblPr>
   </w:style>
@@ -15216,7 +15555,7 @@
       <w:szCs w:val="16"/>
     </w:rPr>
   </w:style>
-  <w:style w:type="character" w:customStyle="1" w:styleId="BalloonTextChar">
+  <w:style w:type="character" w:styleId="BalloonTextChar" w:customStyle="1">
     <w:name w:val="Balloon Text Char"/>
     <w:link w:val="BalloonText"/>
     <w:semiHidden/>
@@ -15236,7 +15575,7 @@
     <w:semiHidden/>
     <w:rsid w:val="009069AE"/>
   </w:style>
-  <w:style w:type="character" w:customStyle="1" w:styleId="CommentTextChar">
+  <w:style w:type="character" w:styleId="CommentTextChar" w:customStyle="1">
     <w:name w:val="Comment Text Char"/>
     <w:link w:val="CommentText"/>
     <w:semiHidden/>
@@ -15258,7 +15597,7 @@
       <w:bCs/>
     </w:rPr>
   </w:style>
-  <w:style w:type="character" w:customStyle="1" w:styleId="CommentSubjectChar">
+  <w:style w:type="character" w:styleId="CommentSubjectChar" w:customStyle="1">
     <w:name w:val="Comment Subject Char"/>
     <w:link w:val="CommentSubject"/>
     <w:semiHidden/>
@@ -15277,7 +15616,7 @@
     <w:semiHidden/>
     <w:rsid w:val="009069AE"/>
   </w:style>
-  <w:style w:type="character" w:customStyle="1" w:styleId="FootnoteTextChar">
+  <w:style w:type="character" w:styleId="FootnoteTextChar" w:customStyle="1">
     <w:name w:val="Footnote Text Char"/>
     <w:link w:val="FootnoteText"/>
     <w:semiHidden/>
@@ -15296,7 +15635,7 @@
       <w:vertAlign w:val="superscript"/>
     </w:rPr>
   </w:style>
-  <w:style w:type="character" w:customStyle="1" w:styleId="style5">
+  <w:style w:type="character" w:styleId="style5" w:customStyle="1">
     <w:name w:val="style5"/>
     <w:rsid w:val="009069AE"/>
     <w:rPr>
@@ -15324,7 +15663,7 @@
       <w:szCs w:val="22"/>
     </w:rPr>
   </w:style>
-  <w:style w:type="character" w:customStyle="1" w:styleId="style21">
+  <w:style w:type="character" w:styleId="style21" w:customStyle="1">
     <w:name w:val="style21"/>
     <w:rsid w:val="009069AE"/>
     <w:rPr>

</xml_diff>